<commit_message>
Correção ortigráfica e sintática
</commit_message>
<xml_diff>
--- a/TCC.docx
+++ b/TCC.docx
@@ -199,7 +199,15 @@
           <w:b/>
           <w:noProof w:val="0"/>
         </w:rPr>
-        <w:t xml:space="preserve">DESEVENDANDO APLICATIVOS HÍBRIDOS: DESENVOLVENDO UM APLICATIVO </w:t>
+        <w:t>DES</w:t>
+      </w:r>
+      <w:r>
+        <w:rPr>
+          <w:rFonts w:ascii="Arial" w:hAnsi="Arial" w:cs="Arial"/>
+          <w:b/>
+          <w:noProof w:val="0"/>
+        </w:rPr>
+        <w:t xml:space="preserve">VENDANDO APLICATIVOS HÍBRIDOS: DESENVOLVENDO UM APLICATIVO </w:t>
       </w:r>
       <w:r>
         <w:rPr>
@@ -582,7 +590,15 @@
           <w:b/>
           <w:noProof w:val="0"/>
         </w:rPr>
-        <w:t>DESEVENDANDO APLICATIVOS HÍBRIDOS: DESENVOLVENDO UM APLICATIVO MUILTI</w:t>
+        <w:t>DES</w:t>
+      </w:r>
+      <w:r>
+        <w:rPr>
+          <w:rFonts w:ascii="Arial" w:hAnsi="Arial" w:cs="Arial"/>
+          <w:b/>
+          <w:noProof w:val="0"/>
+        </w:rPr>
+        <w:t>VENDANDO APLICATIVOS HÍBRIDOS: DESENVOLVENDO UM APLICATIVO MUILTI</w:t>
       </w:r>
       <w:r>
         <w:rPr>
@@ -2046,7 +2062,21 @@
           <w:rFonts w:ascii="Arial" w:hAnsi="Arial" w:cs="Arial"/>
           <w:noProof w:val="0"/>
         </w:rPr>
-        <w:t xml:space="preserve">senvolvimento nativo que acaba consumindo muita mão de obra para obter um produto final que pode ser </w:t>
+        <w:t>senvolvimento nativo</w:t>
+      </w:r>
+      <w:r>
+        <w:rPr>
+          <w:rFonts w:ascii="Arial" w:hAnsi="Arial" w:cs="Arial"/>
+          <w:noProof w:val="0"/>
+        </w:rPr>
+        <w:t xml:space="preserve"> que acaba consumindo muita mão-de-</w:t>
+      </w:r>
+      <w:r>
+        <w:rPr>
+          <w:rFonts w:ascii="Arial" w:hAnsi="Arial" w:cs="Arial"/>
+          <w:noProof w:val="0"/>
+        </w:rPr>
+        <w:t xml:space="preserve">obra para obter um produto final que pode ser </w:t>
       </w:r>
       <w:r>
         <w:rPr>
@@ -2459,7 +2489,21 @@
           <w:rFonts w:ascii="Arial" w:hAnsi="Arial" w:cs="Arial"/>
           <w:noProof w:val="0"/>
         </w:rPr>
-        <w:t xml:space="preserve">O presente trabalho teve como objetivo pesquisar, analisar e refletir acerca do desenvolvimento de aplicativos híbridos para dispositivos mobile. O estudo aborda a os valores importantes a serem considerados para o desenvolvimento de aplicativos mobile, levando em consideração a atual maneira desenvolvimento nativo que acaba consumindo muita mão de obra para obter um produto final que pode ser </w:t>
+        <w:t>O presente trabalho teve como objetivo pesquisar, analisar e refletir acerca do desenvolvimento de aplicativos híbridos para dispositivos mobile. O estudo aborda a os valores importantes a serem considerados para o desenvolvimento de aplicativos mobile, levando em consideração a atual maneira desenvolvimento nativo qu</w:t>
+      </w:r>
+      <w:r>
+        <w:rPr>
+          <w:rFonts w:ascii="Arial" w:hAnsi="Arial" w:cs="Arial"/>
+          <w:noProof w:val="0"/>
+        </w:rPr>
+        <w:t>e acaba consumindo muita mão-de-</w:t>
+      </w:r>
+      <w:r>
+        <w:rPr>
+          <w:rFonts w:ascii="Arial" w:hAnsi="Arial" w:cs="Arial"/>
+          <w:noProof w:val="0"/>
+        </w:rPr>
+        <w:t xml:space="preserve">obra para obter um produto final que pode ser </w:t>
       </w:r>
       <w:r>
         <w:rPr>
@@ -2829,7 +2873,6 @@
           <w:rFonts w:ascii="Arial" w:eastAsiaTheme="minorEastAsia" w:hAnsi="Arial" w:cs="Arial"/>
           <w:b w:val="0"/>
           <w:bCs w:val="0"/>
-          <w:noProof/>
           <w:color w:val="auto"/>
           <w:kern w:val="2"/>
           <w:sz w:val="24"/>
@@ -3007,8 +3050,6 @@
             </w:rPr>
             <w:t>Javas</w:t>
           </w:r>
-          <w:bookmarkStart w:id="0" w:name="_GoBack"/>
-          <w:bookmarkEnd w:id="0"/>
           <w:r>
             <w:rPr>
               <w:noProof w:val="0"/>
@@ -4475,7 +4516,6 @@
           <w:rFonts w:ascii="Arial" w:eastAsiaTheme="minorEastAsia" w:hAnsi="Arial" w:cs="Arial"/>
           <w:b w:val="0"/>
           <w:bCs w:val="0"/>
-          <w:noProof/>
           <w:color w:val="auto"/>
           <w:kern w:val="2"/>
           <w:sz w:val="24"/>
@@ -5794,7 +5834,16 @@
               <w:noProof w:val="0"/>
               <w:color w:val="000000" w:themeColor="text1"/>
             </w:rPr>
-            <w:t>REFERENCIAS</w:t>
+            <w:t>REFERÊ</w:t>
+          </w:r>
+          <w:r>
+            <w:rPr>
+              <w:rFonts w:ascii="Arial" w:hAnsi="Arial" w:cs="Arial"/>
+              <w:b/>
+              <w:noProof w:val="0"/>
+              <w:color w:val="000000" w:themeColor="text1"/>
+            </w:rPr>
+            <w:t>NCIAS</w:t>
           </w:r>
           <w:r>
             <w:rPr>
@@ -5978,7 +6027,21 @@
           <w:noProof w:val="0"/>
         </w:rPr>
         <w:tab/>
-        <w:t xml:space="preserve">Desde o seu lançamento, o celulares vem passando por várias mudanças constantes </w:t>
+        <w:t>Desde o seu lançamento, o</w:t>
+      </w:r>
+      <w:r>
+        <w:rPr>
+          <w:rFonts w:ascii="Arial" w:hAnsi="Arial" w:cs="Arial"/>
+          <w:noProof w:val="0"/>
+        </w:rPr>
+        <w:t>s</w:t>
+      </w:r>
+      <w:r>
+        <w:rPr>
+          <w:rFonts w:ascii="Arial" w:hAnsi="Arial" w:cs="Arial"/>
+          <w:noProof w:val="0"/>
+        </w:rPr>
+        <w:t xml:space="preserve"> celulares vem passando por várias mudanças constantes </w:t>
       </w:r>
       <w:r>
         <w:rPr>
@@ -5999,7 +6062,21 @@
           <w:rFonts w:ascii="Arial" w:hAnsi="Arial" w:cs="Arial"/>
           <w:noProof w:val="0"/>
         </w:rPr>
-        <w:t xml:space="preserve"> entre os fabricantes acabam trazendo novidades para chamar a atenção do consumidor. O que no inicio era a minimização desses aparelhos que era bem quisto no mercado, hoje o consumidor está bastante exigente com relação a </w:t>
+        <w:t xml:space="preserve"> entre os fabricantes acabam trazendo novidades para chamar a ate</w:t>
+      </w:r>
+      <w:r>
+        <w:rPr>
+          <w:rFonts w:ascii="Arial" w:hAnsi="Arial" w:cs="Arial"/>
+          <w:noProof w:val="0"/>
+        </w:rPr>
+        <w:t>nção do consumidor. O que no início</w:t>
+      </w:r>
+      <w:r>
+        <w:rPr>
+          <w:rFonts w:ascii="Arial" w:hAnsi="Arial" w:cs="Arial"/>
+          <w:noProof w:val="0"/>
+        </w:rPr>
+        <w:t xml:space="preserve"> era a minimização desses aparelhos que era bem quisto no mercado, hoje o consumidor está bastante exigente com relação a </w:t>
       </w:r>
       <w:r>
         <w:rPr>
@@ -6099,7 +6176,21 @@
           <w:rFonts w:ascii="Arial" w:hAnsi="Arial" w:cs="Arial"/>
           <w:noProof w:val="0"/>
         </w:rPr>
-        <w:t xml:space="preserve">, Windows Phone e BlackBerry. O desenvolvimento para cada plataforma dessa exigem ambientes diferentes, isso porque suas </w:t>
+        <w:t>, Windows Phone e BlackBerry. O desenvolvimento p</w:t>
+      </w:r>
+      <w:r>
+        <w:rPr>
+          <w:rFonts w:ascii="Arial" w:hAnsi="Arial" w:cs="Arial"/>
+          <w:noProof w:val="0"/>
+        </w:rPr>
+        <w:t>ara cada plataforma dessa exige</w:t>
+      </w:r>
+      <w:r>
+        <w:rPr>
+          <w:rFonts w:ascii="Arial" w:hAnsi="Arial" w:cs="Arial"/>
+          <w:noProof w:val="0"/>
+        </w:rPr>
+        <w:t xml:space="preserve"> ambientes diferentes, isso porque suas </w:t>
       </w:r>
       <w:r>
         <w:rPr>
@@ -6166,14 +6257,7 @@
           <w:rFonts w:ascii="Arial" w:hAnsi="Arial" w:cs="Arial"/>
           <w:noProof w:val="0"/>
         </w:rPr>
-        <w:t>ornaram e</w:t>
-      </w:r>
-      <w:r>
-        <w:rPr>
-          <w:rFonts w:ascii="Arial" w:hAnsi="Arial" w:cs="Arial"/>
-          <w:noProof w:val="0"/>
-        </w:rPr>
-        <w:t>ssenciais</w:t>
+        <w:t>ornaram essenciais</w:t>
       </w:r>
       <w:r>
         <w:rPr>
@@ -6187,7 +6271,21 @@
           <w:rFonts w:ascii="Arial" w:hAnsi="Arial" w:cs="Arial"/>
           <w:noProof w:val="0"/>
         </w:rPr>
-        <w:t>desenvolvido com tecnologias nativa de cada plataforma</w:t>
+        <w:t>desenvolvido</w:t>
+      </w:r>
+      <w:r>
+        <w:rPr>
+          <w:rFonts w:ascii="Arial" w:hAnsi="Arial" w:cs="Arial"/>
+          <w:noProof w:val="0"/>
+        </w:rPr>
+        <w:t>s</w:t>
+      </w:r>
+      <w:r>
+        <w:rPr>
+          <w:rFonts w:ascii="Arial" w:hAnsi="Arial" w:cs="Arial"/>
+          <w:noProof w:val="0"/>
+        </w:rPr>
+        <w:t xml:space="preserve"> com tecnologias nativa de cada plataforma</w:t>
       </w:r>
       <w:r>
         <w:rPr>
@@ -6251,14 +6349,14 @@
           <w:rFonts w:ascii="Arial" w:hAnsi="Arial" w:cs="Arial"/>
           <w:noProof w:val="0"/>
         </w:rPr>
-        <w:t xml:space="preserve"> E</w:t>
-      </w:r>
-      <w:r>
-        <w:rPr>
-          <w:rFonts w:ascii="Arial" w:hAnsi="Arial" w:cs="Arial"/>
-          <w:noProof w:val="0"/>
-        </w:rPr>
-        <w:t xml:space="preserve"> um produto </w:t>
+        <w:t xml:space="preserve"> U</w:t>
+      </w:r>
+      <w:r>
+        <w:rPr>
+          <w:rFonts w:ascii="Arial" w:hAnsi="Arial" w:cs="Arial"/>
+          <w:noProof w:val="0"/>
+        </w:rPr>
+        <w:t xml:space="preserve">m produto </w:t>
       </w:r>
       <w:r>
         <w:rPr>
@@ -6519,7 +6617,14 @@
           <w:noProof w:val="0"/>
         </w:rPr>
         <w:tab/>
-        <w:t>Desde o inicio da era dos smartphones as vendas surpreendem a c</w:t>
+        <w:t>Desde o iní</w:t>
+      </w:r>
+      <w:r>
+        <w:rPr>
+          <w:rFonts w:ascii="Arial" w:hAnsi="Arial" w:cs="Arial"/>
+          <w:noProof w:val="0"/>
+        </w:rPr>
+        <w:t>cio da era dos smartphones as vendas surpreendem a c</w:t>
       </w:r>
       <w:r>
         <w:rPr>
@@ -6554,7 +6659,14 @@
           <w:rFonts w:ascii="Arial" w:hAnsi="Arial" w:cs="Arial"/>
           <w:noProof w:val="0"/>
         </w:rPr>
-        <w:t xml:space="preserve"> o numero de smartphones</w:t>
+        <w:t xml:space="preserve"> o nú</w:t>
+      </w:r>
+      <w:r>
+        <w:rPr>
+          <w:rFonts w:ascii="Arial" w:hAnsi="Arial" w:cs="Arial"/>
+          <w:noProof w:val="0"/>
+        </w:rPr>
+        <w:t>mero de smartphones</w:t>
       </w:r>
       <w:r>
         <w:rPr>
@@ -6707,14 +6819,7 @@
           <w:rFonts w:ascii="Arial" w:hAnsi="Arial" w:cs="Arial"/>
           <w:noProof w:val="0"/>
         </w:rPr>
-        <w:t xml:space="preserve"> plataformas que fazem parte esse</w:t>
-      </w:r>
-      <w:r>
-        <w:rPr>
-          <w:rFonts w:ascii="Arial" w:hAnsi="Arial" w:cs="Arial"/>
-          <w:noProof w:val="0"/>
-        </w:rPr>
-        <w:t>ncialmente</w:t>
+        <w:t xml:space="preserve"> plataformas que fazem parte essencialmente</w:t>
       </w:r>
       <w:r>
         <w:rPr>
@@ -6728,7 +6833,14 @@
           <w:rFonts w:ascii="Arial" w:hAnsi="Arial" w:cs="Arial"/>
           <w:noProof w:val="0"/>
         </w:rPr>
-        <w:t xml:space="preserve">moveis, </w:t>
+        <w:t>mó</w:t>
+      </w:r>
+      <w:r>
+        <w:rPr>
+          <w:rFonts w:ascii="Arial" w:hAnsi="Arial" w:cs="Arial"/>
+          <w:noProof w:val="0"/>
+        </w:rPr>
+        <w:t xml:space="preserve">veis, </w:t>
       </w:r>
       <w:r>
         <w:rPr>
@@ -8651,21 +8763,7 @@
           <w:rFonts w:ascii="Arial" w:hAnsi="Arial" w:cs="Arial"/>
           <w:noProof w:val="0"/>
         </w:rPr>
-        <w:t>apli</w:t>
-      </w:r>
-      <w:r>
-        <w:rPr>
-          <w:rFonts w:ascii="Arial" w:hAnsi="Arial" w:cs="Arial"/>
-          <w:noProof w:val="0"/>
-        </w:rPr>
-        <w:t>ca</w:t>
-      </w:r>
-      <w:r>
-        <w:rPr>
-          <w:rFonts w:ascii="Arial" w:hAnsi="Arial" w:cs="Arial"/>
-          <w:noProof w:val="0"/>
-        </w:rPr>
-        <w:t>ções</w:t>
+        <w:t>aplicações</w:t>
       </w:r>
       <w:r>
         <w:rPr>
@@ -8953,7 +9051,21 @@
           <w:rFonts w:ascii="Arial" w:hAnsi="Arial" w:cs="Arial"/>
           <w:noProof w:val="0"/>
         </w:rPr>
-        <w:t xml:space="preserve"> motor na criação de novos aplicativos, os desenvolvedores. O retorno financeiro para essas pessoas foram e ainda são considerados bons, tanto que estatisticamente a pesquisa pela IDC aponta que a receita média por aplicativos é de U$$ 21.276 quase dez vezes mais que o segundo colocado. Essa plataforma se tornou tão bem conceituada no mercado que é muito </w:t>
+        <w:t xml:space="preserve"> motor</w:t>
+      </w:r>
+      <w:r>
+        <w:rPr>
+          <w:rFonts w:ascii="Arial" w:hAnsi="Arial" w:cs="Arial"/>
+          <w:noProof w:val="0"/>
+        </w:rPr>
+        <w:t>a</w:t>
+      </w:r>
+      <w:r>
+        <w:rPr>
+          <w:rFonts w:ascii="Arial" w:hAnsi="Arial" w:cs="Arial"/>
+          <w:noProof w:val="0"/>
+        </w:rPr>
+        <w:t xml:space="preserve"> na criação de novos aplicativos, os desenvolvedores. O retorno financeiro para essas pessoas foram e ainda são considerados bons, tanto que estatisticamente a pesquisa pela IDC aponta que a receita média por aplicativos é de U$$ 21.276 quase dez vezes mais que o segundo colocado. Essa plataforma se tornou tão bem conceituada no mercado que é muito </w:t>
       </w:r>
       <w:r>
         <w:rPr>
@@ -9695,7 +9807,7 @@
           <w:rFonts w:ascii="Arial" w:hAnsi="Arial" w:cs="Arial"/>
           <w:noProof w:val="0"/>
         </w:rPr>
-        <w:t xml:space="preserve"> em 2007 foi lançado o sistema operacional </w:t>
+        <w:t xml:space="preserve">m 2007 foi lançado o sistema operacional </w:t>
       </w:r>
       <w:proofErr w:type="spellStart"/>
       <w:r>
@@ -9739,7 +9851,14 @@
           <w:rFonts w:ascii="Arial" w:hAnsi="Arial" w:cs="Arial"/>
           <w:noProof w:val="0"/>
         </w:rPr>
-        <w:t>veis tinhas para utilizar e</w:t>
+        <w:t>veis tinham</w:t>
+      </w:r>
+      <w:r>
+        <w:rPr>
+          <w:rFonts w:ascii="Arial" w:hAnsi="Arial" w:cs="Arial"/>
+          <w:noProof w:val="0"/>
+        </w:rPr>
+        <w:t xml:space="preserve"> para utilizar e</w:t>
       </w:r>
       <w:r>
         <w:rPr>
@@ -9769,7 +9888,29 @@
           <w:rFonts w:ascii="Arial" w:hAnsi="Arial" w:cs="Arial"/>
           <w:noProof w:val="0"/>
         </w:rPr>
-        <w:t xml:space="preserve"> seguindo várias pesquisas, o sistema operacional mais utilizado no mundo.</w:t>
+        <w:t xml:space="preserve"> segun</w:t>
+      </w:r>
+      <w:r>
+        <w:rPr>
+          <w:rFonts w:ascii="Arial" w:hAnsi="Arial" w:cs="Arial"/>
+          <w:noProof w:val="0"/>
+        </w:rPr>
+        <w:t xml:space="preserve">do </w:t>
+      </w:r>
+      <w:r>
+        <w:rPr>
+          <w:rFonts w:ascii="Arial" w:hAnsi="Arial" w:cs="Arial"/>
+          <w:noProof w:val="0"/>
+          <w:highlight w:val="green"/>
+        </w:rPr>
+        <w:t>várias pesquisas</w:t>
+      </w:r>
+      <w:r>
+        <w:rPr>
+          <w:rFonts w:ascii="Arial" w:hAnsi="Arial" w:cs="Arial"/>
+          <w:noProof w:val="0"/>
+        </w:rPr>
+        <w:t>, o sistema operacional mais utilizado no mundo.</w:t>
       </w:r>
       <w:r>
         <w:rPr>
@@ -9847,7 +9988,21 @@
           <w:rFonts w:ascii="Arial" w:hAnsi="Arial" w:cs="Arial"/>
           <w:noProof w:val="0"/>
         </w:rPr>
-        <w:t xml:space="preserve"> entrou no mercado para ser comercializado em 22 de outubro de 2008, sendo utilizado pelo aparelho HTC Magic ou G1. Desde de o momento do seu lançamento comercial, essa plataforma vem crescendo todo o ano no numero de usuários.</w:t>
+        <w:t xml:space="preserve"> entrou no mercado para ser comercializado em 22 de outubro de 2008, sendo utilizado pelo aparelho HTC Magic ou G1. Desde de o momento do seu lançamento comercial, essa plataform</w:t>
+      </w:r>
+      <w:r>
+        <w:rPr>
+          <w:rFonts w:ascii="Arial" w:hAnsi="Arial" w:cs="Arial"/>
+          <w:noProof w:val="0"/>
+        </w:rPr>
+        <w:t>a vem crescendo todo o ano no nú</w:t>
+      </w:r>
+      <w:r>
+        <w:rPr>
+          <w:rFonts w:ascii="Arial" w:hAnsi="Arial" w:cs="Arial"/>
+          <w:noProof w:val="0"/>
+        </w:rPr>
+        <w:t>mero de usuários.</w:t>
       </w:r>
       <w:r>
         <w:rPr>
@@ -9870,7 +10025,21 @@
           <w:rFonts w:ascii="Arial" w:hAnsi="Arial" w:cs="Arial"/>
           <w:noProof w:val="0"/>
         </w:rPr>
-        <w:t xml:space="preserve"> como seu sistema operacional pela a grande aceitação, estabilidade  e a diminuição de custos.</w:t>
+        <w:t xml:space="preserve"> como seu sistema operacional </w:t>
+      </w:r>
+      <w:r>
+        <w:rPr>
+          <w:rFonts w:ascii="Arial" w:hAnsi="Arial" w:cs="Arial"/>
+          <w:noProof w:val="0"/>
+        </w:rPr>
+        <w:t xml:space="preserve">pela </w:t>
+      </w:r>
+      <w:r>
+        <w:rPr>
+          <w:rFonts w:ascii="Arial" w:hAnsi="Arial" w:cs="Arial"/>
+          <w:noProof w:val="0"/>
+        </w:rPr>
+        <w:t>grande aceitação, estabilidade  e a diminuição de custos.</w:t>
       </w:r>
     </w:p>
     <w:p>
@@ -10041,7 +10210,14 @@
           <w:rFonts w:ascii="Arial" w:hAnsi="Arial" w:cs="Arial"/>
           <w:noProof w:val="0"/>
         </w:rPr>
-        <w:t xml:space="preserve">Em 15 de fevereiro a Microsoft anunciou oficialmente o lançamento de sua nova plataforma mobile na Mobile World </w:t>
+        <w:t>Em 15 de F</w:t>
+      </w:r>
+      <w:r>
+        <w:rPr>
+          <w:rFonts w:ascii="Arial" w:hAnsi="Arial" w:cs="Arial"/>
+          <w:noProof w:val="0"/>
+        </w:rPr>
+        <w:t xml:space="preserve">evereiro a Microsoft anunciou oficialmente o lançamento de sua nova plataforma mobile na Mobile World </w:t>
       </w:r>
       <w:proofErr w:type="spellStart"/>
       <w:r>
@@ -10064,7 +10240,22 @@
           <w:rFonts w:ascii="Arial" w:hAnsi="Arial" w:cs="Arial"/>
           <w:noProof w:val="0"/>
         </w:rPr>
-        <w:t xml:space="preserve">. O seu kit de desenvolvimento de software foi disponibilizado em 16 de setembro de 2010. O sistema operacional ganhou muita força a partir do momento que os presidentes executivos da Microsoft, Steve </w:t>
+        <w:t xml:space="preserve">. O seu </w:t>
+      </w:r>
+      <w:r>
+        <w:rPr>
+          <w:rFonts w:ascii="Arial" w:hAnsi="Arial" w:cs="Arial"/>
+          <w:noProof w:val="0"/>
+          <w:highlight w:val="yellow"/>
+        </w:rPr>
+        <w:t>kit de desenvolvimento de software</w:t>
+      </w:r>
+      <w:r>
+        <w:rPr>
+          <w:rFonts w:ascii="Arial" w:hAnsi="Arial" w:cs="Arial"/>
+          <w:noProof w:val="0"/>
+        </w:rPr>
+        <w:t xml:space="preserve"> foi disponibilizado em 16 de setembro de 2010. O sistema operacional ganhou muita força a partir do momento que os presidentes executivos da Microsoft, Steve </w:t>
       </w:r>
       <w:proofErr w:type="spellStart"/>
       <w:r>
@@ -10218,7 +10409,21 @@
           <w:rFonts w:ascii="Arial" w:hAnsi="Arial" w:cs="Arial"/>
           <w:noProof w:val="0"/>
         </w:rPr>
-        <w:t>. Os primeiros dispositivos lançados pela a Nokia utilizando o Windows Phone  foram o Nokia Lumia 800 e o Nokia Lumia 710</w:t>
+        <w:t>. Os primei</w:t>
+      </w:r>
+      <w:r>
+        <w:rPr>
+          <w:rFonts w:ascii="Arial" w:hAnsi="Arial" w:cs="Arial"/>
+          <w:noProof w:val="0"/>
+        </w:rPr>
+        <w:t>ros dispositivos lançados pela</w:t>
+      </w:r>
+      <w:r>
+        <w:rPr>
+          <w:rFonts w:ascii="Arial" w:hAnsi="Arial" w:cs="Arial"/>
+          <w:noProof w:val="0"/>
+        </w:rPr>
+        <w:t xml:space="preserve"> Nokia utilizando o Windows Phone  foram o Nokia Lumia 800 e o Nokia Lumia 710</w:t>
       </w:r>
       <w:r>
         <w:rPr>
@@ -10250,14 +10455,7 @@
           <w:rFonts w:ascii="Arial" w:hAnsi="Arial" w:cs="Arial"/>
           <w:noProof w:val="0"/>
         </w:rPr>
-        <w:t>mudança</w:t>
-      </w:r>
-      <w:r>
-        <w:rPr>
-          <w:rFonts w:ascii="Arial" w:hAnsi="Arial" w:cs="Arial"/>
-          <w:noProof w:val="0"/>
-        </w:rPr>
-        <w:t xml:space="preserve"> da Microsoft com seu design chama</w:t>
+        <w:t>mudança da Microsoft com seu design chama</w:t>
       </w:r>
       <w:r>
         <w:rPr>
@@ -10299,14 +10497,7 @@
           <w:rFonts w:ascii="Arial" w:hAnsi="Arial" w:cs="Arial"/>
           <w:noProof w:val="0"/>
         </w:rPr>
-        <w:t>surgindo</w:t>
-      </w:r>
-      <w:r>
-        <w:rPr>
-          <w:rFonts w:ascii="Arial" w:hAnsi="Arial" w:cs="Arial"/>
-          <w:noProof w:val="0"/>
-        </w:rPr>
-        <w:t xml:space="preserve"> um novo estil</w:t>
+        <w:t>surgindo um novo estil</w:t>
       </w:r>
       <w:r>
         <w:rPr>
@@ -10341,7 +10532,21 @@
           <w:rFonts w:ascii="Arial" w:hAnsi="Arial" w:cs="Arial"/>
           <w:noProof w:val="0"/>
         </w:rPr>
-        <w:t xml:space="preserve"> no seu dispositivos incluindo até status em redes sociais.</w:t>
+        <w:t xml:space="preserve"> no</w:t>
+      </w:r>
+      <w:r>
+        <w:rPr>
+          <w:rFonts w:ascii="Arial" w:hAnsi="Arial" w:cs="Arial"/>
+          <w:noProof w:val="0"/>
+        </w:rPr>
+        <w:t xml:space="preserve"> seu dispositivos incluindo inclusive </w:t>
+      </w:r>
+      <w:r>
+        <w:rPr>
+          <w:rFonts w:ascii="Arial" w:hAnsi="Arial" w:cs="Arial"/>
+          <w:noProof w:val="0"/>
+        </w:rPr>
+        <w:t>status em redes sociais.</w:t>
       </w:r>
     </w:p>
     <w:p>
@@ -10411,7 +10616,28 @@
           <w:rFonts w:ascii="Arial" w:hAnsi="Arial" w:cs="Arial"/>
           <w:noProof w:val="0"/>
         </w:rPr>
-        <w:t xml:space="preserve"> pelo o surgimento dos smartphones, estando sempre inovando e criando novas tecnologias inexistentes nas outras plataformas. Umas das sua </w:t>
+        <w:t xml:space="preserve"> pelo </w:t>
+      </w:r>
+      <w:r>
+        <w:rPr>
+          <w:rFonts w:ascii="Arial" w:hAnsi="Arial" w:cs="Arial"/>
+          <w:noProof w:val="0"/>
+        </w:rPr>
+        <w:t>surgimento dos smartphones, estando sempre inovando e criando novas tecnologias inexistentes nas outras plataformas. Umas das sua</w:t>
+      </w:r>
+      <w:r>
+        <w:rPr>
+          <w:rFonts w:ascii="Arial" w:hAnsi="Arial" w:cs="Arial"/>
+          <w:noProof w:val="0"/>
+        </w:rPr>
+        <w:t>s</w:t>
+      </w:r>
+      <w:r>
+        <w:rPr>
+          <w:rFonts w:ascii="Arial" w:hAnsi="Arial" w:cs="Arial"/>
+          <w:noProof w:val="0"/>
+        </w:rPr>
+        <w:t xml:space="preserve"> </w:t>
       </w:r>
       <w:r>
         <w:rPr>
@@ -10466,21 +10692,7 @@
           <w:rFonts w:ascii="Arial" w:hAnsi="Arial" w:cs="Arial"/>
           <w:noProof w:val="0"/>
         </w:rPr>
-        <w:t>caracterís</w:t>
-      </w:r>
-      <w:r>
-        <w:rPr>
-          <w:rFonts w:ascii="Arial" w:hAnsi="Arial" w:cs="Arial"/>
-          <w:noProof w:val="0"/>
-        </w:rPr>
-        <w:t>ti</w:t>
-      </w:r>
-      <w:r>
-        <w:rPr>
-          <w:rFonts w:ascii="Arial" w:hAnsi="Arial" w:cs="Arial"/>
-          <w:noProof w:val="0"/>
-        </w:rPr>
-        <w:t>ca</w:t>
+        <w:t>característica</w:t>
       </w:r>
       <w:r>
         <w:rPr>
@@ -10536,7 +10748,21 @@
           <w:rFonts w:ascii="Arial" w:hAnsi="Arial" w:cs="Arial"/>
           <w:noProof w:val="0"/>
         </w:rPr>
-        <w:t xml:space="preserve"> por desenvolver seus próprios aparelhos, sistema operacional e aplicativos que já vem instalados na plataforma. Com isso é </w:t>
+        <w:t xml:space="preserve"> por desenvolver seus próprios aparelhos, sistema ope</w:t>
+      </w:r>
+      <w:r>
+        <w:rPr>
+          <w:rFonts w:ascii="Arial" w:hAnsi="Arial" w:cs="Arial"/>
+          <w:noProof w:val="0"/>
+        </w:rPr>
+        <w:t>racional e aplicativos que já vê</w:t>
+      </w:r>
+      <w:r>
+        <w:rPr>
+          <w:rFonts w:ascii="Arial" w:hAnsi="Arial" w:cs="Arial"/>
+          <w:noProof w:val="0"/>
+        </w:rPr>
+        <w:t xml:space="preserve">m instalados na plataforma. Com isso é </w:t>
       </w:r>
       <w:r>
         <w:rPr>
@@ -10580,7 +10806,35 @@
           <w:rFonts w:ascii="Arial" w:hAnsi="Arial" w:cs="Arial"/>
           <w:noProof w:val="0"/>
         </w:rPr>
-        <w:t>. Mas mesmo assim a plataforma vem perdendo espaço no mercado para seus concorrentes, então a rim resolver comprar o sistema operacional QNX e já está trabalhando em uma nova geração chamada de BBX.</w:t>
+        <w:t>. Mas mesmo assim a plataforma vem perdendo espaço no mercado par</w:t>
+      </w:r>
+      <w:r>
+        <w:rPr>
+          <w:rFonts w:ascii="Arial" w:hAnsi="Arial" w:cs="Arial"/>
+          <w:noProof w:val="0"/>
+        </w:rPr>
+        <w:t>a seus concorrentes, então a RIM resolve</w:t>
+      </w:r>
+      <w:r>
+        <w:rPr>
+          <w:rFonts w:ascii="Arial" w:hAnsi="Arial" w:cs="Arial"/>
+          <w:noProof w:val="0"/>
+        </w:rPr>
+        <w:t xml:space="preserve"> comprar o sistema operacional QNX</w:t>
+      </w:r>
+      <w:r>
+        <w:rPr>
+          <w:rFonts w:ascii="Arial" w:hAnsi="Arial" w:cs="Arial"/>
+          <w:noProof w:val="0"/>
+        </w:rPr>
+        <w:t>,</w:t>
+      </w:r>
+      <w:r>
+        <w:rPr>
+          <w:rFonts w:ascii="Arial" w:hAnsi="Arial" w:cs="Arial"/>
+          <w:noProof w:val="0"/>
+        </w:rPr>
+        <w:t xml:space="preserve"> e já está trabalhando em uma nova geração chamada de BBX.</w:t>
       </w:r>
     </w:p>
     <w:p>
@@ -10631,7 +10885,14 @@
           <w:rFonts w:ascii="Arial" w:hAnsi="Arial" w:cs="Arial"/>
           <w:noProof w:val="0"/>
         </w:rPr>
-        <w:t xml:space="preserve"> bem o facilidade de acessa-la por vários dispositivos era fundamental. Hoje se pode </w:t>
+        <w:t xml:space="preserve"> bem a</w:t>
+      </w:r>
+      <w:r>
+        <w:rPr>
+          <w:rFonts w:ascii="Arial" w:hAnsi="Arial" w:cs="Arial"/>
+          <w:noProof w:val="0"/>
+        </w:rPr>
+        <w:t xml:space="preserve"> facilidade de acessa-la por vários dispositivos era fundamental. Hoje se pode </w:t>
       </w:r>
       <w:r>
         <w:rPr>
@@ -10766,7 +11027,7 @@
       <w:r>
         <w:rPr>
           <w:rFonts w:ascii="Arial" w:hAnsi="Arial" w:cs="Arial"/>
-          <w:lang w:val="en-US"/>
+          <w:noProof w:val="0"/>
         </w:rPr>
         <w:drawing>
           <wp:inline distT="0" distB="0" distL="0" distR="0" wp14:anchorId="2F0F1B10" wp14:editId="7708C387">
@@ -11194,7 +11455,21 @@
           <w:rFonts w:ascii="Arial" w:hAnsi="Arial" w:cs="Arial"/>
           <w:noProof w:val="0"/>
         </w:rPr>
-        <w:t>. Toda a responsabilidade de exibir isso são dos browsers e que basicamente recebem códigos HTML para estruturar,</w:t>
+        <w:t>. Toda a res</w:t>
+      </w:r>
+      <w:r>
+        <w:rPr>
+          <w:rFonts w:ascii="Arial" w:hAnsi="Arial" w:cs="Arial"/>
+          <w:noProof w:val="0"/>
+        </w:rPr>
+        <w:t>ponsabilidade de exibir isso é do browser, que basicamente recebe</w:t>
+      </w:r>
+      <w:r>
+        <w:rPr>
+          <w:rFonts w:ascii="Arial" w:hAnsi="Arial" w:cs="Arial"/>
+          <w:noProof w:val="0"/>
+        </w:rPr>
+        <w:t xml:space="preserve"> códigos HTML para estruturar,</w:t>
       </w:r>
       <w:r>
         <w:rPr>
@@ -11216,15 +11491,29 @@
           <w:rFonts w:ascii="Arial" w:hAnsi="Arial" w:cs="Arial"/>
           <w:noProof w:val="0"/>
         </w:rPr>
-        <w:t>avascript</w:t>
-      </w:r>
-      <w:proofErr w:type="spellEnd"/>
-      <w:r>
-        <w:rPr>
-          <w:rFonts w:ascii="Arial" w:hAnsi="Arial" w:cs="Arial"/>
-          <w:noProof w:val="0"/>
-        </w:rPr>
-        <w:t xml:space="preserve"> para melhor interação. Isso </w:t>
+        <w:t>avasc</w:t>
+      </w:r>
+      <w:r>
+        <w:rPr>
+          <w:rFonts w:ascii="Arial" w:hAnsi="Arial" w:cs="Arial"/>
+          <w:noProof w:val="0"/>
+        </w:rPr>
+        <w:t>ript</w:t>
+      </w:r>
+      <w:proofErr w:type="spellEnd"/>
+      <w:r>
+        <w:rPr>
+          <w:rFonts w:ascii="Arial" w:hAnsi="Arial" w:cs="Arial"/>
+          <w:noProof w:val="0"/>
+        </w:rPr>
+        <w:t xml:space="preserve"> para melhor interação que</w:t>
+      </w:r>
+      <w:r>
+        <w:rPr>
+          <w:rFonts w:ascii="Arial" w:hAnsi="Arial" w:cs="Arial"/>
+          <w:noProof w:val="0"/>
+        </w:rPr>
+        <w:t xml:space="preserve"> </w:t>
       </w:r>
       <w:r>
         <w:rPr>
@@ -11238,7 +11527,14 @@
           <w:rFonts w:ascii="Arial" w:hAnsi="Arial" w:cs="Arial"/>
           <w:noProof w:val="0"/>
         </w:rPr>
-        <w:t>o conceito de UX (</w:t>
+        <w:t>o conce</w:t>
+      </w:r>
+      <w:r>
+        <w:rPr>
+          <w:rFonts w:ascii="Arial" w:hAnsi="Arial" w:cs="Arial"/>
+          <w:noProof w:val="0"/>
+        </w:rPr>
+        <w:t>ito de UX (</w:t>
       </w:r>
       <w:proofErr w:type="spellStart"/>
       <w:r>
@@ -11254,7 +11550,14 @@
           <w:rFonts w:ascii="Arial" w:hAnsi="Arial" w:cs="Arial"/>
           <w:noProof w:val="0"/>
         </w:rPr>
-        <w:t xml:space="preserve"> Experience), que mede a </w:t>
+        <w:t xml:space="preserve"> Experience), onde se</w:t>
+      </w:r>
+      <w:r>
+        <w:rPr>
+          <w:rFonts w:ascii="Arial" w:hAnsi="Arial" w:cs="Arial"/>
+          <w:noProof w:val="0"/>
+        </w:rPr>
+        <w:t xml:space="preserve"> mede a </w:t>
       </w:r>
       <w:r>
         <w:rPr>
@@ -11670,7 +11973,7 @@
         <w:rPr>
           <w:rFonts w:ascii="Courier New" w:hAnsi="Courier New" w:cs="Arial"/>
           <w:b/>
-          <w:lang w:val="en-US"/>
+          <w:noProof w:val="0"/>
         </w:rPr>
         <w:drawing>
           <wp:inline distT="0" distB="0" distL="0" distR="0" wp14:anchorId="62331BE8" wp14:editId="26DF8028">
@@ -11795,7 +12098,14 @@
           <w:rFonts w:ascii="Arial" w:hAnsi="Arial" w:cs="Arial"/>
           <w:noProof w:val="0"/>
         </w:rPr>
-        <w:t xml:space="preserve"> que está sendo utilizado pela a página.</w:t>
+        <w:t xml:space="preserve"> que está sendo utilizado pela</w:t>
+      </w:r>
+      <w:r>
+        <w:rPr>
+          <w:rFonts w:ascii="Arial" w:hAnsi="Arial" w:cs="Arial"/>
+          <w:noProof w:val="0"/>
+        </w:rPr>
+        <w:t xml:space="preserve"> página.</w:t>
       </w:r>
     </w:p>
     <w:p>
@@ -12091,7 +12401,14 @@
           <w:rFonts w:ascii="Arial" w:hAnsi="Arial" w:cs="Arial"/>
           <w:noProof w:val="0"/>
         </w:rPr>
-        <w:t xml:space="preserve">O conteúdo dentro dessa </w:t>
+        <w:t>O conteúdo de</w:t>
+      </w:r>
+      <w:r>
+        <w:rPr>
+          <w:rFonts w:ascii="Arial" w:hAnsi="Arial" w:cs="Arial"/>
+          <w:noProof w:val="0"/>
+        </w:rPr>
+        <w:t xml:space="preserve">ntro dessa </w:t>
       </w:r>
       <w:proofErr w:type="spellStart"/>
       <w:r>
@@ -12107,7 +12424,28 @@
           <w:rFonts w:ascii="Arial" w:hAnsi="Arial" w:cs="Arial"/>
           <w:noProof w:val="0"/>
         </w:rPr>
-        <w:t xml:space="preserve"> é exibido como titulo da pagina para o nave</w:t>
+        <w:t xml:space="preserve"> é exibido como título da pá</w:t>
+      </w:r>
+      <w:r>
+        <w:rPr>
+          <w:rFonts w:ascii="Arial" w:hAnsi="Arial" w:cs="Arial"/>
+          <w:noProof w:val="0"/>
+        </w:rPr>
+        <w:t>gi</w:t>
+      </w:r>
+      <w:r>
+        <w:rPr>
+          <w:rFonts w:ascii="Arial" w:hAnsi="Arial" w:cs="Arial"/>
+          <w:noProof w:val="0"/>
+        </w:rPr>
+        <w:t>n</w:t>
+      </w:r>
+      <w:r>
+        <w:rPr>
+          <w:rFonts w:ascii="Arial" w:hAnsi="Arial" w:cs="Arial"/>
+          <w:noProof w:val="0"/>
+        </w:rPr>
+        <w:t>a para o nave</w:t>
       </w:r>
       <w:r>
         <w:rPr>
@@ -12589,21 +12927,7 @@
           <w:rFonts w:ascii="Arial" w:hAnsi="Arial" w:cs="Arial"/>
           <w:noProof w:val="0"/>
         </w:rPr>
-        <w:t>aces</w:t>
-      </w:r>
-      <w:r>
-        <w:rPr>
-          <w:rFonts w:ascii="Arial" w:hAnsi="Arial" w:cs="Arial"/>
-          <w:noProof w:val="0"/>
-        </w:rPr>
-        <w:t>si</w:t>
-      </w:r>
-      <w:r>
-        <w:rPr>
-          <w:rFonts w:ascii="Arial" w:hAnsi="Arial" w:cs="Arial"/>
-          <w:noProof w:val="0"/>
-        </w:rPr>
-        <w:t>bilidade</w:t>
+        <w:t>acessibilidade</w:t>
       </w:r>
       <w:r>
         <w:rPr>
@@ -12624,7 +12948,28 @@
           <w:rFonts w:ascii="Arial" w:hAnsi="Arial" w:cs="Arial"/>
           <w:noProof w:val="0"/>
         </w:rPr>
-        <w:t xml:space="preserve"> poder compartilhar a mesma folha de estilo com outros documentos sem ter que estilizar um documento por vez, tornando a folha de estilo global para todos os arquivos que a importam. Uma grande vantagem disso é que se o layout sofrer um alteração simples como uma mudança de cor, o desenvolvedor poderá modificar apenas um arquivo (folha de estilos)</w:t>
+        <w:t xml:space="preserve"> tornar possível</w:t>
+      </w:r>
+      <w:r>
+        <w:rPr>
+          <w:rFonts w:ascii="Arial" w:hAnsi="Arial" w:cs="Arial"/>
+          <w:noProof w:val="0"/>
+        </w:rPr>
+        <w:t xml:space="preserve"> compartilhar a mesma folha de estilo com outros documentos sem ter que estilizar um documento por vez, tornando a folha de estilo global para todos os arquivos que a importam. Uma grande vantagem disso é que se o layout sofrer um</w:t>
+      </w:r>
+      <w:r>
+        <w:rPr>
+          <w:rFonts w:ascii="Arial" w:hAnsi="Arial" w:cs="Arial"/>
+          <w:noProof w:val="0"/>
+        </w:rPr>
+        <w:t>a</w:t>
+      </w:r>
+      <w:r>
+        <w:rPr>
+          <w:rFonts w:ascii="Arial" w:hAnsi="Arial" w:cs="Arial"/>
+          <w:noProof w:val="0"/>
+        </w:rPr>
+        <w:t xml:space="preserve"> alteração simples como uma mudança de cor, o desenvolvedor poderá modificar apenas um arquivo (folha de estilos)</w:t>
       </w:r>
       <w:r>
         <w:rPr>
@@ -12903,8 +13248,16 @@
         <w:rPr>
           <w:rFonts w:ascii="Arial" w:hAnsi="Arial" w:cs="Arial"/>
           <w:noProof w:val="0"/>
-        </w:rPr>
-        <w:t>Elementos, dependendo de como eles são colocados em relação a outros na árvore do documento .</w:t>
+          <w:highlight w:val="yellow"/>
+        </w:rPr>
+        <w:t>Elementos, dependendo de como eles são colocados em relação a outros na árvore do documento</w:t>
+      </w:r>
+      <w:r>
+        <w:rPr>
+          <w:rFonts w:ascii="Arial" w:hAnsi="Arial" w:cs="Arial"/>
+          <w:noProof w:val="0"/>
+        </w:rPr>
+        <w:t xml:space="preserve"> .</w:t>
       </w:r>
     </w:p>
     <w:p>
@@ -12990,7 +13343,7 @@
       <w:r>
         <w:rPr>
           <w:rFonts w:ascii="Arial" w:hAnsi="Arial" w:cs="Arial"/>
-          <w:lang w:val="en-US"/>
+          <w:noProof w:val="0"/>
         </w:rPr>
         <w:drawing>
           <wp:inline distT="0" distB="0" distL="0" distR="0" wp14:anchorId="1A89E385" wp14:editId="606A7197">
@@ -13299,7 +13652,21 @@
           <w:rFonts w:ascii="Arial" w:hAnsi="Arial" w:cs="Arial"/>
           <w:noProof w:val="0"/>
         </w:rPr>
-        <w:t xml:space="preserve"> é um linguagem de </w:t>
+        <w:t xml:space="preserve"> é um</w:t>
+      </w:r>
+      <w:r>
+        <w:rPr>
+          <w:rFonts w:ascii="Arial" w:hAnsi="Arial" w:cs="Arial"/>
+          <w:noProof w:val="0"/>
+        </w:rPr>
+        <w:t>a</w:t>
+      </w:r>
+      <w:r>
+        <w:rPr>
+          <w:rFonts w:ascii="Arial" w:hAnsi="Arial" w:cs="Arial"/>
+          <w:noProof w:val="0"/>
+        </w:rPr>
+        <w:t xml:space="preserve"> linguagem de </w:t>
       </w:r>
       <w:r>
         <w:rPr>
@@ -13382,13 +13749,22 @@
           <w:rFonts w:ascii="Arial" w:hAnsi="Arial" w:cs="Arial"/>
           <w:noProof w:val="0"/>
         </w:rPr>
-        <w:t xml:space="preserve"> vem sendo utilizado para criar efeitos, alertas e um pouco mais de dinamismo para as páginas, mas isso é muito pouco para o poder real dessa ferramenta. O </w:t>
-      </w:r>
-      <w:proofErr w:type="spellStart"/>
-      <w:r>
-        <w:rPr>
-          <w:rFonts w:ascii="Arial" w:hAnsi="Arial" w:cs="Arial"/>
-          <w:noProof w:val="0"/>
+        <w:t xml:space="preserve"> vem sendo utilizado para criar efeitos, alertas e um pouco mais de dinamismo para as páginas, mas isso é muito pouco para o poder real dessa ferramenta. </w:t>
+      </w:r>
+      <w:r>
+        <w:rPr>
+          <w:rFonts w:ascii="Arial" w:hAnsi="Arial" w:cs="Arial"/>
+          <w:noProof w:val="0"/>
+          <w:highlight w:val="yellow"/>
+        </w:rPr>
+        <w:t xml:space="preserve">O </w:t>
+      </w:r>
+      <w:proofErr w:type="spellStart"/>
+      <w:r>
+        <w:rPr>
+          <w:rFonts w:ascii="Arial" w:hAnsi="Arial" w:cs="Arial"/>
+          <w:noProof w:val="0"/>
+          <w:highlight w:val="yellow"/>
         </w:rPr>
         <w:t>Github</w:t>
       </w:r>
@@ -13397,6 +13773,7 @@
         <w:rPr>
           <w:rFonts w:ascii="Arial" w:hAnsi="Arial" w:cs="Arial"/>
           <w:noProof w:val="0"/>
+          <w:highlight w:val="yellow"/>
         </w:rPr>
         <w:t>, a maior rede de desenvolvedores do mundo, apontou que a linguagem que mais tem repos</w:t>
       </w:r>
@@ -13404,6 +13781,7 @@
         <w:rPr>
           <w:rFonts w:ascii="Arial" w:hAnsi="Arial" w:cs="Arial"/>
           <w:noProof w:val="0"/>
+          <w:highlight w:val="yellow"/>
         </w:rPr>
         <w:t xml:space="preserve">itórios em seu sistema é o </w:t>
       </w:r>
@@ -13412,6 +13790,7 @@
         <w:rPr>
           <w:rFonts w:ascii="Arial" w:hAnsi="Arial" w:cs="Arial"/>
           <w:noProof w:val="0"/>
+          <w:highlight w:val="yellow"/>
         </w:rPr>
         <w:t>Javas</w:t>
       </w:r>
@@ -13419,6 +13798,7 @@
         <w:rPr>
           <w:rFonts w:ascii="Arial" w:hAnsi="Arial" w:cs="Arial"/>
           <w:noProof w:val="0"/>
+          <w:highlight w:val="yellow"/>
         </w:rPr>
         <w:t>cript</w:t>
       </w:r>
@@ -13427,6 +13807,7 @@
         <w:rPr>
           <w:rFonts w:ascii="Arial" w:hAnsi="Arial" w:cs="Arial"/>
           <w:noProof w:val="0"/>
+          <w:highlight w:val="yellow"/>
         </w:rPr>
         <w:t xml:space="preserve">, isso porque praticamente todos os desenvolvedores já </w:t>
       </w:r>
@@ -13434,6 +13815,7 @@
         <w:rPr>
           <w:rFonts w:ascii="Arial" w:hAnsi="Arial" w:cs="Arial"/>
           <w:noProof w:val="0"/>
+          <w:highlight w:val="yellow"/>
         </w:rPr>
         <w:t xml:space="preserve">fizeram algo em utilizando </w:t>
       </w:r>
@@ -13442,6 +13824,7 @@
         <w:rPr>
           <w:rFonts w:ascii="Arial" w:hAnsi="Arial" w:cs="Arial"/>
           <w:noProof w:val="0"/>
+          <w:highlight w:val="yellow"/>
         </w:rPr>
         <w:t>Javas</w:t>
       </w:r>
@@ -13449,6 +13832,7 @@
         <w:rPr>
           <w:rFonts w:ascii="Arial" w:hAnsi="Arial" w:cs="Arial"/>
           <w:noProof w:val="0"/>
+          <w:highlight w:val="yellow"/>
         </w:rPr>
         <w:t>cript</w:t>
       </w:r>
@@ -13457,13 +13841,23 @@
         <w:rPr>
           <w:rFonts w:ascii="Arial" w:hAnsi="Arial" w:cs="Arial"/>
           <w:noProof w:val="0"/>
-        </w:rPr>
-        <w:t xml:space="preserve">. sendo </w:t>
-      </w:r>
-      <w:r>
-        <w:rPr>
-          <w:rFonts w:ascii="Arial" w:hAnsi="Arial" w:cs="Arial"/>
-          <w:noProof w:val="0"/>
+          <w:highlight w:val="yellow"/>
+        </w:rPr>
+        <w:t>. S</w:t>
+      </w:r>
+      <w:r>
+        <w:rPr>
+          <w:rFonts w:ascii="Arial" w:hAnsi="Arial" w:cs="Arial"/>
+          <w:noProof w:val="0"/>
+          <w:highlight w:val="yellow"/>
+        </w:rPr>
+        <w:t xml:space="preserve">endo </w:t>
+      </w:r>
+      <w:r>
+        <w:rPr>
+          <w:rFonts w:ascii="Arial" w:hAnsi="Arial" w:cs="Arial"/>
+          <w:noProof w:val="0"/>
+          <w:highlight w:val="yellow"/>
         </w:rPr>
         <w:t>desenvolvedor</w:t>
       </w:r>
@@ -13471,6 +13865,7 @@
         <w:rPr>
           <w:rFonts w:ascii="Arial" w:hAnsi="Arial" w:cs="Arial"/>
           <w:noProof w:val="0"/>
+          <w:highlight w:val="yellow"/>
         </w:rPr>
         <w:t xml:space="preserve"> de </w:t>
       </w:r>
@@ -13479,6 +13874,7 @@
         <w:rPr>
           <w:rFonts w:ascii="Arial" w:hAnsi="Arial" w:cs="Arial"/>
           <w:noProof w:val="0"/>
+          <w:highlight w:val="yellow"/>
         </w:rPr>
         <w:t>Ruby</w:t>
       </w:r>
@@ -13487,6 +13883,7 @@
         <w:rPr>
           <w:rFonts w:ascii="Arial" w:hAnsi="Arial" w:cs="Arial"/>
           <w:noProof w:val="0"/>
+          <w:highlight w:val="yellow"/>
         </w:rPr>
         <w:t>, Python, C ou qualquer outra linguagem.</w:t>
       </w:r>
@@ -13606,7 +14003,7 @@
       <w:r>
         <w:rPr>
           <w:rFonts w:ascii="Arial" w:hAnsi="Arial" w:cs="Arial"/>
-          <w:lang w:val="en-US"/>
+          <w:noProof w:val="0"/>
         </w:rPr>
         <w:drawing>
           <wp:inline distT="0" distB="0" distL="0" distR="0" wp14:anchorId="7EB18741" wp14:editId="07192768">
@@ -13854,12 +14251,21 @@
           <w:rFonts w:ascii="Arial" w:hAnsi="Arial" w:cs="Arial"/>
           <w:noProof w:val="0"/>
         </w:rPr>
-        <w:t xml:space="preserve">, para o lado do servidor). Por trabalhar muito bem com threads </w:t>
-      </w:r>
-      <w:r>
-        <w:rPr>
-          <w:rFonts w:ascii="Arial" w:hAnsi="Arial" w:cs="Arial"/>
-          <w:noProof w:val="0"/>
+        <w:t>, para o lado do servidor</w:t>
+      </w:r>
+      <w:r>
+        <w:rPr>
+          <w:rFonts w:ascii="Arial" w:hAnsi="Arial" w:cs="Arial"/>
+          <w:noProof w:val="0"/>
+          <w:highlight w:val="yellow"/>
+        </w:rPr>
+        <w:t xml:space="preserve">). Por trabalhar muito bem com threads </w:t>
+      </w:r>
+      <w:r>
+        <w:rPr>
+          <w:rFonts w:ascii="Arial" w:hAnsi="Arial" w:cs="Arial"/>
+          <w:noProof w:val="0"/>
+          <w:highlight w:val="yellow"/>
         </w:rPr>
         <w:t xml:space="preserve">o </w:t>
       </w:r>
@@ -13868,6 +14274,7 @@
         <w:rPr>
           <w:rFonts w:ascii="Arial" w:hAnsi="Arial" w:cs="Arial"/>
           <w:noProof w:val="0"/>
+          <w:highlight w:val="yellow"/>
         </w:rPr>
         <w:t>Nodejs</w:t>
       </w:r>
@@ -13876,6 +14283,7 @@
         <w:rPr>
           <w:rFonts w:ascii="Arial" w:hAnsi="Arial" w:cs="Arial"/>
           <w:noProof w:val="0"/>
+          <w:highlight w:val="yellow"/>
         </w:rPr>
         <w:t xml:space="preserve"> vem crescendo bastante, principalmente por jovens que estão </w:t>
       </w:r>
@@ -13883,6 +14291,7 @@
         <w:rPr>
           <w:rFonts w:ascii="Arial" w:hAnsi="Arial" w:cs="Arial"/>
           <w:noProof w:val="0"/>
+          <w:highlight w:val="yellow"/>
         </w:rPr>
         <w:t>saindo</w:t>
       </w:r>
@@ -13890,18 +14299,18 @@
         <w:rPr>
           <w:rFonts w:ascii="Arial" w:hAnsi="Arial" w:cs="Arial"/>
           <w:noProof w:val="0"/>
-        </w:rPr>
-        <w:t xml:space="preserve"> de grandes universidades que não insistem em ensinar tecnologias ultrapassadas.</w:t>
-      </w:r>
-    </w:p>
-    <w:p>
-      <w:pPr>
-        <w:spacing w:after="120" w:line="360" w:lineRule="auto"/>
-        <w:rPr>
-          <w:rFonts w:ascii="Arial" w:hAnsi="Arial" w:cs="Arial"/>
-          <w:noProof w:val="0"/>
-        </w:rPr>
-      </w:pPr>
+          <w:highlight w:val="yellow"/>
+        </w:rPr>
+        <w:t xml:space="preserve"> </w:t>
+      </w:r>
+      <w:r>
+        <w:rPr>
+          <w:rFonts w:ascii="Arial" w:hAnsi="Arial" w:cs="Arial"/>
+          <w:noProof w:val="0"/>
+          <w:highlight w:val="yellow"/>
+        </w:rPr>
+        <w:t>das universidades.</w:t>
+      </w:r>
     </w:p>
     <w:p>
       <w:pPr>
@@ -14196,15 +14605,13 @@
         </w:rPr>
         <w:t xml:space="preserve"> pode está hospedado dentro do </w:t>
       </w:r>
-      <w:proofErr w:type="spellStart"/>
-      <w:r>
-        <w:rPr>
-          <w:rFonts w:ascii="Arial" w:hAnsi="Arial" w:cs="Arial"/>
-          <w:noProof w:val="0"/>
-        </w:rPr>
-        <w:t>proprio</w:t>
-      </w:r>
-      <w:proofErr w:type="spellEnd"/>
+      <w:r>
+        <w:rPr>
+          <w:rFonts w:ascii="Arial" w:hAnsi="Arial" w:cs="Arial"/>
+          <w:noProof w:val="0"/>
+        </w:rPr>
+        <w:t>próprio</w:t>
+      </w:r>
       <w:r>
         <w:rPr>
           <w:rFonts w:ascii="Arial" w:hAnsi="Arial" w:cs="Arial"/>
@@ -14306,21 +14713,35 @@
           <w:rFonts w:ascii="Arial" w:hAnsi="Arial" w:cs="Arial"/>
           <w:noProof w:val="0"/>
         </w:rPr>
-        <w:t xml:space="preserve"> de dispositivos que permitem que um desenvolvedor de aplicativos móveis </w:t>
-      </w:r>
-      <w:r>
-        <w:rPr>
-          <w:rFonts w:ascii="Arial" w:hAnsi="Arial" w:cs="Arial"/>
-          <w:noProof w:val="0"/>
-        </w:rPr>
-        <w:t>acessem</w:t>
-      </w:r>
-      <w:r>
-        <w:rPr>
-          <w:rFonts w:ascii="Arial" w:hAnsi="Arial" w:cs="Arial"/>
-          <w:noProof w:val="0"/>
-        </w:rPr>
-        <w:t xml:space="preserve"> funções de dispositivo nativo, como a câmera ou</w:t>
+        <w:t xml:space="preserve"> de dispositivos que permitem </w:t>
+      </w:r>
+      <w:r>
+        <w:rPr>
+          <w:rFonts w:ascii="Arial" w:hAnsi="Arial" w:cs="Arial"/>
+          <w:noProof w:val="0"/>
+        </w:rPr>
+        <w:t>o acesso a</w:t>
+      </w:r>
+      <w:r>
+        <w:rPr>
+          <w:rFonts w:ascii="Arial" w:hAnsi="Arial" w:cs="Arial"/>
+          <w:noProof w:val="0"/>
+        </w:rPr>
+        <w:t xml:space="preserve"> funções de dispositivo</w:t>
+      </w:r>
+      <w:r>
+        <w:rPr>
+          <w:rFonts w:ascii="Arial" w:hAnsi="Arial" w:cs="Arial"/>
+          <w:noProof w:val="0"/>
+        </w:rPr>
+        <w:t>s</w:t>
+      </w:r>
+      <w:r>
+        <w:rPr>
+          <w:rFonts w:ascii="Arial" w:hAnsi="Arial" w:cs="Arial"/>
+          <w:noProof w:val="0"/>
+        </w:rPr>
+        <w:t xml:space="preserve"> nativo, como a câmera ou</w:t>
       </w:r>
       <w:r>
         <w:rPr>
@@ -14645,7 +15066,21 @@
           <w:rFonts w:ascii="Arial" w:hAnsi="Arial" w:cs="Arial"/>
           <w:noProof w:val="0"/>
         </w:rPr>
-        <w:t xml:space="preserve">, que é um biblioteca da </w:t>
+        <w:t>, que é um</w:t>
+      </w:r>
+      <w:r>
+        <w:rPr>
+          <w:rFonts w:ascii="Arial" w:hAnsi="Arial" w:cs="Arial"/>
+          <w:noProof w:val="0"/>
+        </w:rPr>
+        <w:t>a</w:t>
+      </w:r>
+      <w:r>
+        <w:rPr>
+          <w:rFonts w:ascii="Arial" w:hAnsi="Arial" w:cs="Arial"/>
+          <w:noProof w:val="0"/>
+        </w:rPr>
+        <w:t xml:space="preserve"> biblioteca da </w:t>
       </w:r>
       <w:proofErr w:type="spellStart"/>
       <w:r>
@@ -14994,7 +15429,7 @@
           <w:rFonts w:ascii="Arial" w:hAnsi="Arial" w:cs="Arial"/>
           <w:noProof w:val="0"/>
         </w:rPr>
-        <w:t xml:space="preserve">, que não são acessados pelo o </w:t>
+        <w:t xml:space="preserve">, que não são acessados pelo </w:t>
       </w:r>
       <w:proofErr w:type="spellStart"/>
       <w:r>
@@ -15017,7 +15452,21 @@
           <w:rFonts w:ascii="Arial" w:hAnsi="Arial" w:cs="Arial"/>
           <w:noProof w:val="0"/>
         </w:rPr>
-        <w:t>, causando melhor desempenho pelo o fato de estar deixando de utilizar algo híbrido para acessar recursos nativos.</w:t>
+        <w:t>, ca</w:t>
+      </w:r>
+      <w:r>
+        <w:rPr>
+          <w:rFonts w:ascii="Arial" w:hAnsi="Arial" w:cs="Arial"/>
+          <w:noProof w:val="0"/>
+        </w:rPr>
+        <w:t xml:space="preserve">usando melhor desempenho pelo </w:t>
+      </w:r>
+      <w:r>
+        <w:rPr>
+          <w:rFonts w:ascii="Arial" w:hAnsi="Arial" w:cs="Arial"/>
+          <w:noProof w:val="0"/>
+        </w:rPr>
+        <w:t>fato de estar deixando de utilizar algo híbrido para acessar recursos nativos.</w:t>
       </w:r>
     </w:p>
     <w:p>
@@ -15544,7 +15993,7 @@
       <w:r>
         <w:rPr>
           <w:rFonts w:ascii="Arial" w:hAnsi="Arial" w:cs="Arial"/>
-          <w:lang w:val="en-US"/>
+          <w:noProof w:val="0"/>
         </w:rPr>
         <w:drawing>
           <wp:inline distT="0" distB="0" distL="0" distR="0" wp14:anchorId="0083D572" wp14:editId="0B21CD58">
@@ -15771,7 +16220,21 @@
           <w:rFonts w:ascii="Arial" w:hAnsi="Arial" w:cs="Arial"/>
           <w:noProof w:val="0"/>
         </w:rPr>
-        <w:t xml:space="preserve"> para uma plataforma. Seguramente é o que tem melhor desempenho e estabilidade, pelo o fato de se utilizar tecnologias recomendadas pela empresa </w:t>
+        <w:t xml:space="preserve"> para uma plataforma. Seguramente é o que tem melhor de</w:t>
+      </w:r>
+      <w:r>
+        <w:rPr>
+          <w:rFonts w:ascii="Arial" w:hAnsi="Arial" w:cs="Arial"/>
+          <w:noProof w:val="0"/>
+        </w:rPr>
+        <w:t xml:space="preserve">sempenho e estabilidade, pelo </w:t>
+      </w:r>
+      <w:r>
+        <w:rPr>
+          <w:rFonts w:ascii="Arial" w:hAnsi="Arial" w:cs="Arial"/>
+          <w:noProof w:val="0"/>
+        </w:rPr>
+        <w:t xml:space="preserve">fato de se utilizar tecnologias recomendadas pela empresa </w:t>
       </w:r>
       <w:r>
         <w:rPr>
@@ -15946,7 +16409,7 @@
       <w:r>
         <w:rPr>
           <w:rFonts w:ascii="Arial" w:hAnsi="Arial" w:cs="Arial"/>
-          <w:lang w:val="en-US"/>
+          <w:noProof w:val="0"/>
         </w:rPr>
         <w:drawing>
           <wp:inline distT="0" distB="0" distL="0" distR="0" wp14:anchorId="6463456D" wp14:editId="503A2717">
@@ -16070,22 +16533,13 @@
         </w:rPr>
         <w:t xml:space="preserve">se não tiver um bom gerenciamento, a empresa </w:t>
       </w:r>
-      <w:proofErr w:type="spellStart"/>
-      <w:r>
-        <w:rPr>
-          <w:rFonts w:ascii="Arial" w:hAnsi="Arial" w:cs="Arial"/>
-          <w:noProof w:val="0"/>
-        </w:rPr>
-        <w:t>tamb</w:t>
-      </w:r>
-      <w:r>
-        <w:rPr>
-          <w:rFonts w:ascii="Arial" w:hAnsi="Arial" w:cs="Arial"/>
-          <w:noProof w:val="0"/>
-        </w:rPr>
-        <w:t>em</w:t>
-      </w:r>
-      <w:proofErr w:type="spellEnd"/>
+      <w:r>
+        <w:rPr>
+          <w:rFonts w:ascii="Arial" w:hAnsi="Arial" w:cs="Arial"/>
+          <w:noProof w:val="0"/>
+        </w:rPr>
+        <w:t>também</w:t>
+      </w:r>
       <w:r>
         <w:rPr>
           <w:rFonts w:ascii="Arial" w:hAnsi="Arial" w:cs="Arial"/>
@@ -16354,7 +16808,7 @@
       <w:r>
         <w:rPr>
           <w:rFonts w:ascii="Arial" w:hAnsi="Arial" w:cs="Arial"/>
-          <w:lang w:val="en-US"/>
+          <w:noProof w:val="0"/>
         </w:rPr>
         <w:drawing>
           <wp:inline distT="0" distB="0" distL="0" distR="0" wp14:anchorId="5A16005B" wp14:editId="77F08C45">
@@ -16650,15 +17104,13 @@
         </w:rPr>
         <w:t xml:space="preserve"> </w:t>
       </w:r>
-      <w:proofErr w:type="spellStart"/>
-      <w:r>
-        <w:rPr>
-          <w:rFonts w:ascii="Arial" w:hAnsi="Arial" w:cs="Arial"/>
-          <w:noProof w:val="0"/>
-        </w:rPr>
-        <w:t>possue</w:t>
-      </w:r>
-      <w:proofErr w:type="spellEnd"/>
+      <w:r>
+        <w:rPr>
+          <w:rFonts w:ascii="Arial" w:hAnsi="Arial" w:cs="Arial"/>
+          <w:noProof w:val="0"/>
+        </w:rPr>
+        <w:t>possui</w:t>
+      </w:r>
       <w:r>
         <w:rPr>
           <w:rFonts w:ascii="Arial" w:hAnsi="Arial" w:cs="Arial"/>
@@ -16701,6 +17153,7 @@
         <w:rPr>
           <w:rFonts w:ascii="Arial" w:hAnsi="Arial" w:cs="Arial"/>
           <w:noProof w:val="0"/>
+          <w:highlight w:val="yellow"/>
         </w:rPr>
         <w:t>Grunt</w:t>
       </w:r>
@@ -16867,7 +17320,14 @@
           <w:rFonts w:ascii="Arial" w:hAnsi="Arial" w:cs="Arial"/>
           <w:noProof w:val="0"/>
         </w:rPr>
-        <w:t xml:space="preserve"> definidas por padrão.</w:t>
+        <w:t xml:space="preserve"> definido</w:t>
+      </w:r>
+      <w:r>
+        <w:rPr>
+          <w:rFonts w:ascii="Arial" w:hAnsi="Arial" w:cs="Arial"/>
+          <w:noProof w:val="0"/>
+        </w:rPr>
+        <w:t>s por padrão.</w:t>
       </w:r>
     </w:p>
     <w:p>
@@ -16931,7 +17391,7 @@
       <w:r>
         <w:rPr>
           <w:rFonts w:ascii="Arial" w:hAnsi="Arial" w:cs="Arial"/>
-          <w:lang w:val="en-US"/>
+          <w:noProof w:val="0"/>
         </w:rPr>
         <w:drawing>
           <wp:inline distT="0" distB="0" distL="0" distR="0" wp14:anchorId="2C861605" wp14:editId="26E585D8">
@@ -17016,7 +17476,21 @@
           <w:noProof w:val="0"/>
         </w:rPr>
         <w:tab/>
-        <w:t>Todos os arquivos da aplicação poder ficar no diretório “/</w:t>
+        <w:t>Todos</w:t>
+      </w:r>
+      <w:r>
+        <w:rPr>
+          <w:rFonts w:ascii="Arial" w:hAnsi="Arial" w:cs="Arial"/>
+          <w:noProof w:val="0"/>
+        </w:rPr>
+        <w:t xml:space="preserve"> os arquivos da aplicação podem</w:t>
+      </w:r>
+      <w:r>
+        <w:rPr>
+          <w:rFonts w:ascii="Arial" w:hAnsi="Arial" w:cs="Arial"/>
+          <w:noProof w:val="0"/>
+        </w:rPr>
+        <w:t xml:space="preserve"> ficar no diretório “/</w:t>
       </w:r>
       <w:proofErr w:type="spellStart"/>
       <w:r>
@@ -17306,7 +17780,14 @@
           <w:noProof w:val="0"/>
         </w:rPr>
         <w:tab/>
-        <w:t xml:space="preserve">Para as </w:t>
+        <w:t>Para</w:t>
+      </w:r>
+      <w:r>
+        <w:rPr>
+          <w:rFonts w:ascii="Arial" w:hAnsi="Arial" w:cs="Arial"/>
+          <w:noProof w:val="0"/>
+        </w:rPr>
+        <w:t xml:space="preserve"> as </w:t>
       </w:r>
       <w:proofErr w:type="spellStart"/>
       <w:r>
@@ -17322,7 +17803,14 @@
           <w:rFonts w:ascii="Arial" w:hAnsi="Arial" w:cs="Arial"/>
           <w:noProof w:val="0"/>
         </w:rPr>
-        <w:t xml:space="preserve"> é necessário criar uma diretório com esse no</w:t>
+        <w:t xml:space="preserve"> é necessário criar um</w:t>
+      </w:r>
+      <w:r>
+        <w:rPr>
+          <w:rFonts w:ascii="Arial" w:hAnsi="Arial" w:cs="Arial"/>
+          <w:noProof w:val="0"/>
+        </w:rPr>
+        <w:t xml:space="preserve"> diretório com esse no</w:t>
       </w:r>
       <w:r>
         <w:rPr>
@@ -17422,7 +17910,14 @@
           <w:rFonts w:ascii="Arial" w:hAnsi="Arial" w:cs="Arial"/>
           <w:noProof w:val="0"/>
         </w:rPr>
-        <w:t xml:space="preserve">, já que se fosse preciso adicionar uma </w:t>
+        <w:t xml:space="preserve">, porque </w:t>
+      </w:r>
+      <w:r>
+        <w:rPr>
+          <w:rFonts w:ascii="Arial" w:hAnsi="Arial" w:cs="Arial"/>
+          <w:noProof w:val="0"/>
+        </w:rPr>
+        <w:t xml:space="preserve">se fosse preciso adicionar uma </w:t>
       </w:r>
       <w:r>
         <w:rPr>
@@ -17615,7 +18110,7 @@
       <w:r>
         <w:rPr>
           <w:rFonts w:ascii="Arial" w:hAnsi="Arial" w:cs="Arial"/>
-          <w:lang w:val="en-US"/>
+          <w:noProof w:val="0"/>
         </w:rPr>
         <w:drawing>
           <wp:inline distT="0" distB="0" distL="0" distR="0" wp14:anchorId="74F1EE02" wp14:editId="19F066F9">
@@ -17770,14 +18265,7 @@
           <w:rFonts w:ascii="Arial" w:hAnsi="Arial" w:cs="Arial"/>
           <w:noProof w:val="0"/>
         </w:rPr>
-        <w:t>B</w:t>
-      </w:r>
-      <w:r>
-        <w:rPr>
-          <w:rFonts w:ascii="Arial" w:hAnsi="Arial" w:cs="Arial"/>
-          <w:noProof w:val="0"/>
-        </w:rPr>
-        <w:t>íblia</w:t>
+        <w:t>Bíblia</w:t>
       </w:r>
       <w:r>
         <w:rPr>
@@ -18008,7 +18496,7 @@
       <w:r>
         <w:rPr>
           <w:rFonts w:ascii="Arial" w:hAnsi="Arial" w:cs="Arial"/>
-          <w:lang w:val="en-US"/>
+          <w:noProof w:val="0"/>
         </w:rPr>
         <w:drawing>
           <wp:inline distT="0" distB="0" distL="0" distR="0" wp14:anchorId="3F1EC104" wp14:editId="24E56CDD">
@@ -18439,7 +18927,7 @@
           <w:rFonts w:ascii="Arial" w:hAnsi="Arial" w:cs="Arial"/>
           <w:noProof w:val="0"/>
         </w:rPr>
-        <w:t xml:space="preserve"> tem os </w:t>
+        <w:t xml:space="preserve"> tem </w:t>
       </w:r>
       <w:r>
         <w:rPr>
@@ -18453,7 +18941,14 @@
           <w:rFonts w:ascii="Arial" w:hAnsi="Arial" w:cs="Arial"/>
           <w:noProof w:val="0"/>
         </w:rPr>
-        <w:t xml:space="preserve"> referentes aquele objeto e onde é feita a logica de negócio das aplicações e para cada </w:t>
+        <w:t xml:space="preserve"> referente ao</w:t>
+      </w:r>
+      <w:r>
+        <w:rPr>
+          <w:rFonts w:ascii="Arial" w:hAnsi="Arial" w:cs="Arial"/>
+          <w:noProof w:val="0"/>
+        </w:rPr>
+        <w:t xml:space="preserve"> objeto e onde é feita a logica de negócio das aplicações e para cada </w:t>
       </w:r>
       <w:proofErr w:type="spellStart"/>
       <w:r>
@@ -18557,7 +19052,7 @@
       <w:r>
         <w:rPr>
           <w:rFonts w:ascii="Arial" w:hAnsi="Arial" w:cs="Arial"/>
-          <w:lang w:val="en-US"/>
+          <w:noProof w:val="0"/>
         </w:rPr>
         <w:drawing>
           <wp:inline distT="0" distB="0" distL="0" distR="0" wp14:anchorId="0A0A75C6" wp14:editId="1F7EE6EB">
@@ -19021,7 +19516,7 @@
       <w:r>
         <w:rPr>
           <w:rFonts w:ascii="Arial" w:hAnsi="Arial" w:cs="Arial"/>
-          <w:lang w:val="en-US"/>
+          <w:noProof w:val="0"/>
         </w:rPr>
         <w:drawing>
           <wp:inline distT="0" distB="0" distL="0" distR="0" wp14:anchorId="645AE5A2" wp14:editId="73B18F1D">
@@ -19281,7 +19776,21 @@
           <w:rFonts w:ascii="Arial" w:hAnsi="Arial" w:cs="Arial"/>
           <w:noProof w:val="0"/>
         </w:rPr>
-        <w:t xml:space="preserve"> funciona exatamente como para as </w:t>
+        <w:t xml:space="preserve"> funciona</w:t>
+      </w:r>
+      <w:r>
+        <w:rPr>
+          <w:rFonts w:ascii="Arial" w:hAnsi="Arial" w:cs="Arial"/>
+          <w:noProof w:val="0"/>
+        </w:rPr>
+        <w:t>m</w:t>
+      </w:r>
+      <w:r>
+        <w:rPr>
+          <w:rFonts w:ascii="Arial" w:hAnsi="Arial" w:cs="Arial"/>
+          <w:noProof w:val="0"/>
+        </w:rPr>
+        <w:t xml:space="preserve"> exatamente como para as </w:t>
       </w:r>
       <w:proofErr w:type="spellStart"/>
       <w:r>
@@ -19398,7 +19907,21 @@
           <w:rFonts w:ascii="Arial" w:hAnsi="Arial" w:cs="Arial"/>
           <w:noProof w:val="0"/>
         </w:rPr>
-        <w:t xml:space="preserve"> é criado um arquivos models.js que contem todos os arquivos </w:t>
+        <w:t xml:space="preserve"> é criado</w:t>
+      </w:r>
+      <w:r>
+        <w:rPr>
+          <w:rFonts w:ascii="Arial" w:hAnsi="Arial" w:cs="Arial"/>
+          <w:noProof w:val="0"/>
+        </w:rPr>
+        <w:t xml:space="preserve"> um arquivos models.js que conté</w:t>
+      </w:r>
+      <w:r>
+        <w:rPr>
+          <w:rFonts w:ascii="Arial" w:hAnsi="Arial" w:cs="Arial"/>
+          <w:noProof w:val="0"/>
+        </w:rPr>
+        <w:t xml:space="preserve">m todos os arquivos </w:t>
       </w:r>
       <w:proofErr w:type="spellStart"/>
       <w:r>
@@ -19649,7 +20172,21 @@
           <w:rFonts w:ascii="Arial" w:hAnsi="Arial" w:cs="Arial"/>
           <w:noProof w:val="0"/>
         </w:rPr>
-        <w:t xml:space="preserve"> para descreverem as preferencias</w:t>
+        <w:t xml:space="preserve"> para descreverem a</w:t>
+      </w:r>
+      <w:r>
+        <w:rPr>
+          <w:rFonts w:ascii="Arial" w:hAnsi="Arial" w:cs="Arial"/>
+          <w:noProof w:val="0"/>
+        </w:rPr>
+        <w:t>s preferê</w:t>
+      </w:r>
+      <w:r>
+        <w:rPr>
+          <w:rFonts w:ascii="Arial" w:hAnsi="Arial" w:cs="Arial"/>
+          <w:noProof w:val="0"/>
+        </w:rPr>
+        <w:t>ncias</w:t>
       </w:r>
       <w:r>
         <w:rPr>
@@ -19811,7 +20348,7 @@
       <w:r>
         <w:rPr>
           <w:rFonts w:ascii="Arial" w:hAnsi="Arial" w:cs="Arial"/>
-          <w:lang w:val="en-US"/>
+          <w:noProof w:val="0"/>
         </w:rPr>
         <w:drawing>
           <wp:inline distT="0" distB="0" distL="0" distR="0" wp14:anchorId="7D9EE94B" wp14:editId="2D78053C">
@@ -20338,7 +20875,21 @@
           <w:rFonts w:ascii="Arial" w:hAnsi="Arial" w:cs="Arial"/>
           <w:noProof w:val="0"/>
         </w:rPr>
-        <w:t xml:space="preserve">“ e os arquivos são submetido previamente as tarefas descritas no </w:t>
+        <w:t>“ e os arquivos são submetido</w:t>
+      </w:r>
+      <w:r>
+        <w:rPr>
+          <w:rFonts w:ascii="Arial" w:hAnsi="Arial" w:cs="Arial"/>
+          <w:noProof w:val="0"/>
+        </w:rPr>
+        <w:t>s</w:t>
+      </w:r>
+      <w:r>
+        <w:rPr>
+          <w:rFonts w:ascii="Arial" w:hAnsi="Arial" w:cs="Arial"/>
+          <w:noProof w:val="0"/>
+        </w:rPr>
+        <w:t xml:space="preserve"> previamente as tarefas descritas no </w:t>
       </w:r>
       <w:proofErr w:type="spellStart"/>
       <w:r>
@@ -20423,14 +20974,7 @@
           <w:rFonts w:ascii="Arial" w:hAnsi="Arial" w:cs="Arial"/>
           <w:noProof w:val="0"/>
         </w:rPr>
-        <w:t>disponível</w:t>
-      </w:r>
-      <w:r>
-        <w:rPr>
-          <w:rFonts w:ascii="Arial" w:hAnsi="Arial" w:cs="Arial"/>
-          <w:noProof w:val="0"/>
-        </w:rPr>
-        <w:t xml:space="preserve"> do </w:t>
+        <w:t xml:space="preserve">disponível do </w:t>
       </w:r>
       <w:proofErr w:type="spellStart"/>
       <w:r>
@@ -20531,7 +21075,21 @@
           <w:rFonts w:ascii="Arial" w:hAnsi="Arial" w:cs="Arial"/>
           <w:noProof w:val="0"/>
         </w:rPr>
-        <w:t xml:space="preserve">” pela primeira vez em uma aplicação ele ira criar arquivo no </w:t>
+        <w:t>” pela prime</w:t>
+      </w:r>
+      <w:r>
+        <w:rPr>
+          <w:rFonts w:ascii="Arial" w:hAnsi="Arial" w:cs="Arial"/>
+          <w:noProof w:val="0"/>
+        </w:rPr>
+        <w:t>ira vez em uma aplicação ele irá</w:t>
+      </w:r>
+      <w:r>
+        <w:rPr>
+          <w:rFonts w:ascii="Arial" w:hAnsi="Arial" w:cs="Arial"/>
+          <w:noProof w:val="0"/>
+        </w:rPr>
+        <w:t xml:space="preserve"> criar arquivo no </w:t>
       </w:r>
       <w:r>
         <w:rPr>
@@ -20627,7 +21185,14 @@
           <w:noProof w:val="0"/>
         </w:rPr>
         <w:tab/>
-        <w:t xml:space="preserve">Algumas configuração só são </w:t>
+        <w:t>Algumas configurações</w:t>
+      </w:r>
+      <w:r>
+        <w:rPr>
+          <w:rFonts w:ascii="Arial" w:hAnsi="Arial" w:cs="Arial"/>
+          <w:noProof w:val="0"/>
+        </w:rPr>
+        <w:t xml:space="preserve"> só são </w:t>
       </w:r>
       <w:r>
         <w:rPr>
@@ -21000,7 +21565,7 @@
           <w:rFonts w:ascii="Arial" w:hAnsi="Arial" w:cs="Arial"/>
           <w:noProof w:val="0"/>
         </w:rPr>
-        <w:t>existências</w:t>
+        <w:t>existência</w:t>
       </w:r>
       <w:r>
         <w:rPr>
@@ -21118,7 +21683,16 @@
           <w:rFonts w:ascii="Arial" w:hAnsi="Arial" w:cs="Arial"/>
           <w:noProof w:val="0"/>
         </w:rPr>
-        <w:t xml:space="preserve">. Dentre essas ferramentas foi abordado mais profundamente sobre o </w:t>
+        <w:t>. Dentre essas ferr</w:t>
+      </w:r>
+      <w:bookmarkStart w:id="0" w:name="_GoBack"/>
+      <w:bookmarkEnd w:id="0"/>
+      <w:r>
+        <w:rPr>
+          <w:rFonts w:ascii="Arial" w:hAnsi="Arial" w:cs="Arial"/>
+          <w:noProof w:val="0"/>
+        </w:rPr>
+        <w:t xml:space="preserve">amentas foi abordado mais profundamente sobre o </w:t>
       </w:r>
       <w:proofErr w:type="spellStart"/>
       <w:r>
@@ -21195,28 +21769,16 @@
         <w:rPr>
           <w:rFonts w:ascii="Arial" w:hAnsi="Arial" w:cs="Arial"/>
           <w:noProof w:val="0"/>
-        </w:rPr>
-        <w:t xml:space="preserve">Algumas configuração só são </w:t>
-      </w:r>
-      <w:r>
-        <w:rPr>
-          <w:rFonts w:ascii="Arial" w:hAnsi="Arial" w:cs="Arial"/>
-          <w:noProof w:val="0"/>
-        </w:rPr>
-        <w:t>realizadas</w:t>
-      </w:r>
-      <w:r>
-        <w:rPr>
-          <w:rFonts w:ascii="Arial" w:hAnsi="Arial" w:cs="Arial"/>
-          <w:noProof w:val="0"/>
-        </w:rPr>
-        <w:t xml:space="preserve"> após o </w:t>
-      </w:r>
-      <w:proofErr w:type="spellStart"/>
-      <w:r>
-        <w:rPr>
-          <w:rFonts w:ascii="Arial" w:hAnsi="Arial" w:cs="Arial"/>
-          <w:noProof w:val="0"/>
+          <w:highlight w:val="yellow"/>
+        </w:rPr>
+        <w:t xml:space="preserve">Algumas configurações só são realizadas após o </w:t>
+      </w:r>
+      <w:proofErr w:type="spellStart"/>
+      <w:r>
+        <w:rPr>
+          <w:rFonts w:ascii="Arial" w:hAnsi="Arial" w:cs="Arial"/>
+          <w:noProof w:val="0"/>
+          <w:highlight w:val="yellow"/>
         </w:rPr>
         <w:t>deploy</w:t>
       </w:r>
@@ -21225,28 +21787,16 @@
         <w:rPr>
           <w:rFonts w:ascii="Arial" w:hAnsi="Arial" w:cs="Arial"/>
           <w:noProof w:val="0"/>
-        </w:rPr>
-        <w:t xml:space="preserve"> ser completado, elas estão </w:t>
-      </w:r>
-      <w:r>
-        <w:rPr>
-          <w:rFonts w:ascii="Arial" w:hAnsi="Arial" w:cs="Arial"/>
-          <w:noProof w:val="0"/>
-        </w:rPr>
-        <w:t>disponíveis</w:t>
-      </w:r>
-      <w:r>
-        <w:rPr>
-          <w:rFonts w:ascii="Arial" w:hAnsi="Arial" w:cs="Arial"/>
-          <w:noProof w:val="0"/>
-        </w:rPr>
-        <w:t xml:space="preserve"> exclusivamente no site do </w:t>
-      </w:r>
-      <w:proofErr w:type="spellStart"/>
-      <w:r>
-        <w:rPr>
-          <w:rFonts w:ascii="Arial" w:hAnsi="Arial" w:cs="Arial"/>
-          <w:noProof w:val="0"/>
+          <w:highlight w:val="yellow"/>
+        </w:rPr>
+        <w:t xml:space="preserve"> ser completado, elas estão disponíveis exclusivamente no site do </w:t>
+      </w:r>
+      <w:proofErr w:type="spellStart"/>
+      <w:r>
+        <w:rPr>
+          <w:rFonts w:ascii="Arial" w:hAnsi="Arial" w:cs="Arial"/>
+          <w:noProof w:val="0"/>
+          <w:highlight w:val="yellow"/>
         </w:rPr>
         <w:t>AppGyver</w:t>
       </w:r>
@@ -21255,13 +21805,23 @@
         <w:rPr>
           <w:rFonts w:ascii="Arial" w:hAnsi="Arial" w:cs="Arial"/>
           <w:noProof w:val="0"/>
-        </w:rPr>
-        <w:t xml:space="preserve"> nas opções de gerenciamento de aplicativos. Essas configurações devem ser feitas separadamente para cada plataforma que se deseja instalar o aplicativo, entre essas opções estão as escolhas dos </w:t>
-      </w:r>
-      <w:r>
-        <w:rPr>
-          <w:rFonts w:ascii="Arial" w:hAnsi="Arial" w:cs="Arial"/>
-          <w:noProof w:val="0"/>
+          <w:highlight w:val="yellow"/>
+        </w:rPr>
+        <w:t xml:space="preserve"> nas opções de gerenciamento de aplicativos. Essas configurações </w:t>
+      </w:r>
+      <w:r>
+        <w:rPr>
+          <w:rFonts w:ascii="Arial" w:hAnsi="Arial" w:cs="Arial"/>
+          <w:noProof w:val="0"/>
+          <w:highlight w:val="yellow"/>
+        </w:rPr>
+        <w:t xml:space="preserve">devem ser feitas separadamente para cada plataforma que se deseja instalar o aplicativo, entre essas opções estão as escolhas dos </w:t>
+      </w:r>
+      <w:r>
+        <w:rPr>
+          <w:rFonts w:ascii="Arial" w:hAnsi="Arial" w:cs="Arial"/>
+          <w:noProof w:val="0"/>
+          <w:highlight w:val="yellow"/>
         </w:rPr>
         <w:t>ícones</w:t>
       </w:r>
@@ -21269,6 +21829,7 @@
         <w:rPr>
           <w:rFonts w:ascii="Arial" w:hAnsi="Arial" w:cs="Arial"/>
           <w:noProof w:val="0"/>
+          <w:highlight w:val="yellow"/>
         </w:rPr>
         <w:t xml:space="preserve"> e </w:t>
       </w:r>
@@ -21277,6 +21838,7 @@
         <w:rPr>
           <w:rFonts w:ascii="Arial" w:hAnsi="Arial" w:cs="Arial"/>
           <w:noProof w:val="0"/>
+          <w:highlight w:val="yellow"/>
         </w:rPr>
         <w:t>splashscreens</w:t>
       </w:r>
@@ -21285,6 +21847,7 @@
         <w:rPr>
           <w:rFonts w:ascii="Arial" w:hAnsi="Arial" w:cs="Arial"/>
           <w:noProof w:val="0"/>
+          <w:highlight w:val="yellow"/>
         </w:rPr>
         <w:t xml:space="preserve"> em vários tamanhos e tipo acessos ao </w:t>
       </w:r>
@@ -21292,6 +21855,7 @@
         <w:rPr>
           <w:rFonts w:ascii="Arial" w:hAnsi="Arial" w:cs="Arial"/>
           <w:noProof w:val="0"/>
+          <w:highlight w:val="yellow"/>
         </w:rPr>
         <w:t>dispositivo</w:t>
       </w:r>
@@ -21299,6 +21863,7 @@
         <w:rPr>
           <w:rFonts w:ascii="Arial" w:hAnsi="Arial" w:cs="Arial"/>
           <w:noProof w:val="0"/>
+          <w:highlight w:val="yellow"/>
         </w:rPr>
         <w:t xml:space="preserve"> serão necessário para seu pleno funcionamento e entres essas opções estão, </w:t>
       </w:r>
@@ -21306,6 +21871,7 @@
         <w:rPr>
           <w:rFonts w:ascii="Arial" w:hAnsi="Arial" w:cs="Arial"/>
           <w:noProof w:val="0"/>
+          <w:highlight w:val="yellow"/>
         </w:rPr>
         <w:t>acelerômetro</w:t>
       </w:r>
@@ -21313,6 +21879,7 @@
         <w:rPr>
           <w:rFonts w:ascii="Arial" w:hAnsi="Arial" w:cs="Arial"/>
           <w:noProof w:val="0"/>
+          <w:highlight w:val="yellow"/>
         </w:rPr>
         <w:t xml:space="preserve">, giroscópio e outras. Após isso o aplicativo é submetido para a compilação e ficará </w:t>
       </w:r>
@@ -21320,6 +21887,7 @@
         <w:rPr>
           <w:rFonts w:ascii="Arial" w:hAnsi="Arial" w:cs="Arial"/>
           <w:noProof w:val="0"/>
+          <w:highlight w:val="yellow"/>
         </w:rPr>
         <w:t>disponível</w:t>
       </w:r>
@@ -21327,6 +21895,7 @@
         <w:rPr>
           <w:rFonts w:ascii="Arial" w:hAnsi="Arial" w:cs="Arial"/>
           <w:noProof w:val="0"/>
+          <w:highlight w:val="yellow"/>
         </w:rPr>
         <w:t xml:space="preserve"> para download ao desenvolvedor geralmente em poucos minutos.</w:t>
       </w:r>
@@ -25259,7 +25828,7 @@
 </file>
 
 <file path=customXml/itemProps1.xml><?xml version="1.0" encoding="utf-8"?>
-<ds:datastoreItem xmlns:ds="http://schemas.openxmlformats.org/officeDocument/2006/customXml" ds:itemID="{ABA14914-7710-FF43-B420-BEBC3379989F}">
+<ds:datastoreItem xmlns:ds="http://schemas.openxmlformats.org/officeDocument/2006/customXml" ds:itemID="{CD15882B-EF6F-0A4A-AC23-9C4C32454A42}">
   <ds:schemaRefs>
     <ds:schemaRef ds:uri="http://schemas.openxmlformats.org/officeDocument/2006/bibliography"/>
   </ds:schemaRefs>

</xml_diff>

<commit_message>
Adicionado citacao de Crockford
</commit_message>
<xml_diff>
--- a/TCC.docx
+++ b/TCC.docx
@@ -2873,6 +2873,7 @@
           <w:rFonts w:ascii="Arial" w:eastAsiaTheme="minorEastAsia" w:hAnsi="Arial" w:cs="Arial"/>
           <w:b w:val="0"/>
           <w:bCs w:val="0"/>
+          <w:noProof/>
           <w:color w:val="auto"/>
           <w:kern w:val="2"/>
           <w:sz w:val="24"/>
@@ -4516,6 +4517,7 @@
           <w:rFonts w:ascii="Arial" w:eastAsiaTheme="minorEastAsia" w:hAnsi="Arial" w:cs="Arial"/>
           <w:b w:val="0"/>
           <w:bCs w:val="0"/>
+          <w:noProof/>
           <w:color w:val="auto"/>
           <w:kern w:val="2"/>
           <w:sz w:val="24"/>
@@ -9895,15 +9897,7 @@
           <w:rFonts w:ascii="Arial" w:hAnsi="Arial" w:cs="Arial"/>
           <w:noProof w:val="0"/>
         </w:rPr>
-        <w:t xml:space="preserve">do </w:t>
-      </w:r>
-      <w:r>
-        <w:rPr>
-          <w:rFonts w:ascii="Arial" w:hAnsi="Arial" w:cs="Arial"/>
-          <w:noProof w:val="0"/>
-          <w:highlight w:val="green"/>
-        </w:rPr>
-        <w:t>várias pesquisas</w:t>
+        <w:t>do IDC</w:t>
       </w:r>
       <w:r>
         <w:rPr>
@@ -10240,22 +10234,14 @@
           <w:rFonts w:ascii="Arial" w:hAnsi="Arial" w:cs="Arial"/>
           <w:noProof w:val="0"/>
         </w:rPr>
-        <w:t xml:space="preserve">. O seu </w:t>
-      </w:r>
-      <w:r>
-        <w:rPr>
-          <w:rFonts w:ascii="Arial" w:hAnsi="Arial" w:cs="Arial"/>
-          <w:noProof w:val="0"/>
-          <w:highlight w:val="yellow"/>
-        </w:rPr>
-        <w:t>kit de desenvolvimento de software</w:t>
-      </w:r>
-      <w:r>
-        <w:rPr>
-          <w:rFonts w:ascii="Arial" w:hAnsi="Arial" w:cs="Arial"/>
-          <w:noProof w:val="0"/>
-        </w:rPr>
-        <w:t xml:space="preserve"> foi disponibilizado em 16 de setembro de 2010. O sistema operacional ganhou muita força a partir do momento que os presidentes executivos da Microsoft, Steve </w:t>
+        <w:t xml:space="preserve">. O seu SDK </w:t>
+      </w:r>
+      <w:r>
+        <w:rPr>
+          <w:rFonts w:ascii="Arial" w:hAnsi="Arial" w:cs="Arial"/>
+          <w:noProof w:val="0"/>
+        </w:rPr>
+        <w:t xml:space="preserve">foi disponibilizado em 16 de setembro de 2010. O sistema operacional ganhou muita força a partir do momento que os presidentes executivos da Microsoft, Steve </w:t>
       </w:r>
       <w:proofErr w:type="spellStart"/>
       <w:r>
@@ -11027,7 +11013,7 @@
       <w:r>
         <w:rPr>
           <w:rFonts w:ascii="Arial" w:hAnsi="Arial" w:cs="Arial"/>
-          <w:noProof w:val="0"/>
+          <w:lang w:val="en-US"/>
         </w:rPr>
         <w:drawing>
           <wp:inline distT="0" distB="0" distL="0" distR="0" wp14:anchorId="2F0F1B10" wp14:editId="7708C387">
@@ -11973,7 +11959,7 @@
         <w:rPr>
           <w:rFonts w:ascii="Courier New" w:hAnsi="Courier New" w:cs="Arial"/>
           <w:b/>
-          <w:noProof w:val="0"/>
+          <w:lang w:val="en-US"/>
         </w:rPr>
         <w:drawing>
           <wp:inline distT="0" distB="0" distL="0" distR="0" wp14:anchorId="62331BE8" wp14:editId="26DF8028">
@@ -13343,7 +13329,7 @@
       <w:r>
         <w:rPr>
           <w:rFonts w:ascii="Arial" w:hAnsi="Arial" w:cs="Arial"/>
-          <w:noProof w:val="0"/>
+          <w:lang w:val="en-US"/>
         </w:rPr>
         <w:drawing>
           <wp:inline distT="0" distB="0" distL="0" distR="0" wp14:anchorId="1A89E385" wp14:editId="606A7197">
@@ -13718,6 +13704,7 @@
         <w:rPr>
           <w:rFonts w:ascii="Arial" w:hAnsi="Arial" w:cs="Arial"/>
           <w:noProof w:val="0"/>
+          <w:highlight w:val="yellow"/>
         </w:rPr>
       </w:pPr>
       <w:r>
@@ -13749,143 +13736,529 @@
           <w:rFonts w:ascii="Arial" w:hAnsi="Arial" w:cs="Arial"/>
           <w:noProof w:val="0"/>
         </w:rPr>
-        <w:t xml:space="preserve"> vem sendo utilizado para criar efeitos, alertas e um pouco mais de dinamismo para as páginas, mas isso é muito pouco para o poder real dessa ferramenta. </w:t>
-      </w:r>
-      <w:r>
-        <w:rPr>
-          <w:rFonts w:ascii="Arial" w:hAnsi="Arial" w:cs="Arial"/>
-          <w:noProof w:val="0"/>
+        <w:t xml:space="preserve"> vem sendo utilizado para criar efeitos, alertas e um pouco mais de dinamismo para as páginas, mas isso é muito pouco </w:t>
+      </w:r>
+      <w:r>
+        <w:rPr>
+          <w:rFonts w:ascii="Arial" w:hAnsi="Arial" w:cs="Arial"/>
+          <w:noProof w:val="0"/>
+        </w:rPr>
+        <w:t xml:space="preserve">para o poder real dessa ferramenta. O </w:t>
+      </w:r>
+      <w:proofErr w:type="spellStart"/>
+      <w:r>
+        <w:rPr>
+          <w:rFonts w:ascii="Arial" w:hAnsi="Arial" w:cs="Arial"/>
+          <w:noProof w:val="0"/>
+        </w:rPr>
+        <w:t>Github</w:t>
+      </w:r>
+      <w:proofErr w:type="spellEnd"/>
+      <w:r>
+        <w:rPr>
+          <w:rFonts w:ascii="Arial" w:hAnsi="Arial" w:cs="Arial"/>
+          <w:noProof w:val="0"/>
+        </w:rPr>
+        <w:t>, a maior rede de desenvolvedores do mundo,</w:t>
+      </w:r>
+      <w:r>
+        <w:rPr>
+          <w:rFonts w:ascii="Arial" w:hAnsi="Arial" w:cs="Arial"/>
+          <w:noProof w:val="0"/>
+        </w:rPr>
+        <w:t xml:space="preserve"> é monitorada pelo o site http://githut.info/ que é responsável por colher estatísticas do </w:t>
+      </w:r>
+      <w:proofErr w:type="spellStart"/>
+      <w:r>
+        <w:rPr>
+          <w:rFonts w:ascii="Arial" w:hAnsi="Arial" w:cs="Arial"/>
+          <w:noProof w:val="0"/>
+        </w:rPr>
+        <w:t>Github</w:t>
+      </w:r>
+      <w:proofErr w:type="spellEnd"/>
+      <w:r>
+        <w:rPr>
+          <w:rFonts w:ascii="Arial" w:hAnsi="Arial" w:cs="Arial"/>
+          <w:noProof w:val="0"/>
+        </w:rPr>
+        <w:t>. No final do ano de 2014 o site</w:t>
+      </w:r>
+      <w:r>
+        <w:rPr>
+          <w:rFonts w:ascii="Arial" w:hAnsi="Arial" w:cs="Arial"/>
+          <w:noProof w:val="0"/>
+        </w:rPr>
+        <w:t xml:space="preserve"> apontou que a linguagem que mais tem repos</w:t>
+      </w:r>
+      <w:r>
+        <w:rPr>
+          <w:rFonts w:ascii="Arial" w:hAnsi="Arial" w:cs="Arial"/>
+          <w:noProof w:val="0"/>
+        </w:rPr>
+        <w:t xml:space="preserve">itórios no </w:t>
+      </w:r>
+      <w:proofErr w:type="spellStart"/>
+      <w:r>
+        <w:rPr>
+          <w:rFonts w:ascii="Arial" w:hAnsi="Arial" w:cs="Arial"/>
+          <w:noProof w:val="0"/>
+        </w:rPr>
+        <w:t>Github</w:t>
+      </w:r>
+      <w:proofErr w:type="spellEnd"/>
+      <w:r>
+        <w:rPr>
+          <w:rFonts w:ascii="Arial" w:hAnsi="Arial" w:cs="Arial"/>
+          <w:noProof w:val="0"/>
+        </w:rPr>
+        <w:t xml:space="preserve"> é o </w:t>
+      </w:r>
+      <w:proofErr w:type="spellStart"/>
+      <w:r>
+        <w:rPr>
+          <w:rFonts w:ascii="Arial" w:hAnsi="Arial" w:cs="Arial"/>
+          <w:noProof w:val="0"/>
+        </w:rPr>
+        <w:t>Javas</w:t>
+      </w:r>
+      <w:r>
+        <w:rPr>
+          <w:rFonts w:ascii="Arial" w:hAnsi="Arial" w:cs="Arial"/>
+          <w:noProof w:val="0"/>
+        </w:rPr>
+        <w:t>cript</w:t>
+      </w:r>
+      <w:proofErr w:type="spellEnd"/>
+      <w:r>
+        <w:rPr>
+          <w:rFonts w:ascii="Arial" w:hAnsi="Arial" w:cs="Arial"/>
+          <w:noProof w:val="0"/>
+        </w:rPr>
+        <w:t>.</w:t>
+      </w:r>
+    </w:p>
+    <w:p>
+      <w:pPr>
+        <w:spacing w:after="120" w:line="360" w:lineRule="auto"/>
+        <w:ind w:left="2268"/>
+        <w:jc w:val="both"/>
+        <w:rPr>
+          <w:rFonts w:ascii="Arial" w:hAnsi="Arial" w:cs="Arial"/>
+          <w:noProof w:val="0"/>
+          <w:sz w:val="22"/>
+          <w:szCs w:val="22"/>
           <w:highlight w:val="yellow"/>
         </w:rPr>
-        <w:t xml:space="preserve">O </w:t>
-      </w:r>
-      <w:proofErr w:type="spellStart"/>
-      <w:r>
-        <w:rPr>
-          <w:rFonts w:ascii="Arial" w:hAnsi="Arial" w:cs="Arial"/>
-          <w:noProof w:val="0"/>
-          <w:highlight w:val="yellow"/>
-        </w:rPr>
-        <w:t>Github</w:t>
-      </w:r>
-      <w:proofErr w:type="spellEnd"/>
-      <w:r>
-        <w:rPr>
-          <w:rFonts w:ascii="Arial" w:hAnsi="Arial" w:cs="Arial"/>
-          <w:noProof w:val="0"/>
-          <w:highlight w:val="yellow"/>
-        </w:rPr>
-        <w:t>, a maior rede de desenvolvedores do mundo, apontou que a linguagem que mais tem repos</w:t>
-      </w:r>
-      <w:r>
-        <w:rPr>
-          <w:rFonts w:ascii="Arial" w:hAnsi="Arial" w:cs="Arial"/>
-          <w:noProof w:val="0"/>
-          <w:highlight w:val="yellow"/>
-        </w:rPr>
-        <w:t xml:space="preserve">itórios em seu sistema é o </w:t>
-      </w:r>
-      <w:proofErr w:type="spellStart"/>
-      <w:r>
-        <w:rPr>
-          <w:rFonts w:ascii="Arial" w:hAnsi="Arial" w:cs="Arial"/>
-          <w:noProof w:val="0"/>
-          <w:highlight w:val="yellow"/>
-        </w:rPr>
-        <w:t>Javas</w:t>
-      </w:r>
-      <w:r>
-        <w:rPr>
-          <w:rFonts w:ascii="Arial" w:hAnsi="Arial" w:cs="Arial"/>
-          <w:noProof w:val="0"/>
-          <w:highlight w:val="yellow"/>
-        </w:rPr>
-        <w:t>cript</w:t>
-      </w:r>
-      <w:proofErr w:type="spellEnd"/>
-      <w:r>
-        <w:rPr>
-          <w:rFonts w:ascii="Arial" w:hAnsi="Arial" w:cs="Arial"/>
-          <w:noProof w:val="0"/>
-          <w:highlight w:val="yellow"/>
-        </w:rPr>
-        <w:t xml:space="preserve">, isso porque praticamente todos os desenvolvedores já </w:t>
-      </w:r>
-      <w:r>
-        <w:rPr>
-          <w:rFonts w:ascii="Arial" w:hAnsi="Arial" w:cs="Arial"/>
-          <w:noProof w:val="0"/>
-          <w:highlight w:val="yellow"/>
-        </w:rPr>
-        <w:t xml:space="preserve">fizeram algo em utilizando </w:t>
-      </w:r>
-      <w:proofErr w:type="spellStart"/>
-      <w:r>
-        <w:rPr>
-          <w:rFonts w:ascii="Arial" w:hAnsi="Arial" w:cs="Arial"/>
-          <w:noProof w:val="0"/>
-          <w:highlight w:val="yellow"/>
-        </w:rPr>
-        <w:t>Javas</w:t>
-      </w:r>
-      <w:r>
-        <w:rPr>
-          <w:rFonts w:ascii="Arial" w:hAnsi="Arial" w:cs="Arial"/>
-          <w:noProof w:val="0"/>
-          <w:highlight w:val="yellow"/>
-        </w:rPr>
-        <w:t>cript</w:t>
-      </w:r>
-      <w:proofErr w:type="spellEnd"/>
-      <w:r>
-        <w:rPr>
-          <w:rFonts w:ascii="Arial" w:hAnsi="Arial" w:cs="Arial"/>
-          <w:noProof w:val="0"/>
-          <w:highlight w:val="yellow"/>
-        </w:rPr>
-        <w:t>. S</w:t>
-      </w:r>
-      <w:r>
-        <w:rPr>
-          <w:rFonts w:ascii="Arial" w:hAnsi="Arial" w:cs="Arial"/>
-          <w:noProof w:val="0"/>
-          <w:highlight w:val="yellow"/>
-        </w:rPr>
-        <w:t xml:space="preserve">endo </w:t>
-      </w:r>
-      <w:r>
-        <w:rPr>
-          <w:rFonts w:ascii="Arial" w:hAnsi="Arial" w:cs="Arial"/>
-          <w:noProof w:val="0"/>
-          <w:highlight w:val="yellow"/>
-        </w:rPr>
-        <w:t>desenvolvedor</w:t>
-      </w:r>
-      <w:r>
-        <w:rPr>
-          <w:rFonts w:ascii="Arial" w:hAnsi="Arial" w:cs="Arial"/>
-          <w:noProof w:val="0"/>
-          <w:highlight w:val="yellow"/>
-        </w:rPr>
-        <w:t xml:space="preserve"> de </w:t>
-      </w:r>
-      <w:proofErr w:type="spellStart"/>
-      <w:r>
-        <w:rPr>
-          <w:rFonts w:ascii="Arial" w:hAnsi="Arial" w:cs="Arial"/>
-          <w:noProof w:val="0"/>
-          <w:highlight w:val="yellow"/>
-        </w:rPr>
-        <w:t>Ruby</w:t>
-      </w:r>
-      <w:proofErr w:type="spellEnd"/>
-      <w:r>
-        <w:rPr>
-          <w:rFonts w:ascii="Arial" w:hAnsi="Arial" w:cs="Arial"/>
-          <w:noProof w:val="0"/>
-          <w:highlight w:val="yellow"/>
-        </w:rPr>
-        <w:t>, Python, C ou qualquer outra linguagem.</w:t>
+      </w:pPr>
+      <w:proofErr w:type="spellStart"/>
+      <w:r>
+        <w:rPr>
+          <w:rFonts w:ascii="Arial" w:hAnsi="Arial" w:cs="Arial"/>
+          <w:noProof w:val="0"/>
+          <w:sz w:val="22"/>
+          <w:szCs w:val="22"/>
+        </w:rPr>
+        <w:t>When</w:t>
+      </w:r>
+      <w:proofErr w:type="spellEnd"/>
+      <w:r>
+        <w:rPr>
+          <w:rFonts w:ascii="Arial" w:hAnsi="Arial" w:cs="Arial"/>
+          <w:noProof w:val="0"/>
+          <w:sz w:val="22"/>
+          <w:szCs w:val="22"/>
+        </w:rPr>
+        <w:t xml:space="preserve"> Java™ </w:t>
+      </w:r>
+      <w:proofErr w:type="spellStart"/>
+      <w:r>
+        <w:rPr>
+          <w:rFonts w:ascii="Arial" w:hAnsi="Arial" w:cs="Arial"/>
+          <w:noProof w:val="0"/>
+          <w:sz w:val="22"/>
+          <w:szCs w:val="22"/>
+        </w:rPr>
+        <w:t>applets</w:t>
+      </w:r>
+      <w:proofErr w:type="spellEnd"/>
+      <w:r>
+        <w:rPr>
+          <w:rFonts w:ascii="Arial" w:hAnsi="Arial" w:cs="Arial"/>
+          <w:noProof w:val="0"/>
+          <w:sz w:val="22"/>
+          <w:szCs w:val="22"/>
+        </w:rPr>
+        <w:t xml:space="preserve"> </w:t>
+      </w:r>
+      <w:proofErr w:type="spellStart"/>
+      <w:r>
+        <w:rPr>
+          <w:rFonts w:ascii="Arial" w:hAnsi="Arial" w:cs="Arial"/>
+          <w:noProof w:val="0"/>
+          <w:sz w:val="22"/>
+          <w:szCs w:val="22"/>
+        </w:rPr>
+        <w:t>failed</w:t>
+      </w:r>
+      <w:proofErr w:type="spellEnd"/>
+      <w:r>
+        <w:rPr>
+          <w:rFonts w:ascii="Arial" w:hAnsi="Arial" w:cs="Arial"/>
+          <w:noProof w:val="0"/>
+          <w:sz w:val="22"/>
+          <w:szCs w:val="22"/>
+        </w:rPr>
+        <w:t xml:space="preserve">, </w:t>
+      </w:r>
+      <w:proofErr w:type="spellStart"/>
+      <w:r>
+        <w:rPr>
+          <w:rFonts w:ascii="Arial" w:hAnsi="Arial" w:cs="Arial"/>
+          <w:noProof w:val="0"/>
+          <w:sz w:val="22"/>
+          <w:szCs w:val="22"/>
+        </w:rPr>
+        <w:t>JavaScript</w:t>
+      </w:r>
+      <w:proofErr w:type="spellEnd"/>
+      <w:r>
+        <w:rPr>
+          <w:rFonts w:ascii="Arial" w:hAnsi="Arial" w:cs="Arial"/>
+          <w:noProof w:val="0"/>
+          <w:sz w:val="22"/>
+          <w:szCs w:val="22"/>
+        </w:rPr>
+        <w:t xml:space="preserve"> </w:t>
+      </w:r>
+      <w:proofErr w:type="spellStart"/>
+      <w:r>
+        <w:rPr>
+          <w:rFonts w:ascii="Arial" w:hAnsi="Arial" w:cs="Arial"/>
+          <w:noProof w:val="0"/>
+          <w:sz w:val="22"/>
+          <w:szCs w:val="22"/>
+        </w:rPr>
+        <w:t>became</w:t>
+      </w:r>
+      <w:proofErr w:type="spellEnd"/>
+      <w:r>
+        <w:rPr>
+          <w:rFonts w:ascii="Arial" w:hAnsi="Arial" w:cs="Arial"/>
+          <w:noProof w:val="0"/>
+          <w:sz w:val="22"/>
+          <w:szCs w:val="22"/>
+        </w:rPr>
+        <w:t xml:space="preserve"> </w:t>
+      </w:r>
+      <w:proofErr w:type="spellStart"/>
+      <w:r>
+        <w:rPr>
+          <w:rFonts w:ascii="Arial" w:hAnsi="Arial" w:cs="Arial"/>
+          <w:noProof w:val="0"/>
+          <w:sz w:val="22"/>
+          <w:szCs w:val="22"/>
+        </w:rPr>
+        <w:t>the</w:t>
+      </w:r>
+      <w:proofErr w:type="spellEnd"/>
+      <w:r>
+        <w:rPr>
+          <w:rFonts w:ascii="Arial" w:hAnsi="Arial" w:cs="Arial"/>
+          <w:noProof w:val="0"/>
+          <w:sz w:val="22"/>
+          <w:szCs w:val="22"/>
+        </w:rPr>
+        <w:t xml:space="preserve"> “</w:t>
+      </w:r>
+      <w:proofErr w:type="spellStart"/>
+      <w:r>
+        <w:rPr>
+          <w:rFonts w:ascii="Arial" w:hAnsi="Arial" w:cs="Arial"/>
+          <w:noProof w:val="0"/>
+          <w:sz w:val="22"/>
+          <w:szCs w:val="22"/>
+        </w:rPr>
+        <w:t>Language</w:t>
+      </w:r>
+      <w:proofErr w:type="spellEnd"/>
+      <w:r>
+        <w:rPr>
+          <w:rFonts w:ascii="Arial" w:hAnsi="Arial" w:cs="Arial"/>
+          <w:noProof w:val="0"/>
+          <w:sz w:val="22"/>
+          <w:szCs w:val="22"/>
+        </w:rPr>
+        <w:t xml:space="preserve"> </w:t>
+      </w:r>
+      <w:proofErr w:type="spellStart"/>
+      <w:r>
+        <w:rPr>
+          <w:rFonts w:ascii="Arial" w:hAnsi="Arial" w:cs="Arial"/>
+          <w:noProof w:val="0"/>
+          <w:sz w:val="22"/>
+          <w:szCs w:val="22"/>
+        </w:rPr>
+        <w:t>of</w:t>
+      </w:r>
+      <w:proofErr w:type="spellEnd"/>
+      <w:r>
+        <w:rPr>
+          <w:rFonts w:ascii="Arial" w:hAnsi="Arial" w:cs="Arial"/>
+          <w:noProof w:val="0"/>
+          <w:sz w:val="22"/>
+          <w:szCs w:val="22"/>
+        </w:rPr>
+        <w:t xml:space="preserve"> </w:t>
+      </w:r>
+      <w:proofErr w:type="spellStart"/>
+      <w:r>
+        <w:rPr>
+          <w:rFonts w:ascii="Arial" w:hAnsi="Arial" w:cs="Arial"/>
+          <w:noProof w:val="0"/>
+          <w:sz w:val="22"/>
+          <w:szCs w:val="22"/>
+        </w:rPr>
+        <w:t>the</w:t>
+      </w:r>
+      <w:proofErr w:type="spellEnd"/>
+      <w:r>
+        <w:rPr>
+          <w:rFonts w:ascii="Arial" w:hAnsi="Arial" w:cs="Arial"/>
+          <w:noProof w:val="0"/>
+          <w:sz w:val="22"/>
+          <w:szCs w:val="22"/>
+        </w:rPr>
+        <w:t xml:space="preserve"> Web” </w:t>
+      </w:r>
+      <w:proofErr w:type="spellStart"/>
+      <w:r>
+        <w:rPr>
+          <w:rFonts w:ascii="Arial" w:hAnsi="Arial" w:cs="Arial"/>
+          <w:noProof w:val="0"/>
+          <w:sz w:val="22"/>
+          <w:szCs w:val="22"/>
+        </w:rPr>
+        <w:t>by</w:t>
+      </w:r>
+      <w:proofErr w:type="spellEnd"/>
+      <w:r>
+        <w:rPr>
+          <w:rFonts w:ascii="Arial" w:hAnsi="Arial" w:cs="Arial"/>
+          <w:noProof w:val="0"/>
+          <w:sz w:val="22"/>
+          <w:szCs w:val="22"/>
+        </w:rPr>
+        <w:t xml:space="preserve"> default. </w:t>
+      </w:r>
+      <w:proofErr w:type="spellStart"/>
+      <w:r>
+        <w:rPr>
+          <w:rFonts w:ascii="Arial" w:hAnsi="Arial" w:cs="Arial"/>
+          <w:noProof w:val="0"/>
+          <w:sz w:val="22"/>
+          <w:szCs w:val="22"/>
+        </w:rPr>
+        <w:t>JavaScript’s</w:t>
+      </w:r>
+      <w:proofErr w:type="spellEnd"/>
+      <w:r>
+        <w:rPr>
+          <w:rFonts w:ascii="Arial" w:hAnsi="Arial" w:cs="Arial"/>
+          <w:noProof w:val="0"/>
+          <w:sz w:val="22"/>
+          <w:szCs w:val="22"/>
+        </w:rPr>
+        <w:t xml:space="preserve"> </w:t>
+      </w:r>
+      <w:proofErr w:type="spellStart"/>
+      <w:r>
+        <w:rPr>
+          <w:rFonts w:ascii="Arial" w:hAnsi="Arial" w:cs="Arial"/>
+          <w:noProof w:val="0"/>
+          <w:sz w:val="22"/>
+          <w:szCs w:val="22"/>
+        </w:rPr>
+        <w:t>popularity</w:t>
+      </w:r>
+      <w:proofErr w:type="spellEnd"/>
+      <w:r>
+        <w:rPr>
+          <w:rFonts w:ascii="Arial" w:hAnsi="Arial" w:cs="Arial"/>
+          <w:noProof w:val="0"/>
+          <w:sz w:val="22"/>
+          <w:szCs w:val="22"/>
+        </w:rPr>
+        <w:t xml:space="preserve"> </w:t>
+      </w:r>
+      <w:proofErr w:type="spellStart"/>
+      <w:r>
+        <w:rPr>
+          <w:rFonts w:ascii="Arial" w:hAnsi="Arial" w:cs="Arial"/>
+          <w:noProof w:val="0"/>
+          <w:sz w:val="22"/>
+          <w:szCs w:val="22"/>
+        </w:rPr>
+        <w:t>is</w:t>
+      </w:r>
+      <w:proofErr w:type="spellEnd"/>
+      <w:r>
+        <w:rPr>
+          <w:rFonts w:ascii="Arial" w:hAnsi="Arial" w:cs="Arial"/>
+          <w:noProof w:val="0"/>
+          <w:sz w:val="22"/>
+          <w:szCs w:val="22"/>
+        </w:rPr>
+        <w:t xml:space="preserve"> </w:t>
+      </w:r>
+      <w:proofErr w:type="spellStart"/>
+      <w:r>
+        <w:rPr>
+          <w:rFonts w:ascii="Arial" w:hAnsi="Arial" w:cs="Arial"/>
+          <w:noProof w:val="0"/>
+          <w:sz w:val="22"/>
+          <w:szCs w:val="22"/>
+        </w:rPr>
+        <w:t>almost</w:t>
+      </w:r>
+      <w:proofErr w:type="spellEnd"/>
+      <w:r>
+        <w:rPr>
+          <w:rFonts w:ascii="Arial" w:hAnsi="Arial" w:cs="Arial"/>
+          <w:noProof w:val="0"/>
+          <w:sz w:val="22"/>
+          <w:szCs w:val="22"/>
+        </w:rPr>
+        <w:t xml:space="preserve"> </w:t>
+      </w:r>
+      <w:proofErr w:type="spellStart"/>
+      <w:r>
+        <w:rPr>
+          <w:rFonts w:ascii="Arial" w:hAnsi="Arial" w:cs="Arial"/>
+          <w:noProof w:val="0"/>
+          <w:sz w:val="22"/>
+          <w:szCs w:val="22"/>
+        </w:rPr>
+        <w:t>completely</w:t>
+      </w:r>
+      <w:proofErr w:type="spellEnd"/>
+      <w:r>
+        <w:rPr>
+          <w:rFonts w:ascii="Arial" w:hAnsi="Arial" w:cs="Arial"/>
+          <w:noProof w:val="0"/>
+          <w:sz w:val="22"/>
+          <w:szCs w:val="22"/>
+        </w:rPr>
+        <w:t xml:space="preserve"> </w:t>
+      </w:r>
+      <w:proofErr w:type="spellStart"/>
+      <w:r>
+        <w:rPr>
+          <w:rFonts w:ascii="Arial" w:hAnsi="Arial" w:cs="Arial"/>
+          <w:noProof w:val="0"/>
+          <w:sz w:val="22"/>
+          <w:szCs w:val="22"/>
+        </w:rPr>
+        <w:t>independent</w:t>
+      </w:r>
+      <w:proofErr w:type="spellEnd"/>
+      <w:r>
+        <w:rPr>
+          <w:rFonts w:ascii="Arial" w:hAnsi="Arial" w:cs="Arial"/>
+          <w:noProof w:val="0"/>
+          <w:sz w:val="22"/>
+          <w:szCs w:val="22"/>
+        </w:rPr>
+        <w:t xml:space="preserve"> </w:t>
+      </w:r>
+      <w:proofErr w:type="spellStart"/>
+      <w:r>
+        <w:rPr>
+          <w:rFonts w:ascii="Arial" w:hAnsi="Arial" w:cs="Arial"/>
+          <w:noProof w:val="0"/>
+          <w:sz w:val="22"/>
+          <w:szCs w:val="22"/>
+        </w:rPr>
+        <w:t>of</w:t>
+      </w:r>
+      <w:proofErr w:type="spellEnd"/>
+      <w:r>
+        <w:rPr>
+          <w:rFonts w:ascii="Arial" w:hAnsi="Arial" w:cs="Arial"/>
+          <w:noProof w:val="0"/>
+          <w:sz w:val="22"/>
+          <w:szCs w:val="22"/>
+        </w:rPr>
+        <w:t xml:space="preserve"> its </w:t>
+      </w:r>
+      <w:proofErr w:type="spellStart"/>
+      <w:r>
+        <w:rPr>
+          <w:rFonts w:ascii="Arial" w:hAnsi="Arial" w:cs="Arial"/>
+          <w:noProof w:val="0"/>
+          <w:sz w:val="22"/>
+          <w:szCs w:val="22"/>
+        </w:rPr>
+        <w:t>qualities</w:t>
+      </w:r>
+      <w:proofErr w:type="spellEnd"/>
+      <w:r>
+        <w:rPr>
+          <w:rFonts w:ascii="Arial" w:hAnsi="Arial" w:cs="Arial"/>
+          <w:noProof w:val="0"/>
+          <w:sz w:val="22"/>
+          <w:szCs w:val="22"/>
+        </w:rPr>
+        <w:t xml:space="preserve"> as a </w:t>
+      </w:r>
+      <w:proofErr w:type="spellStart"/>
+      <w:r>
+        <w:rPr>
+          <w:rFonts w:ascii="Arial" w:hAnsi="Arial" w:cs="Arial"/>
+          <w:noProof w:val="0"/>
+          <w:sz w:val="22"/>
+          <w:szCs w:val="22"/>
+        </w:rPr>
+        <w:t>programming</w:t>
+      </w:r>
+      <w:proofErr w:type="spellEnd"/>
+      <w:r>
+        <w:rPr>
+          <w:rFonts w:ascii="Arial" w:hAnsi="Arial" w:cs="Arial"/>
+          <w:noProof w:val="0"/>
+          <w:sz w:val="22"/>
+          <w:szCs w:val="22"/>
+        </w:rPr>
+        <w:t xml:space="preserve"> </w:t>
+      </w:r>
+      <w:proofErr w:type="spellStart"/>
+      <w:r>
+        <w:rPr>
+          <w:rFonts w:ascii="Arial" w:hAnsi="Arial" w:cs="Arial"/>
+          <w:noProof w:val="0"/>
+          <w:sz w:val="22"/>
+          <w:szCs w:val="22"/>
+        </w:rPr>
+        <w:t>language</w:t>
+      </w:r>
+      <w:proofErr w:type="spellEnd"/>
+      <w:r>
+        <w:rPr>
+          <w:rFonts w:ascii="Arial" w:hAnsi="Arial" w:cs="Arial"/>
+          <w:noProof w:val="0"/>
+          <w:sz w:val="22"/>
+          <w:szCs w:val="22"/>
+        </w:rPr>
+        <w:t>.</w:t>
+      </w:r>
+      <w:r>
+        <w:rPr>
+          <w:rFonts w:ascii="Arial" w:hAnsi="Arial" w:cs="Arial"/>
+          <w:noProof w:val="0"/>
+          <w:sz w:val="22"/>
+          <w:szCs w:val="22"/>
+        </w:rPr>
+        <w:t xml:space="preserve"> (CROCKFORD, 2008, p. 1)</w:t>
       </w:r>
     </w:p>
     <w:p>
@@ -13896,6 +14269,8 @@
           <w:noProof w:val="0"/>
         </w:rPr>
       </w:pPr>
+      <w:bookmarkStart w:id="0" w:name="_GoBack"/>
+      <w:bookmarkEnd w:id="0"/>
       <w:r>
         <w:rPr>
           <w:rFonts w:ascii="Arial" w:hAnsi="Arial" w:cs="Arial"/>
@@ -14003,7 +14378,7 @@
       <w:r>
         <w:rPr>
           <w:rFonts w:ascii="Arial" w:hAnsi="Arial" w:cs="Arial"/>
-          <w:noProof w:val="0"/>
+          <w:lang w:val="en-US"/>
         </w:rPr>
         <w:drawing>
           <wp:inline distT="0" distB="0" distL="0" distR="0" wp14:anchorId="7EB18741" wp14:editId="07192768">
@@ -15993,7 +16368,7 @@
       <w:r>
         <w:rPr>
           <w:rFonts w:ascii="Arial" w:hAnsi="Arial" w:cs="Arial"/>
-          <w:noProof w:val="0"/>
+          <w:lang w:val="en-US"/>
         </w:rPr>
         <w:drawing>
           <wp:inline distT="0" distB="0" distL="0" distR="0" wp14:anchorId="0083D572" wp14:editId="0B21CD58">
@@ -16409,7 +16784,7 @@
       <w:r>
         <w:rPr>
           <w:rFonts w:ascii="Arial" w:hAnsi="Arial" w:cs="Arial"/>
-          <w:noProof w:val="0"/>
+          <w:lang w:val="en-US"/>
         </w:rPr>
         <w:drawing>
           <wp:inline distT="0" distB="0" distL="0" distR="0" wp14:anchorId="6463456D" wp14:editId="503A2717">
@@ -16808,7 +17183,7 @@
       <w:r>
         <w:rPr>
           <w:rFonts w:ascii="Arial" w:hAnsi="Arial" w:cs="Arial"/>
-          <w:noProof w:val="0"/>
+          <w:lang w:val="en-US"/>
         </w:rPr>
         <w:drawing>
           <wp:inline distT="0" distB="0" distL="0" distR="0" wp14:anchorId="5A16005B" wp14:editId="77F08C45">
@@ -17391,7 +17766,7 @@
       <w:r>
         <w:rPr>
           <w:rFonts w:ascii="Arial" w:hAnsi="Arial" w:cs="Arial"/>
-          <w:noProof w:val="0"/>
+          <w:lang w:val="en-US"/>
         </w:rPr>
         <w:drawing>
           <wp:inline distT="0" distB="0" distL="0" distR="0" wp14:anchorId="2C861605" wp14:editId="26E585D8">
@@ -18110,7 +18485,7 @@
       <w:r>
         <w:rPr>
           <w:rFonts w:ascii="Arial" w:hAnsi="Arial" w:cs="Arial"/>
-          <w:noProof w:val="0"/>
+          <w:lang w:val="en-US"/>
         </w:rPr>
         <w:drawing>
           <wp:inline distT="0" distB="0" distL="0" distR="0" wp14:anchorId="74F1EE02" wp14:editId="19F066F9">
@@ -18496,7 +18871,7 @@
       <w:r>
         <w:rPr>
           <w:rFonts w:ascii="Arial" w:hAnsi="Arial" w:cs="Arial"/>
-          <w:noProof w:val="0"/>
+          <w:lang w:val="en-US"/>
         </w:rPr>
         <w:drawing>
           <wp:inline distT="0" distB="0" distL="0" distR="0" wp14:anchorId="3F1EC104" wp14:editId="24E56CDD">
@@ -19052,7 +19427,7 @@
       <w:r>
         <w:rPr>
           <w:rFonts w:ascii="Arial" w:hAnsi="Arial" w:cs="Arial"/>
-          <w:noProof w:val="0"/>
+          <w:lang w:val="en-US"/>
         </w:rPr>
         <w:drawing>
           <wp:inline distT="0" distB="0" distL="0" distR="0" wp14:anchorId="0A0A75C6" wp14:editId="1F7EE6EB">
@@ -19516,7 +19891,7 @@
       <w:r>
         <w:rPr>
           <w:rFonts w:ascii="Arial" w:hAnsi="Arial" w:cs="Arial"/>
-          <w:noProof w:val="0"/>
+          <w:lang w:val="en-US"/>
         </w:rPr>
         <w:drawing>
           <wp:inline distT="0" distB="0" distL="0" distR="0" wp14:anchorId="645AE5A2" wp14:editId="73B18F1D">
@@ -20348,7 +20723,7 @@
       <w:r>
         <w:rPr>
           <w:rFonts w:ascii="Arial" w:hAnsi="Arial" w:cs="Arial"/>
-          <w:noProof w:val="0"/>
+          <w:lang w:val="en-US"/>
         </w:rPr>
         <w:drawing>
           <wp:inline distT="0" distB="0" distL="0" distR="0" wp14:anchorId="7D9EE94B" wp14:editId="2D78053C">
@@ -21683,16 +22058,7 @@
           <w:rFonts w:ascii="Arial" w:hAnsi="Arial" w:cs="Arial"/>
           <w:noProof w:val="0"/>
         </w:rPr>
-        <w:t>. Dentre essas ferr</w:t>
-      </w:r>
-      <w:bookmarkStart w:id="0" w:name="_GoBack"/>
-      <w:bookmarkEnd w:id="0"/>
-      <w:r>
-        <w:rPr>
-          <w:rFonts w:ascii="Arial" w:hAnsi="Arial" w:cs="Arial"/>
-          <w:noProof w:val="0"/>
-        </w:rPr>
-        <w:t xml:space="preserve">amentas foi abordado mais profundamente sobre o </w:t>
+        <w:t xml:space="preserve">. Dentre essas ferramentas foi abordado mais profundamente sobre o </w:t>
       </w:r>
       <w:proofErr w:type="spellStart"/>
       <w:r>
@@ -25828,7 +26194,7 @@
 </file>
 
 <file path=customXml/itemProps1.xml><?xml version="1.0" encoding="utf-8"?>
-<ds:datastoreItem xmlns:ds="http://schemas.openxmlformats.org/officeDocument/2006/customXml" ds:itemID="{CD15882B-EF6F-0A4A-AC23-9C4C32454A42}">
+<ds:datastoreItem xmlns:ds="http://schemas.openxmlformats.org/officeDocument/2006/customXml" ds:itemID="{790C4A0B-6228-3D46-A910-11900C4256E8}">
   <ds:schemaRefs>
     <ds:schemaRef ds:uri="http://schemas.openxmlformats.org/officeDocument/2006/bibliography"/>
   </ds:schemaRefs>

</xml_diff>

<commit_message>
Corrigindo trecho sobre IOS
</commit_message>
<xml_diff>
--- a/TCC.docx
+++ b/TCC.docx
@@ -8035,8 +8035,36 @@
           <w:noProof w:val="0"/>
         </w:rPr>
       </w:pPr>
-      <w:bookmarkStart w:id="0" w:name="_GoBack"/>
-      <w:bookmarkEnd w:id="0"/>
+      <w:r>
+        <w:rPr>
+          <w:rFonts w:ascii="Arial" w:hAnsi="Arial" w:cs="Arial"/>
+          <w:noProof w:val="0"/>
+        </w:rPr>
+        <w:tab/>
+      </w:r>
+      <w:r>
+        <w:rPr>
+          <w:rFonts w:ascii="Arial" w:hAnsi="Arial" w:cs="Arial"/>
+          <w:noProof w:val="0"/>
+        </w:rPr>
+        <w:t xml:space="preserve">Em 2011 a parcela de outras plataformas eram de 30.8%, mas nos anos seguintes esse número foi diminuindo e migrando para o </w:t>
+      </w:r>
+      <w:proofErr w:type="spellStart"/>
+      <w:r>
+        <w:rPr>
+          <w:rFonts w:ascii="Arial" w:hAnsi="Arial" w:cs="Arial"/>
+          <w:noProof w:val="0"/>
+        </w:rPr>
+        <w:t>Android</w:t>
+      </w:r>
+      <w:proofErr w:type="spellEnd"/>
+      <w:r>
+        <w:rPr>
+          <w:rFonts w:ascii="Arial" w:hAnsi="Arial" w:cs="Arial"/>
+          <w:noProof w:val="0"/>
+        </w:rPr>
+        <w:t>. Essas plataformas não conseguiram se firmar no mercado por conta da alta concorrência.</w:t>
+      </w:r>
     </w:p>
     <w:p>
       <w:pPr>
@@ -8053,62 +8081,35 @@
           <w:noProof w:val="0"/>
         </w:rPr>
         <w:tab/>
-        <w:t xml:space="preserve">O grande número de plataformas se encontram na tabela acima em “outros”, muitas delas porque a sua época já passou e ela não se adequaram ao mercado e outras que ainda estão em desenvolvimento que ainda prometem um </w:t>
-      </w:r>
-      <w:r>
-        <w:rPr>
-          <w:rFonts w:ascii="Arial" w:hAnsi="Arial" w:cs="Arial"/>
-          <w:noProof w:val="0"/>
-        </w:rPr>
-        <w:t>equilíbrio</w:t>
-      </w:r>
-      <w:r>
-        <w:rPr>
-          <w:rFonts w:ascii="Arial" w:hAnsi="Arial" w:cs="Arial"/>
-          <w:noProof w:val="0"/>
-        </w:rPr>
-        <w:t xml:space="preserve"> futuro entre as principais plataformas, já que no atual momento vemos o </w:t>
-      </w:r>
-      <w:proofErr w:type="spellStart"/>
-      <w:r>
-        <w:rPr>
-          <w:rFonts w:ascii="Arial" w:hAnsi="Arial" w:cs="Arial"/>
-          <w:noProof w:val="0"/>
-        </w:rPr>
-        <w:t>Android</w:t>
-      </w:r>
-      <w:proofErr w:type="spellEnd"/>
-      <w:r>
-        <w:rPr>
-          <w:rFonts w:ascii="Arial" w:hAnsi="Arial" w:cs="Arial"/>
-          <w:noProof w:val="0"/>
-        </w:rPr>
-        <w:t xml:space="preserve"> se distanciar do segundo colocado a cada ano.</w:t>
-      </w:r>
-    </w:p>
-    <w:p>
-      <w:pPr>
-        <w:spacing w:after="120" w:line="360" w:lineRule="auto"/>
-        <w:jc w:val="both"/>
-        <w:rPr>
-          <w:rFonts w:ascii="Arial" w:hAnsi="Arial" w:cs="Arial"/>
-          <w:noProof w:val="0"/>
-        </w:rPr>
-      </w:pPr>
-      <w:r>
-        <w:rPr>
-          <w:rFonts w:ascii="Arial" w:hAnsi="Arial" w:cs="Arial"/>
-          <w:noProof w:val="0"/>
-        </w:rPr>
-        <w:tab/>
-        <w:t>O perfil de pref</w:t>
-      </w:r>
-      <w:r>
-        <w:rPr>
-          <w:rFonts w:ascii="Arial" w:hAnsi="Arial" w:cs="Arial"/>
-          <w:noProof w:val="0"/>
-        </w:rPr>
-        <w:t>erencia por uma plataforma muda</w:t>
+        <w:t xml:space="preserve">O perfil de </w:t>
+      </w:r>
+      <w:r>
+        <w:rPr>
+          <w:rFonts w:ascii="Arial" w:hAnsi="Arial" w:cs="Arial"/>
+          <w:noProof w:val="0"/>
+        </w:rPr>
+        <w:t>prefer</w:t>
+      </w:r>
+      <w:r>
+        <w:rPr>
+          <w:rFonts w:ascii="Arial" w:hAnsi="Arial" w:cs="Arial"/>
+          <w:noProof w:val="0"/>
+        </w:rPr>
+        <w:t>ê</w:t>
+      </w:r>
+      <w:r>
+        <w:rPr>
+          <w:rFonts w:ascii="Arial" w:hAnsi="Arial" w:cs="Arial"/>
+          <w:noProof w:val="0"/>
+        </w:rPr>
+        <w:t>ncia</w:t>
+      </w:r>
+      <w:r>
+        <w:rPr>
+          <w:rFonts w:ascii="Arial" w:hAnsi="Arial" w:cs="Arial"/>
+          <w:noProof w:val="0"/>
+        </w:rPr>
+        <w:t xml:space="preserve"> por uma plataforma muda</w:t>
       </w:r>
       <w:r>
         <w:rPr>
@@ -8136,7 +8137,21 @@
           <w:rFonts w:ascii="Arial" w:hAnsi="Arial" w:cs="Arial"/>
           <w:noProof w:val="0"/>
         </w:rPr>
-        <w:t xml:space="preserve"> mas ao mesmo tempo sem perder em funcionalidades</w:t>
+        <w:t xml:space="preserve"> mas ao mesmo te</w:t>
+      </w:r>
+      <w:r>
+        <w:rPr>
+          <w:rFonts w:ascii="Arial" w:hAnsi="Arial" w:cs="Arial"/>
+          <w:noProof w:val="0"/>
+        </w:rPr>
+        <w:t>mpo sem perder as mais conhecidas</w:t>
+      </w:r>
+      <w:r>
+        <w:rPr>
+          <w:rFonts w:ascii="Arial" w:hAnsi="Arial" w:cs="Arial"/>
+          <w:noProof w:val="0"/>
+        </w:rPr>
+        <w:t xml:space="preserve"> funcionalidades</w:t>
       </w:r>
       <w:r>
         <w:rPr>
@@ -8157,7 +8172,21 @@
           <w:rFonts w:ascii="Arial" w:hAnsi="Arial" w:cs="Arial"/>
           <w:noProof w:val="0"/>
         </w:rPr>
-        <w:t xml:space="preserve"> buscam por rendimentos, e o que pode até parecer estranho</w:t>
+        <w:t xml:space="preserve"> buscam </w:t>
+      </w:r>
+      <w:r>
+        <w:rPr>
+          <w:rFonts w:ascii="Arial" w:hAnsi="Arial" w:cs="Arial"/>
+          <w:noProof w:val="0"/>
+        </w:rPr>
+        <w:t xml:space="preserve">mais </w:t>
+      </w:r>
+      <w:r>
+        <w:rPr>
+          <w:rFonts w:ascii="Arial" w:hAnsi="Arial" w:cs="Arial"/>
+          <w:noProof w:val="0"/>
+        </w:rPr>
+        <w:t>por rendimentos, e o que pode até parecer estranho</w:t>
       </w:r>
       <w:r>
         <w:rPr>
@@ -8860,6 +8889,15 @@
           <w:noProof w:val="0"/>
         </w:rPr>
       </w:pPr>
+    </w:p>
+    <w:p>
+      <w:pPr>
+        <w:spacing w:after="120" w:line="360" w:lineRule="auto"/>
+        <w:rPr>
+          <w:rFonts w:ascii="Arial" w:hAnsi="Arial" w:cs="Arial"/>
+          <w:noProof w:val="0"/>
+        </w:rPr>
+      </w:pPr>
       <w:r>
         <w:rPr>
           <w:rFonts w:ascii="Arial" w:hAnsi="Arial" w:cs="Arial"/>
@@ -8998,7 +9036,14 @@
           <w:rFonts w:ascii="Arial" w:hAnsi="Arial" w:cs="Arial"/>
           <w:noProof w:val="0"/>
         </w:rPr>
-        <w:t xml:space="preserve"> para a época. Isso desencad</w:t>
+        <w:t xml:space="preserve"> para </w:t>
+      </w:r>
+      <w:r>
+        <w:rPr>
+          <w:rFonts w:ascii="Arial" w:hAnsi="Arial" w:cs="Arial"/>
+          <w:noProof w:val="0"/>
+        </w:rPr>
+        <w:t xml:space="preserve"> época. Isso desencad</w:t>
       </w:r>
       <w:r>
         <w:rPr>
@@ -9042,7 +9087,14 @@
           <w:rFonts w:ascii="Arial" w:hAnsi="Arial" w:cs="Arial"/>
           <w:noProof w:val="0"/>
         </w:rPr>
-        <w:t xml:space="preserve"> e logo em seguida acendeu o interesse dos desenvolvedores por busca da SDK</w:t>
+        <w:t xml:space="preserve"> e logo em seguida despertou</w:t>
+      </w:r>
+      <w:r>
+        <w:rPr>
+          <w:rFonts w:ascii="Arial" w:hAnsi="Arial" w:cs="Arial"/>
+          <w:noProof w:val="0"/>
+        </w:rPr>
+        <w:t xml:space="preserve"> o interesse dos desenvolvedores por busca da SDK</w:t>
       </w:r>
       <w:r>
         <w:rPr>
@@ -9056,31 +9108,15 @@
           <w:rFonts w:ascii="Arial" w:hAnsi="Arial" w:cs="Arial"/>
           <w:noProof w:val="0"/>
         </w:rPr>
-        <w:t xml:space="preserve">A </w:t>
-      </w:r>
-      <w:proofErr w:type="spellStart"/>
-      <w:r>
-        <w:rPr>
-          <w:rFonts w:ascii="Arial" w:hAnsi="Arial" w:cs="Arial"/>
-          <w:noProof w:val="0"/>
-        </w:rPr>
-        <w:t>apple</w:t>
-      </w:r>
-      <w:proofErr w:type="spellEnd"/>
-      <w:r>
-        <w:rPr>
-          <w:rFonts w:ascii="Arial" w:hAnsi="Arial" w:cs="Arial"/>
-          <w:noProof w:val="0"/>
-        </w:rPr>
-        <w:t xml:space="preserve"> inovou no conceito de </w:t>
-      </w:r>
-      <w:proofErr w:type="spellStart"/>
-      <w:r>
-        <w:rPr>
-          <w:rFonts w:ascii="Arial" w:hAnsi="Arial" w:cs="Arial"/>
-          <w:noProof w:val="0"/>
-        </w:rPr>
-        <w:t>app</w:t>
+        <w:t xml:space="preserve">A Apple inovou no conceito de </w:t>
+      </w:r>
+      <w:proofErr w:type="spellStart"/>
+      <w:r>
+        <w:rPr>
+          <w:rFonts w:ascii="Arial" w:hAnsi="Arial" w:cs="Arial"/>
+          <w:noProof w:val="0"/>
+        </w:rPr>
+        <w:t>App</w:t>
       </w:r>
       <w:proofErr w:type="spellEnd"/>
       <w:r>
@@ -9096,7 +9132,14 @@
           <w:rFonts w:ascii="Arial" w:hAnsi="Arial" w:cs="Arial"/>
           <w:noProof w:val="0"/>
         </w:rPr>
-        <w:t>store</w:t>
+        <w:t>S</w:t>
+      </w:r>
+      <w:r>
+        <w:rPr>
+          <w:rFonts w:ascii="Arial" w:hAnsi="Arial" w:cs="Arial"/>
+          <w:noProof w:val="0"/>
+        </w:rPr>
+        <w:t>tore</w:t>
       </w:r>
       <w:proofErr w:type="spellEnd"/>
       <w:r>
@@ -9143,7 +9186,14 @@
           <w:rFonts w:ascii="Arial" w:hAnsi="Arial" w:cs="Arial"/>
           <w:noProof w:val="0"/>
         </w:rPr>
-        <w:t xml:space="preserve"> e mercado de dispositivos mobile da Apple </w:t>
+        <w:t xml:space="preserve"> o</w:t>
+      </w:r>
+      <w:r>
+        <w:rPr>
+          <w:rFonts w:ascii="Arial" w:hAnsi="Arial" w:cs="Arial"/>
+          <w:noProof w:val="0"/>
+        </w:rPr>
+        <w:t xml:space="preserve"> mercado de dispositivos mobile da Apple </w:t>
       </w:r>
       <w:r>
         <w:rPr>
@@ -9157,14 +9207,42 @@
           <w:rFonts w:ascii="Arial" w:hAnsi="Arial" w:cs="Arial"/>
           <w:noProof w:val="0"/>
         </w:rPr>
-        <w:t xml:space="preserve"> cada vez mas e consequentemente o seu sistema </w:t>
-      </w:r>
-      <w:r>
-        <w:rPr>
-          <w:rFonts w:ascii="Arial" w:hAnsi="Arial" w:cs="Arial"/>
-          <w:noProof w:val="0"/>
-        </w:rPr>
-        <w:t>operacional cresceu.</w:t>
+        <w:t xml:space="preserve"> cada vez ma</w:t>
+      </w:r>
+      <w:r>
+        <w:rPr>
+          <w:rFonts w:ascii="Arial" w:hAnsi="Arial" w:cs="Arial"/>
+          <w:noProof w:val="0"/>
+        </w:rPr>
+        <w:t>i</w:t>
+      </w:r>
+      <w:r>
+        <w:rPr>
+          <w:rFonts w:ascii="Arial" w:hAnsi="Arial" w:cs="Arial"/>
+          <w:noProof w:val="0"/>
+        </w:rPr>
+        <w:t xml:space="preserve">s e consequentemente o seu sistema </w:t>
+      </w:r>
+      <w:r>
+        <w:rPr>
+          <w:rFonts w:ascii="Arial" w:hAnsi="Arial" w:cs="Arial"/>
+          <w:noProof w:val="0"/>
+        </w:rPr>
+        <w:t>operacional cresceu</w:t>
+      </w:r>
+      <w:r>
+        <w:rPr>
+          <w:rFonts w:ascii="Arial" w:hAnsi="Arial" w:cs="Arial"/>
+          <w:noProof w:val="0"/>
+        </w:rPr>
+        <w:t xml:space="preserve"> junto</w:t>
+      </w:r>
+      <w:r>
+        <w:rPr>
+          <w:rFonts w:ascii="Arial" w:hAnsi="Arial" w:cs="Arial"/>
+          <w:noProof w:val="0"/>
+        </w:rPr>
+        <w:t>.</w:t>
       </w:r>
     </w:p>
     <w:p>
@@ -9231,7 +9309,44 @@
           <w:rFonts w:ascii="Arial" w:hAnsi="Arial" w:cs="Arial"/>
           <w:noProof w:val="0"/>
         </w:rPr>
-        <w:t xml:space="preserve"> na criação de novos aplicativos, os desenvolvedores. O retorno financeiro para essas pessoas foram e ainda são considerados bons, tanto que estatisticamente a pesquisa pela IDC aponta que a receita média por aplicativos é de U$$ 21.276 quase dez vezes mais que o segundo colocado. Essa plataforma se tornou tão bem conceituada no mercado que é muito </w:t>
+        <w:t xml:space="preserve"> de</w:t>
+      </w:r>
+      <w:r>
+        <w:rPr>
+          <w:rFonts w:ascii="Arial" w:hAnsi="Arial" w:cs="Arial"/>
+          <w:noProof w:val="0"/>
+        </w:rPr>
+        <w:t xml:space="preserve"> criação de novos aplicativos, os desenvolvedores. O retorno financeiro para essas pessoas foram e ainda são considerados bons, tanto que estatisticamente a pesquisa pela IDC aponta que a receita média por aplicativos é de U$$ 21.276 quase dez vezes mais que o segundo colocado</w:t>
+      </w:r>
+      <w:r>
+        <w:rPr>
+          <w:rFonts w:ascii="Arial" w:hAnsi="Arial" w:cs="Arial"/>
+          <w:noProof w:val="0"/>
+        </w:rPr>
+        <w:t xml:space="preserve">, o </w:t>
+      </w:r>
+      <w:proofErr w:type="spellStart"/>
+      <w:r>
+        <w:rPr>
+          <w:rFonts w:ascii="Arial" w:hAnsi="Arial" w:cs="Arial"/>
+          <w:noProof w:val="0"/>
+        </w:rPr>
+        <w:t>Android</w:t>
+      </w:r>
+      <w:proofErr w:type="spellEnd"/>
+      <w:r>
+        <w:rPr>
+          <w:rFonts w:ascii="Arial" w:hAnsi="Arial" w:cs="Arial"/>
+          <w:noProof w:val="0"/>
+        </w:rPr>
+        <w:t>. O IOS se tornou tão bem conceituado</w:t>
+      </w:r>
+      <w:r>
+        <w:rPr>
+          <w:rFonts w:ascii="Arial" w:hAnsi="Arial" w:cs="Arial"/>
+          <w:noProof w:val="0"/>
+        </w:rPr>
+        <w:t xml:space="preserve"> no mercado que é muito </w:t>
       </w:r>
       <w:r>
         <w:rPr>
@@ -9245,7 +9360,14 @@
           <w:rFonts w:ascii="Arial" w:hAnsi="Arial" w:cs="Arial"/>
           <w:noProof w:val="0"/>
         </w:rPr>
-        <w:t xml:space="preserve"> de não encontrar aplicativos de um sucesso significativo para IOS.</w:t>
+        <w:t xml:space="preserve"> de não encontrar aplicativos </w:t>
+      </w:r>
+      <w:r>
+        <w:rPr>
+          <w:rFonts w:ascii="Arial" w:hAnsi="Arial" w:cs="Arial"/>
+          <w:noProof w:val="0"/>
+        </w:rPr>
+        <w:t>bem sucedidos com disponibilidade na plataforma.</w:t>
       </w:r>
     </w:p>
     <w:tbl>
@@ -9871,8 +9993,24 @@
           <w:rFonts w:ascii="Arial" w:hAnsi="Arial" w:cs="Arial"/>
           <w:noProof w:val="0"/>
         </w:rPr>
-        <w:t xml:space="preserve"> compartilhar muitos dados entre dispositivos.</w:t>
-      </w:r>
+        <w:t xml:space="preserve"> compartilhar muitos</w:t>
+      </w:r>
+      <w:r>
+        <w:rPr>
+          <w:rFonts w:ascii="Arial" w:hAnsi="Arial" w:cs="Arial"/>
+          <w:noProof w:val="0"/>
+        </w:rPr>
+        <w:t xml:space="preserve"> tipos</w:t>
+      </w:r>
+      <w:r>
+        <w:rPr>
+          <w:rFonts w:ascii="Arial" w:hAnsi="Arial" w:cs="Arial"/>
+          <w:noProof w:val="0"/>
+        </w:rPr>
+        <w:t xml:space="preserve"> dados entre dispositivos.</w:t>
+      </w:r>
+      <w:bookmarkStart w:id="0" w:name="_GoBack"/>
+      <w:bookmarkEnd w:id="0"/>
     </w:p>
     <w:p>
       <w:pPr>
@@ -27032,7 +27170,7 @@
 </file>
 
 <file path=customXml/itemProps1.xml><?xml version="1.0" encoding="utf-8"?>
-<ds:datastoreItem xmlns:ds="http://schemas.openxmlformats.org/officeDocument/2006/customXml" ds:itemID="{9CB071F2-C8AE-5A49-B09F-CF2B531C5893}">
+<ds:datastoreItem xmlns:ds="http://schemas.openxmlformats.org/officeDocument/2006/customXml" ds:itemID="{AA695472-AF1D-A642-A438-2C87851EAB48}">
   <ds:schemaRefs>
     <ds:schemaRef ds:uri="http://schemas.openxmlformats.org/officeDocument/2006/bibliography"/>
   </ds:schemaRefs>

</xml_diff>

<commit_message>
Corrigindo trecho sobre Android
</commit_message>
<xml_diff>
--- a/TCC.docx
+++ b/TCC.docx
@@ -10009,397 +10009,446 @@
         </w:rPr>
         <w:t xml:space="preserve"> dados entre dispositivos.</w:t>
       </w:r>
+      <w:r>
+        <w:rPr>
+          <w:rFonts w:ascii="Arial" w:hAnsi="Arial" w:cs="Arial"/>
+          <w:noProof w:val="0"/>
+        </w:rPr>
+        <w:t xml:space="preserve"> </w:t>
+      </w:r>
+    </w:p>
+    <w:p>
+      <w:pPr>
+        <w:spacing w:after="120" w:line="360" w:lineRule="auto"/>
+        <w:jc w:val="both"/>
+        <w:rPr>
+          <w:rFonts w:ascii="Arial" w:hAnsi="Arial" w:cs="Arial"/>
+          <w:noProof w:val="0"/>
+        </w:rPr>
+      </w:pPr>
+      <w:r>
+        <w:rPr>
+          <w:rFonts w:ascii="Arial" w:hAnsi="Arial" w:cs="Arial"/>
+          <w:noProof w:val="0"/>
+        </w:rPr>
+        <w:t xml:space="preserve">2.1.2 </w:t>
+      </w:r>
+      <w:proofErr w:type="spellStart"/>
+      <w:r>
+        <w:rPr>
+          <w:rFonts w:ascii="Arial" w:hAnsi="Arial" w:cs="Arial"/>
+          <w:noProof w:val="0"/>
+        </w:rPr>
+        <w:t>Android</w:t>
+      </w:r>
+      <w:proofErr w:type="spellEnd"/>
+    </w:p>
+    <w:p>
+      <w:pPr>
+        <w:spacing w:after="120" w:line="360" w:lineRule="auto"/>
+        <w:jc w:val="both"/>
+        <w:rPr>
+          <w:rFonts w:ascii="Arial" w:hAnsi="Arial" w:cs="Arial"/>
+          <w:noProof w:val="0"/>
+        </w:rPr>
+      </w:pPr>
+      <w:r>
+        <w:rPr>
+          <w:rFonts w:ascii="Arial" w:hAnsi="Arial" w:cs="Arial"/>
+          <w:noProof w:val="0"/>
+        </w:rPr>
+        <w:tab/>
+        <w:t xml:space="preserve">Em 2005, a Google comprou a empresa </w:t>
+      </w:r>
+      <w:proofErr w:type="spellStart"/>
+      <w:r>
+        <w:rPr>
+          <w:rFonts w:ascii="Arial" w:hAnsi="Arial" w:cs="Arial"/>
+          <w:noProof w:val="0"/>
+        </w:rPr>
+        <w:t>Android</w:t>
+      </w:r>
+      <w:proofErr w:type="spellEnd"/>
+      <w:r>
+        <w:rPr>
+          <w:rFonts w:ascii="Arial" w:hAnsi="Arial" w:cs="Arial"/>
+          <w:noProof w:val="0"/>
+        </w:rPr>
+        <w:t xml:space="preserve"> Inc.</w:t>
+      </w:r>
+      <w:r>
+        <w:rPr>
+          <w:rFonts w:ascii="Arial" w:hAnsi="Arial" w:cs="Arial"/>
+          <w:noProof w:val="0"/>
+        </w:rPr>
+        <w:t xml:space="preserve"> que era uma empresa que desejava criar um</w:t>
+      </w:r>
+      <w:r>
+        <w:rPr>
+          <w:rFonts w:ascii="Arial" w:hAnsi="Arial" w:cs="Arial"/>
+          <w:noProof w:val="0"/>
+        </w:rPr>
+        <w:t>a plataforma mobile baseada em L</w:t>
+      </w:r>
+      <w:r>
+        <w:rPr>
+          <w:rFonts w:ascii="Arial" w:hAnsi="Arial" w:cs="Arial"/>
+          <w:noProof w:val="0"/>
+        </w:rPr>
+        <w:t xml:space="preserve">inux e que fosse bem </w:t>
+      </w:r>
+      <w:r>
+        <w:rPr>
+          <w:rFonts w:ascii="Arial" w:hAnsi="Arial" w:cs="Arial"/>
+          <w:noProof w:val="0"/>
+        </w:rPr>
+        <w:t>flexível</w:t>
+      </w:r>
+      <w:r>
+        <w:rPr>
+          <w:rFonts w:ascii="Arial" w:hAnsi="Arial" w:cs="Arial"/>
+          <w:noProof w:val="0"/>
+        </w:rPr>
+        <w:t>. E</w:t>
+      </w:r>
+      <w:r>
+        <w:rPr>
+          <w:rFonts w:ascii="Arial" w:hAnsi="Arial" w:cs="Arial"/>
+          <w:noProof w:val="0"/>
+        </w:rPr>
+        <w:t xml:space="preserve">m 2007 foi lançado o sistema operacional </w:t>
+      </w:r>
+      <w:proofErr w:type="spellStart"/>
+      <w:r>
+        <w:rPr>
+          <w:rFonts w:ascii="Arial" w:hAnsi="Arial" w:cs="Arial"/>
+          <w:noProof w:val="0"/>
+        </w:rPr>
+        <w:t>Android</w:t>
+      </w:r>
+      <w:proofErr w:type="spellEnd"/>
+      <w:r>
+        <w:rPr>
+          <w:rFonts w:ascii="Arial" w:hAnsi="Arial" w:cs="Arial"/>
+          <w:noProof w:val="0"/>
+        </w:rPr>
+        <w:t xml:space="preserve">, que se popularizou graças a </w:t>
+      </w:r>
+      <w:r>
+        <w:rPr>
+          <w:rFonts w:ascii="Arial" w:hAnsi="Arial" w:cs="Arial"/>
+          <w:noProof w:val="0"/>
+        </w:rPr>
+        <w:t>facilidade</w:t>
+      </w:r>
+      <w:r>
+        <w:rPr>
+          <w:rFonts w:ascii="Arial" w:hAnsi="Arial" w:cs="Arial"/>
+          <w:noProof w:val="0"/>
+        </w:rPr>
+        <w:t xml:space="preserve"> que as </w:t>
+      </w:r>
+      <w:r>
+        <w:rPr>
+          <w:rFonts w:ascii="Arial" w:hAnsi="Arial" w:cs="Arial"/>
+          <w:noProof w:val="0"/>
+        </w:rPr>
+        <w:t>empresas de telefones mó</w:t>
+      </w:r>
+      <w:r>
+        <w:rPr>
+          <w:rFonts w:ascii="Arial" w:hAnsi="Arial" w:cs="Arial"/>
+          <w:noProof w:val="0"/>
+        </w:rPr>
+        <w:t>veis tinham</w:t>
+      </w:r>
+      <w:r>
+        <w:rPr>
+          <w:rFonts w:ascii="Arial" w:hAnsi="Arial" w:cs="Arial"/>
+          <w:noProof w:val="0"/>
+        </w:rPr>
+        <w:t xml:space="preserve"> para utilizar e</w:t>
+      </w:r>
+      <w:r>
+        <w:rPr>
+          <w:rFonts w:ascii="Arial" w:hAnsi="Arial" w:cs="Arial"/>
+          <w:noProof w:val="0"/>
+        </w:rPr>
+        <w:t xml:space="preserve">ssa tecnologia e isso tornou o </w:t>
+      </w:r>
+      <w:proofErr w:type="spellStart"/>
+      <w:r>
+        <w:rPr>
+          <w:rFonts w:ascii="Arial" w:hAnsi="Arial" w:cs="Arial"/>
+          <w:noProof w:val="0"/>
+        </w:rPr>
+        <w:t>A</w:t>
+      </w:r>
+      <w:r>
+        <w:rPr>
+          <w:rFonts w:ascii="Arial" w:hAnsi="Arial" w:cs="Arial"/>
+          <w:noProof w:val="0"/>
+        </w:rPr>
+        <w:t>ndroid</w:t>
+      </w:r>
+      <w:proofErr w:type="spellEnd"/>
+      <w:r>
+        <w:rPr>
+          <w:rFonts w:ascii="Arial" w:hAnsi="Arial" w:cs="Arial"/>
+          <w:noProof w:val="0"/>
+        </w:rPr>
+        <w:t xml:space="preserve"> segun</w:t>
+      </w:r>
+      <w:r>
+        <w:rPr>
+          <w:rFonts w:ascii="Arial" w:hAnsi="Arial" w:cs="Arial"/>
+          <w:noProof w:val="0"/>
+        </w:rPr>
+        <w:t>do IDC</w:t>
+      </w:r>
+      <w:r>
+        <w:rPr>
+          <w:rFonts w:ascii="Arial" w:hAnsi="Arial" w:cs="Arial"/>
+          <w:noProof w:val="0"/>
+        </w:rPr>
+        <w:t>, o sistema operacional mais utilizado no mundo.</w:t>
+      </w:r>
+      <w:r>
+        <w:rPr>
+          <w:rFonts w:ascii="Arial" w:hAnsi="Arial" w:cs="Arial"/>
+          <w:noProof w:val="0"/>
+        </w:rPr>
+        <w:t xml:space="preserve"> Hoje o </w:t>
+      </w:r>
+      <w:proofErr w:type="spellStart"/>
+      <w:r>
+        <w:rPr>
+          <w:rFonts w:ascii="Arial" w:hAnsi="Arial" w:cs="Arial"/>
+          <w:noProof w:val="0"/>
+        </w:rPr>
+        <w:t>A</w:t>
+      </w:r>
+      <w:r>
+        <w:rPr>
+          <w:rFonts w:ascii="Arial" w:hAnsi="Arial" w:cs="Arial"/>
+          <w:noProof w:val="0"/>
+        </w:rPr>
+        <w:t>ndroid</w:t>
+      </w:r>
+      <w:proofErr w:type="spellEnd"/>
+      <w:r>
+        <w:rPr>
+          <w:rFonts w:ascii="Arial" w:hAnsi="Arial" w:cs="Arial"/>
+          <w:noProof w:val="0"/>
+        </w:rPr>
+        <w:t xml:space="preserve"> não se encontra somente em smartphones, ele também pode ser encontrado em tablet</w:t>
+      </w:r>
+      <w:r>
+        <w:rPr>
+          <w:rFonts w:ascii="Arial" w:hAnsi="Arial" w:cs="Arial"/>
+          <w:noProof w:val="0"/>
+        </w:rPr>
+        <w:t>e</w:t>
+      </w:r>
+      <w:r>
+        <w:rPr>
+          <w:rFonts w:ascii="Arial" w:hAnsi="Arial" w:cs="Arial"/>
+          <w:noProof w:val="0"/>
+        </w:rPr>
+        <w:t>s, relógios, televisores e outros dispositivos.</w:t>
+      </w:r>
+    </w:p>
+    <w:p>
+      <w:pPr>
+        <w:spacing w:after="120" w:line="360" w:lineRule="auto"/>
+        <w:jc w:val="both"/>
+        <w:rPr>
+          <w:rFonts w:ascii="Arial" w:hAnsi="Arial" w:cs="Arial"/>
+          <w:noProof w:val="0"/>
+        </w:rPr>
+      </w:pPr>
+      <w:r>
+        <w:rPr>
+          <w:rFonts w:ascii="Arial" w:hAnsi="Arial" w:cs="Arial"/>
+          <w:noProof w:val="0"/>
+        </w:rPr>
+        <w:tab/>
+        <w:t xml:space="preserve">O </w:t>
+      </w:r>
+      <w:proofErr w:type="spellStart"/>
+      <w:r>
+        <w:rPr>
+          <w:rFonts w:ascii="Arial" w:hAnsi="Arial" w:cs="Arial"/>
+          <w:noProof w:val="0"/>
+        </w:rPr>
+        <w:t>Android</w:t>
+      </w:r>
+      <w:proofErr w:type="spellEnd"/>
+      <w:r>
+        <w:rPr>
+          <w:rFonts w:ascii="Arial" w:hAnsi="Arial" w:cs="Arial"/>
+          <w:noProof w:val="0"/>
+        </w:rPr>
+        <w:t xml:space="preserve"> entrou no mercado para ser comercializado em 22 de outubro de 2008, sendo utilizado pelo ap</w:t>
+      </w:r>
+      <w:r>
+        <w:rPr>
+          <w:rFonts w:ascii="Arial" w:hAnsi="Arial" w:cs="Arial"/>
+          <w:noProof w:val="0"/>
+        </w:rPr>
+        <w:t>arelho HTC Magic ou G1. Desde</w:t>
+      </w:r>
+      <w:r>
+        <w:rPr>
+          <w:rFonts w:ascii="Arial" w:hAnsi="Arial" w:cs="Arial"/>
+          <w:noProof w:val="0"/>
+        </w:rPr>
+        <w:t xml:space="preserve"> o momento do seu lançamento comercial, essa plataform</w:t>
+      </w:r>
+      <w:r>
+        <w:rPr>
+          <w:rFonts w:ascii="Arial" w:hAnsi="Arial" w:cs="Arial"/>
+          <w:noProof w:val="0"/>
+        </w:rPr>
+        <w:t>a vem crescendo todo o ano no nú</w:t>
+      </w:r>
+      <w:r>
+        <w:rPr>
+          <w:rFonts w:ascii="Arial" w:hAnsi="Arial" w:cs="Arial"/>
+          <w:noProof w:val="0"/>
+        </w:rPr>
+        <w:t>mero de usuários.</w:t>
+      </w:r>
+      <w:r>
+        <w:rPr>
+          <w:rFonts w:ascii="Arial" w:hAnsi="Arial" w:cs="Arial"/>
+          <w:noProof w:val="0"/>
+        </w:rPr>
+        <w:t xml:space="preserve"> Hoje grandes companh</w:t>
+      </w:r>
+      <w:r>
+        <w:rPr>
+          <w:rFonts w:ascii="Arial" w:hAnsi="Arial" w:cs="Arial"/>
+          <w:noProof w:val="0"/>
+        </w:rPr>
+        <w:t>ias como Samsung e Motorola utilizam</w:t>
+      </w:r>
+      <w:r>
+        <w:rPr>
+          <w:rFonts w:ascii="Arial" w:hAnsi="Arial" w:cs="Arial"/>
+          <w:noProof w:val="0"/>
+        </w:rPr>
+        <w:t xml:space="preserve"> o </w:t>
+      </w:r>
+      <w:proofErr w:type="spellStart"/>
+      <w:r>
+        <w:rPr>
+          <w:rFonts w:ascii="Arial" w:hAnsi="Arial" w:cs="Arial"/>
+          <w:noProof w:val="0"/>
+        </w:rPr>
+        <w:t>Android</w:t>
+      </w:r>
+      <w:proofErr w:type="spellEnd"/>
+      <w:r>
+        <w:rPr>
+          <w:rFonts w:ascii="Arial" w:hAnsi="Arial" w:cs="Arial"/>
+          <w:noProof w:val="0"/>
+        </w:rPr>
+        <w:t xml:space="preserve"> como seu sistema operacional </w:t>
+      </w:r>
+      <w:r>
+        <w:rPr>
+          <w:rFonts w:ascii="Arial" w:hAnsi="Arial" w:cs="Arial"/>
+          <w:noProof w:val="0"/>
+        </w:rPr>
+        <w:t xml:space="preserve">pela </w:t>
+      </w:r>
+      <w:r>
+        <w:rPr>
+          <w:rFonts w:ascii="Arial" w:hAnsi="Arial" w:cs="Arial"/>
+          <w:noProof w:val="0"/>
+        </w:rPr>
+        <w:t xml:space="preserve">grande aceitação, estabilidade </w:t>
+      </w:r>
+      <w:r>
+        <w:rPr>
+          <w:rFonts w:ascii="Arial" w:hAnsi="Arial" w:cs="Arial"/>
+          <w:noProof w:val="0"/>
+        </w:rPr>
+        <w:t>e custos.</w:t>
+      </w:r>
+    </w:p>
+    <w:p>
+      <w:pPr>
+        <w:spacing w:after="120" w:line="360" w:lineRule="auto"/>
+        <w:jc w:val="both"/>
+        <w:rPr>
+          <w:rFonts w:ascii="Arial" w:hAnsi="Arial" w:cs="Arial"/>
+          <w:noProof w:val="0"/>
+        </w:rPr>
+      </w:pPr>
+      <w:r>
+        <w:rPr>
+          <w:rFonts w:ascii="Arial" w:hAnsi="Arial" w:cs="Arial"/>
+          <w:noProof w:val="0"/>
+        </w:rPr>
+        <w:tab/>
+        <w:t xml:space="preserve">A estabilidade do </w:t>
+      </w:r>
+      <w:proofErr w:type="spellStart"/>
+      <w:r>
+        <w:rPr>
+          <w:rFonts w:ascii="Arial" w:hAnsi="Arial" w:cs="Arial"/>
+          <w:noProof w:val="0"/>
+        </w:rPr>
+        <w:t>Android</w:t>
+      </w:r>
+      <w:proofErr w:type="spellEnd"/>
+      <w:r>
+        <w:rPr>
+          <w:rFonts w:ascii="Arial" w:hAnsi="Arial" w:cs="Arial"/>
+          <w:noProof w:val="0"/>
+        </w:rPr>
+        <w:t xml:space="preserve"> é dada por cont</w:t>
+      </w:r>
+      <w:r>
+        <w:rPr>
+          <w:rFonts w:ascii="Arial" w:hAnsi="Arial" w:cs="Arial"/>
+          <w:noProof w:val="0"/>
+        </w:rPr>
+        <w:t xml:space="preserve">a do seu </w:t>
+      </w:r>
+      <w:proofErr w:type="spellStart"/>
+      <w:r>
+        <w:rPr>
+          <w:rFonts w:ascii="Arial" w:hAnsi="Arial" w:cs="Arial"/>
+          <w:noProof w:val="0"/>
+        </w:rPr>
+        <w:t>kernel</w:t>
+      </w:r>
+      <w:proofErr w:type="spellEnd"/>
+      <w:r>
+        <w:rPr>
+          <w:rFonts w:ascii="Arial" w:hAnsi="Arial" w:cs="Arial"/>
+          <w:noProof w:val="0"/>
+        </w:rPr>
+        <w:t xml:space="preserve"> ser o mesmo do L</w:t>
+      </w:r>
+      <w:r>
+        <w:rPr>
+          <w:rFonts w:ascii="Arial" w:hAnsi="Arial" w:cs="Arial"/>
+          <w:noProof w:val="0"/>
+        </w:rPr>
+        <w:t>inux, por esse motivo</w:t>
+      </w:r>
       <w:bookmarkStart w:id="0" w:name="_GoBack"/>
       <w:bookmarkEnd w:id="0"/>
-    </w:p>
-    <w:p>
-      <w:pPr>
-        <w:spacing w:after="120" w:line="360" w:lineRule="auto"/>
-        <w:jc w:val="both"/>
-        <w:rPr>
-          <w:rFonts w:ascii="Arial" w:hAnsi="Arial" w:cs="Arial"/>
-          <w:noProof w:val="0"/>
-        </w:rPr>
-      </w:pPr>
-      <w:r>
-        <w:rPr>
-          <w:rFonts w:ascii="Arial" w:hAnsi="Arial" w:cs="Arial"/>
-          <w:noProof w:val="0"/>
-        </w:rPr>
-        <w:t xml:space="preserve">2.1.2 </w:t>
-      </w:r>
-      <w:proofErr w:type="spellStart"/>
-      <w:r>
-        <w:rPr>
-          <w:rFonts w:ascii="Arial" w:hAnsi="Arial" w:cs="Arial"/>
-          <w:noProof w:val="0"/>
-        </w:rPr>
-        <w:t>Android</w:t>
-      </w:r>
-      <w:proofErr w:type="spellEnd"/>
-    </w:p>
-    <w:p>
-      <w:pPr>
-        <w:spacing w:after="120" w:line="360" w:lineRule="auto"/>
-        <w:jc w:val="both"/>
-        <w:rPr>
-          <w:rFonts w:ascii="Arial" w:hAnsi="Arial" w:cs="Arial"/>
-          <w:noProof w:val="0"/>
-        </w:rPr>
-      </w:pPr>
-      <w:r>
-        <w:rPr>
-          <w:rFonts w:ascii="Arial" w:hAnsi="Arial" w:cs="Arial"/>
-          <w:noProof w:val="0"/>
-        </w:rPr>
-        <w:tab/>
-        <w:t xml:space="preserve">Em 2005, a Google comprou a empresa </w:t>
-      </w:r>
-      <w:proofErr w:type="spellStart"/>
-      <w:r>
-        <w:rPr>
-          <w:rFonts w:ascii="Arial" w:hAnsi="Arial" w:cs="Arial"/>
-          <w:noProof w:val="0"/>
-        </w:rPr>
-        <w:t>Android</w:t>
-      </w:r>
-      <w:proofErr w:type="spellEnd"/>
-      <w:r>
-        <w:rPr>
-          <w:rFonts w:ascii="Arial" w:hAnsi="Arial" w:cs="Arial"/>
-          <w:noProof w:val="0"/>
-        </w:rPr>
-        <w:t xml:space="preserve"> Inc.</w:t>
-      </w:r>
-      <w:r>
-        <w:rPr>
-          <w:rFonts w:ascii="Arial" w:hAnsi="Arial" w:cs="Arial"/>
-          <w:noProof w:val="0"/>
-        </w:rPr>
-        <w:t xml:space="preserve"> que era uma empresa que desejava criar um</w:t>
-      </w:r>
-      <w:r>
-        <w:rPr>
-          <w:rFonts w:ascii="Arial" w:hAnsi="Arial" w:cs="Arial"/>
-          <w:noProof w:val="0"/>
-        </w:rPr>
-        <w:t>a plataforma mobile baseada em L</w:t>
-      </w:r>
-      <w:r>
-        <w:rPr>
-          <w:rFonts w:ascii="Arial" w:hAnsi="Arial" w:cs="Arial"/>
-          <w:noProof w:val="0"/>
-        </w:rPr>
-        <w:t xml:space="preserve">inux e que fosse bem </w:t>
-      </w:r>
-      <w:r>
-        <w:rPr>
-          <w:rFonts w:ascii="Arial" w:hAnsi="Arial" w:cs="Arial"/>
-          <w:noProof w:val="0"/>
-        </w:rPr>
-        <w:t>flexível</w:t>
-      </w:r>
-      <w:r>
-        <w:rPr>
-          <w:rFonts w:ascii="Arial" w:hAnsi="Arial" w:cs="Arial"/>
-          <w:noProof w:val="0"/>
-        </w:rPr>
-        <w:t>. E</w:t>
-      </w:r>
-      <w:r>
-        <w:rPr>
-          <w:rFonts w:ascii="Arial" w:hAnsi="Arial" w:cs="Arial"/>
-          <w:noProof w:val="0"/>
-        </w:rPr>
-        <w:t xml:space="preserve">m 2007 foi lançado o sistema operacional </w:t>
-      </w:r>
-      <w:proofErr w:type="spellStart"/>
-      <w:r>
-        <w:rPr>
-          <w:rFonts w:ascii="Arial" w:hAnsi="Arial" w:cs="Arial"/>
-          <w:noProof w:val="0"/>
-        </w:rPr>
-        <w:t>Android</w:t>
-      </w:r>
-      <w:proofErr w:type="spellEnd"/>
-      <w:r>
-        <w:rPr>
-          <w:rFonts w:ascii="Arial" w:hAnsi="Arial" w:cs="Arial"/>
-          <w:noProof w:val="0"/>
-        </w:rPr>
-        <w:t xml:space="preserve">, que se popularizou graças a </w:t>
-      </w:r>
-      <w:r>
-        <w:rPr>
-          <w:rFonts w:ascii="Arial" w:hAnsi="Arial" w:cs="Arial"/>
-          <w:noProof w:val="0"/>
-        </w:rPr>
-        <w:t>facilidade</w:t>
-      </w:r>
-      <w:r>
-        <w:rPr>
-          <w:rFonts w:ascii="Arial" w:hAnsi="Arial" w:cs="Arial"/>
-          <w:noProof w:val="0"/>
-        </w:rPr>
-        <w:t xml:space="preserve"> que as </w:t>
-      </w:r>
-      <w:r>
-        <w:rPr>
-          <w:rFonts w:ascii="Arial" w:hAnsi="Arial" w:cs="Arial"/>
-          <w:noProof w:val="0"/>
-        </w:rPr>
-        <w:t>empresas de telefones mó</w:t>
-      </w:r>
-      <w:r>
-        <w:rPr>
-          <w:rFonts w:ascii="Arial" w:hAnsi="Arial" w:cs="Arial"/>
-          <w:noProof w:val="0"/>
-        </w:rPr>
-        <w:t>veis tinham</w:t>
-      </w:r>
-      <w:r>
-        <w:rPr>
-          <w:rFonts w:ascii="Arial" w:hAnsi="Arial" w:cs="Arial"/>
-          <w:noProof w:val="0"/>
-        </w:rPr>
-        <w:t xml:space="preserve"> para utilizar e</w:t>
-      </w:r>
-      <w:r>
-        <w:rPr>
-          <w:rFonts w:ascii="Arial" w:hAnsi="Arial" w:cs="Arial"/>
-          <w:noProof w:val="0"/>
-        </w:rPr>
-        <w:t xml:space="preserve">ssa tecnologia e isso tornou o </w:t>
-      </w:r>
-      <w:proofErr w:type="spellStart"/>
-      <w:r>
-        <w:rPr>
-          <w:rFonts w:ascii="Arial" w:hAnsi="Arial" w:cs="Arial"/>
-          <w:noProof w:val="0"/>
-        </w:rPr>
-        <w:t>A</w:t>
-      </w:r>
-      <w:r>
-        <w:rPr>
-          <w:rFonts w:ascii="Arial" w:hAnsi="Arial" w:cs="Arial"/>
-          <w:noProof w:val="0"/>
-        </w:rPr>
-        <w:t>ndroid</w:t>
-      </w:r>
-      <w:proofErr w:type="spellEnd"/>
-      <w:r>
-        <w:rPr>
-          <w:rFonts w:ascii="Arial" w:hAnsi="Arial" w:cs="Arial"/>
-          <w:noProof w:val="0"/>
-        </w:rPr>
-        <w:t xml:space="preserve"> segun</w:t>
-      </w:r>
-      <w:r>
-        <w:rPr>
-          <w:rFonts w:ascii="Arial" w:hAnsi="Arial" w:cs="Arial"/>
-          <w:noProof w:val="0"/>
-        </w:rPr>
-        <w:t>do IDC</w:t>
-      </w:r>
-      <w:r>
-        <w:rPr>
-          <w:rFonts w:ascii="Arial" w:hAnsi="Arial" w:cs="Arial"/>
-          <w:noProof w:val="0"/>
-        </w:rPr>
-        <w:t>, o sistema operacional mais utilizado no mundo.</w:t>
-      </w:r>
-      <w:r>
-        <w:rPr>
-          <w:rFonts w:ascii="Arial" w:hAnsi="Arial" w:cs="Arial"/>
-          <w:noProof w:val="0"/>
-        </w:rPr>
-        <w:t xml:space="preserve"> Hoje o </w:t>
-      </w:r>
-      <w:proofErr w:type="spellStart"/>
-      <w:r>
-        <w:rPr>
-          <w:rFonts w:ascii="Arial" w:hAnsi="Arial" w:cs="Arial"/>
-          <w:noProof w:val="0"/>
-        </w:rPr>
-        <w:t>A</w:t>
-      </w:r>
-      <w:r>
-        <w:rPr>
-          <w:rFonts w:ascii="Arial" w:hAnsi="Arial" w:cs="Arial"/>
-          <w:noProof w:val="0"/>
-        </w:rPr>
-        <w:t>ndroid</w:t>
-      </w:r>
-      <w:proofErr w:type="spellEnd"/>
-      <w:r>
-        <w:rPr>
-          <w:rFonts w:ascii="Arial" w:hAnsi="Arial" w:cs="Arial"/>
-          <w:noProof w:val="0"/>
-        </w:rPr>
-        <w:t xml:space="preserve"> não se encontra somente em smartphones, ele também pode ser encontrado em tablet</w:t>
-      </w:r>
-      <w:r>
-        <w:rPr>
-          <w:rFonts w:ascii="Arial" w:hAnsi="Arial" w:cs="Arial"/>
-          <w:noProof w:val="0"/>
-        </w:rPr>
-        <w:t>e</w:t>
-      </w:r>
-      <w:r>
-        <w:rPr>
-          <w:rFonts w:ascii="Arial" w:hAnsi="Arial" w:cs="Arial"/>
-          <w:noProof w:val="0"/>
-        </w:rPr>
-        <w:t>s, relógios, televisores e outros dispositivos.</w:t>
-      </w:r>
-    </w:p>
-    <w:p>
-      <w:pPr>
-        <w:spacing w:after="120" w:line="360" w:lineRule="auto"/>
-        <w:jc w:val="both"/>
-        <w:rPr>
-          <w:rFonts w:ascii="Arial" w:hAnsi="Arial" w:cs="Arial"/>
-          <w:noProof w:val="0"/>
-        </w:rPr>
-      </w:pPr>
-      <w:r>
-        <w:rPr>
-          <w:rFonts w:ascii="Arial" w:hAnsi="Arial" w:cs="Arial"/>
-          <w:noProof w:val="0"/>
-        </w:rPr>
-        <w:tab/>
-        <w:t xml:space="preserve">O </w:t>
-      </w:r>
-      <w:proofErr w:type="spellStart"/>
-      <w:r>
-        <w:rPr>
-          <w:rFonts w:ascii="Arial" w:hAnsi="Arial" w:cs="Arial"/>
-          <w:noProof w:val="0"/>
-        </w:rPr>
-        <w:t>Android</w:t>
-      </w:r>
-      <w:proofErr w:type="spellEnd"/>
-      <w:r>
-        <w:rPr>
-          <w:rFonts w:ascii="Arial" w:hAnsi="Arial" w:cs="Arial"/>
-          <w:noProof w:val="0"/>
-        </w:rPr>
-        <w:t xml:space="preserve"> entrou no mercado para ser comercializado em 22 de outubro de 2008, sendo utilizado pelo aparelho HTC Magic ou G1. Desde de o momento do seu lançamento comercial, essa plataform</w:t>
-      </w:r>
-      <w:r>
-        <w:rPr>
-          <w:rFonts w:ascii="Arial" w:hAnsi="Arial" w:cs="Arial"/>
-          <w:noProof w:val="0"/>
-        </w:rPr>
-        <w:t>a vem crescendo todo o ano no nú</w:t>
-      </w:r>
-      <w:r>
-        <w:rPr>
-          <w:rFonts w:ascii="Arial" w:hAnsi="Arial" w:cs="Arial"/>
-          <w:noProof w:val="0"/>
-        </w:rPr>
-        <w:t>mero de usuários.</w:t>
-      </w:r>
-      <w:r>
-        <w:rPr>
-          <w:rFonts w:ascii="Arial" w:hAnsi="Arial" w:cs="Arial"/>
-          <w:noProof w:val="0"/>
-        </w:rPr>
-        <w:t xml:space="preserve"> Hoje grandes companhias como Samsung e Motorola usam o </w:t>
-      </w:r>
-      <w:proofErr w:type="spellStart"/>
-      <w:r>
-        <w:rPr>
-          <w:rFonts w:ascii="Arial" w:hAnsi="Arial" w:cs="Arial"/>
-          <w:noProof w:val="0"/>
-        </w:rPr>
-        <w:t>Android</w:t>
-      </w:r>
-      <w:proofErr w:type="spellEnd"/>
-      <w:r>
-        <w:rPr>
-          <w:rFonts w:ascii="Arial" w:hAnsi="Arial" w:cs="Arial"/>
-          <w:noProof w:val="0"/>
-        </w:rPr>
-        <w:t xml:space="preserve"> como seu sistema operacional </w:t>
-      </w:r>
-      <w:r>
-        <w:rPr>
-          <w:rFonts w:ascii="Arial" w:hAnsi="Arial" w:cs="Arial"/>
-          <w:noProof w:val="0"/>
-        </w:rPr>
-        <w:t xml:space="preserve">pela </w:t>
-      </w:r>
-      <w:r>
-        <w:rPr>
-          <w:rFonts w:ascii="Arial" w:hAnsi="Arial" w:cs="Arial"/>
-          <w:noProof w:val="0"/>
-        </w:rPr>
-        <w:t>grande aceitação, estabilidade  e a diminuição de custos.</w:t>
-      </w:r>
-    </w:p>
-    <w:p>
-      <w:pPr>
-        <w:spacing w:after="120" w:line="360" w:lineRule="auto"/>
-        <w:jc w:val="both"/>
-        <w:rPr>
-          <w:rFonts w:ascii="Arial" w:hAnsi="Arial" w:cs="Arial"/>
-          <w:noProof w:val="0"/>
-        </w:rPr>
-      </w:pPr>
-      <w:r>
-        <w:rPr>
-          <w:rFonts w:ascii="Arial" w:hAnsi="Arial" w:cs="Arial"/>
-          <w:noProof w:val="0"/>
-        </w:rPr>
-        <w:tab/>
-        <w:t xml:space="preserve">A estabilidade do </w:t>
-      </w:r>
-      <w:proofErr w:type="spellStart"/>
-      <w:r>
-        <w:rPr>
-          <w:rFonts w:ascii="Arial" w:hAnsi="Arial" w:cs="Arial"/>
-          <w:noProof w:val="0"/>
-        </w:rPr>
-        <w:t>Android</w:t>
-      </w:r>
-      <w:proofErr w:type="spellEnd"/>
-      <w:r>
-        <w:rPr>
-          <w:rFonts w:ascii="Arial" w:hAnsi="Arial" w:cs="Arial"/>
-          <w:noProof w:val="0"/>
-        </w:rPr>
-        <w:t xml:space="preserve"> é dada por cont</w:t>
-      </w:r>
-      <w:r>
-        <w:rPr>
-          <w:rFonts w:ascii="Arial" w:hAnsi="Arial" w:cs="Arial"/>
-          <w:noProof w:val="0"/>
-        </w:rPr>
-        <w:t xml:space="preserve">a do seu </w:t>
-      </w:r>
-      <w:proofErr w:type="spellStart"/>
-      <w:r>
-        <w:rPr>
-          <w:rFonts w:ascii="Arial" w:hAnsi="Arial" w:cs="Arial"/>
-          <w:noProof w:val="0"/>
-        </w:rPr>
-        <w:t>kernel</w:t>
-      </w:r>
-      <w:proofErr w:type="spellEnd"/>
-      <w:r>
-        <w:rPr>
-          <w:rFonts w:ascii="Arial" w:hAnsi="Arial" w:cs="Arial"/>
-          <w:noProof w:val="0"/>
-        </w:rPr>
-        <w:t xml:space="preserve"> ser o mesmo do L</w:t>
-      </w:r>
-      <w:r>
-        <w:rPr>
-          <w:rFonts w:ascii="Arial" w:hAnsi="Arial" w:cs="Arial"/>
-          <w:noProof w:val="0"/>
-        </w:rPr>
-        <w:t>inux então ele se to</w:t>
+      <w:r>
+        <w:rPr>
+          <w:rFonts w:ascii="Arial" w:hAnsi="Arial" w:cs="Arial"/>
+          <w:noProof w:val="0"/>
+        </w:rPr>
+        <w:t xml:space="preserve"> ele se to</w:t>
       </w:r>
       <w:r>
         <w:rPr>
@@ -27170,7 +27219,7 @@
 </file>
 
 <file path=customXml/itemProps1.xml><?xml version="1.0" encoding="utf-8"?>
-<ds:datastoreItem xmlns:ds="http://schemas.openxmlformats.org/officeDocument/2006/customXml" ds:itemID="{AA695472-AF1D-A642-A438-2C87851EAB48}">
+<ds:datastoreItem xmlns:ds="http://schemas.openxmlformats.org/officeDocument/2006/customXml" ds:itemID="{B0BD7B4B-E1BA-7A40-BE8D-F50C56D5BD82}">
   <ds:schemaRefs>
     <ds:schemaRef ds:uri="http://schemas.openxmlformats.org/officeDocument/2006/bibliography"/>
   </ds:schemaRefs>

</xml_diff>

<commit_message>
Corrigindo trecho sobre Windows Mobile
</commit_message>
<xml_diff>
--- a/TCC.docx
+++ b/TCC.docx
@@ -10441,6 +10441,443 @@
         </w:rPr>
         <w:t>inux, por esse motivo</w:t>
       </w:r>
+      <w:r>
+        <w:rPr>
+          <w:rFonts w:ascii="Arial" w:hAnsi="Arial" w:cs="Arial"/>
+          <w:noProof w:val="0"/>
+        </w:rPr>
+        <w:t xml:space="preserve"> ele se to</w:t>
+      </w:r>
+      <w:r>
+        <w:rPr>
+          <w:rFonts w:ascii="Arial" w:hAnsi="Arial" w:cs="Arial"/>
+          <w:noProof w:val="0"/>
+        </w:rPr>
+        <w:t>rna bastante completo e estável possuindo vários drives, gerenciamento de processos, camada de segurança e gerenciamento de me</w:t>
+      </w:r>
+      <w:r>
+        <w:rPr>
+          <w:rFonts w:ascii="Arial" w:hAnsi="Arial" w:cs="Arial"/>
+          <w:noProof w:val="0"/>
+        </w:rPr>
+        <w:t xml:space="preserve">mória. Através do </w:t>
+      </w:r>
+      <w:proofErr w:type="spellStart"/>
+      <w:r>
+        <w:rPr>
+          <w:rFonts w:ascii="Arial" w:hAnsi="Arial" w:cs="Arial"/>
+          <w:noProof w:val="0"/>
+        </w:rPr>
+        <w:t>OpenGL</w:t>
+      </w:r>
+      <w:proofErr w:type="spellEnd"/>
+      <w:r>
+        <w:rPr>
+          <w:rFonts w:ascii="Arial" w:hAnsi="Arial" w:cs="Arial"/>
+          <w:noProof w:val="0"/>
+        </w:rPr>
+        <w:t xml:space="preserve"> ES, o </w:t>
+      </w:r>
+      <w:proofErr w:type="spellStart"/>
+      <w:r>
+        <w:rPr>
+          <w:rFonts w:ascii="Arial" w:hAnsi="Arial" w:cs="Arial"/>
+          <w:noProof w:val="0"/>
+        </w:rPr>
+        <w:t>A</w:t>
+      </w:r>
+      <w:r>
+        <w:rPr>
+          <w:rFonts w:ascii="Arial" w:hAnsi="Arial" w:cs="Arial"/>
+          <w:noProof w:val="0"/>
+        </w:rPr>
+        <w:t>ndroid</w:t>
+      </w:r>
+      <w:proofErr w:type="spellEnd"/>
+      <w:r>
+        <w:rPr>
+          <w:rFonts w:ascii="Arial" w:hAnsi="Arial" w:cs="Arial"/>
+          <w:noProof w:val="0"/>
+        </w:rPr>
+        <w:t xml:space="preserve"> é capaz de reproduzir excelentes </w:t>
+      </w:r>
+      <w:r>
+        <w:rPr>
+          <w:rFonts w:ascii="Arial" w:hAnsi="Arial" w:cs="Arial"/>
+          <w:noProof w:val="0"/>
+        </w:rPr>
+        <w:t>gráficos</w:t>
+      </w:r>
+      <w:r>
+        <w:rPr>
+          <w:rFonts w:ascii="Arial" w:hAnsi="Arial" w:cs="Arial"/>
+          <w:noProof w:val="0"/>
+        </w:rPr>
+        <w:t xml:space="preserve"> 2D e 3D.</w:t>
+      </w:r>
+    </w:p>
+    <w:p>
+      <w:pPr>
+        <w:spacing w:after="120" w:line="360" w:lineRule="auto"/>
+        <w:rPr>
+          <w:rFonts w:ascii="Arial" w:hAnsi="Arial" w:cs="Arial"/>
+          <w:noProof w:val="0"/>
+        </w:rPr>
+      </w:pPr>
+      <w:r>
+        <w:rPr>
+          <w:rFonts w:ascii="Arial" w:hAnsi="Arial" w:cs="Arial"/>
+          <w:noProof w:val="0"/>
+        </w:rPr>
+        <w:t>2.1.3 Windows Mobile</w:t>
+      </w:r>
+    </w:p>
+    <w:p>
+      <w:pPr>
+        <w:spacing w:after="120" w:line="360" w:lineRule="auto"/>
+        <w:jc w:val="both"/>
+        <w:rPr>
+          <w:rFonts w:ascii="Arial" w:hAnsi="Arial" w:cs="Arial"/>
+          <w:noProof w:val="0"/>
+        </w:rPr>
+      </w:pPr>
+      <w:r>
+        <w:rPr>
+          <w:rFonts w:ascii="Arial" w:hAnsi="Arial" w:cs="Arial"/>
+          <w:noProof w:val="0"/>
+        </w:rPr>
+        <w:tab/>
+      </w:r>
+      <w:r>
+        <w:rPr>
+          <w:rFonts w:ascii="Arial" w:hAnsi="Arial" w:cs="Arial"/>
+          <w:noProof w:val="0"/>
+        </w:rPr>
+        <w:t>Em 15 de F</w:t>
+      </w:r>
+      <w:r>
+        <w:rPr>
+          <w:rFonts w:ascii="Arial" w:hAnsi="Arial" w:cs="Arial"/>
+          <w:noProof w:val="0"/>
+        </w:rPr>
+        <w:t xml:space="preserve">evereiro a Microsoft anunciou oficialmente o lançamento de sua nova plataforma mobile na Mobile World </w:t>
+      </w:r>
+      <w:proofErr w:type="spellStart"/>
+      <w:r>
+        <w:rPr>
+          <w:rFonts w:ascii="Arial" w:hAnsi="Arial" w:cs="Arial"/>
+          <w:noProof w:val="0"/>
+        </w:rPr>
+        <w:t>Congress</w:t>
+      </w:r>
+      <w:proofErr w:type="spellEnd"/>
+      <w:r>
+        <w:rPr>
+          <w:rFonts w:ascii="Arial" w:hAnsi="Arial" w:cs="Arial"/>
+          <w:noProof w:val="0"/>
+        </w:rPr>
+        <w:t xml:space="preserve"> 2010 na cidade de Barcelona na Espanha</w:t>
+      </w:r>
+      <w:r>
+        <w:rPr>
+          <w:rFonts w:ascii="Arial" w:hAnsi="Arial" w:cs="Arial"/>
+          <w:noProof w:val="0"/>
+        </w:rPr>
+        <w:t xml:space="preserve">. O seu SDK </w:t>
+      </w:r>
+      <w:r>
+        <w:rPr>
+          <w:rFonts w:ascii="Arial" w:hAnsi="Arial" w:cs="Arial"/>
+          <w:noProof w:val="0"/>
+        </w:rPr>
+        <w:t xml:space="preserve">foi disponibilizado em 16 de setembro de 2010. O sistema operacional ganhou muita força a partir do momento que os presidentes executivos da Microsoft, Steve </w:t>
+      </w:r>
+      <w:proofErr w:type="spellStart"/>
+      <w:r>
+        <w:rPr>
+          <w:rFonts w:ascii="Arial" w:hAnsi="Arial" w:cs="Arial"/>
+          <w:noProof w:val="0"/>
+        </w:rPr>
+        <w:t>Balmer</w:t>
+      </w:r>
+      <w:proofErr w:type="spellEnd"/>
+      <w:r>
+        <w:rPr>
+          <w:rFonts w:ascii="Arial" w:hAnsi="Arial" w:cs="Arial"/>
+          <w:noProof w:val="0"/>
+        </w:rPr>
+        <w:t xml:space="preserve">, e da Nokia, Stephen </w:t>
+      </w:r>
+      <w:proofErr w:type="spellStart"/>
+      <w:r>
+        <w:rPr>
+          <w:rFonts w:ascii="Arial" w:hAnsi="Arial" w:cs="Arial"/>
+          <w:noProof w:val="0"/>
+        </w:rPr>
+        <w:t>Elop</w:t>
+      </w:r>
+      <w:proofErr w:type="spellEnd"/>
+      <w:r>
+        <w:rPr>
+          <w:rFonts w:ascii="Arial" w:hAnsi="Arial" w:cs="Arial"/>
+          <w:noProof w:val="0"/>
+        </w:rPr>
+        <w:t xml:space="preserve"> anunciaram a parceria entre as duas empresas</w:t>
+      </w:r>
+      <w:r>
+        <w:rPr>
+          <w:rFonts w:ascii="Arial" w:hAnsi="Arial" w:cs="Arial"/>
+          <w:noProof w:val="0"/>
+        </w:rPr>
+        <w:t>,</w:t>
+      </w:r>
+      <w:r>
+        <w:rPr>
+          <w:rFonts w:ascii="Arial" w:hAnsi="Arial" w:cs="Arial"/>
+          <w:noProof w:val="0"/>
+        </w:rPr>
+        <w:t xml:space="preserve"> entusiasmados por uma futura competição com o IOS e o </w:t>
+      </w:r>
+      <w:proofErr w:type="spellStart"/>
+      <w:r>
+        <w:rPr>
+          <w:rFonts w:ascii="Arial" w:hAnsi="Arial" w:cs="Arial"/>
+          <w:noProof w:val="0"/>
+        </w:rPr>
+        <w:t>Android</w:t>
+      </w:r>
+      <w:proofErr w:type="spellEnd"/>
+      <w:r>
+        <w:rPr>
+          <w:rFonts w:ascii="Arial" w:hAnsi="Arial" w:cs="Arial"/>
+          <w:noProof w:val="0"/>
+        </w:rPr>
+        <w:t xml:space="preserve">. Vários outros serviços da </w:t>
+      </w:r>
+      <w:proofErr w:type="spellStart"/>
+      <w:r>
+        <w:rPr>
+          <w:rFonts w:ascii="Arial" w:hAnsi="Arial" w:cs="Arial"/>
+          <w:noProof w:val="0"/>
+        </w:rPr>
+        <w:t>Microsft</w:t>
+      </w:r>
+      <w:proofErr w:type="spellEnd"/>
+      <w:r>
+        <w:rPr>
+          <w:rFonts w:ascii="Arial" w:hAnsi="Arial" w:cs="Arial"/>
+          <w:noProof w:val="0"/>
+        </w:rPr>
+        <w:t xml:space="preserve"> e da Nokia foram incorporado</w:t>
+      </w:r>
+      <w:r>
+        <w:rPr>
+          <w:rFonts w:ascii="Arial" w:hAnsi="Arial" w:cs="Arial"/>
+          <w:noProof w:val="0"/>
+        </w:rPr>
+        <w:t xml:space="preserve"> ao sistema operacional como o B</w:t>
+      </w:r>
+      <w:r>
+        <w:rPr>
+          <w:rFonts w:ascii="Arial" w:hAnsi="Arial" w:cs="Arial"/>
+          <w:noProof w:val="0"/>
+        </w:rPr>
+        <w:t xml:space="preserve">ing que iria fazer as pesquisas nos </w:t>
+      </w:r>
+      <w:r>
+        <w:rPr>
+          <w:rFonts w:ascii="Arial" w:hAnsi="Arial" w:cs="Arial"/>
+          <w:noProof w:val="0"/>
+        </w:rPr>
+        <w:t>dispositivos da N</w:t>
+      </w:r>
+      <w:r>
+        <w:rPr>
+          <w:rFonts w:ascii="Arial" w:hAnsi="Arial" w:cs="Arial"/>
+          <w:noProof w:val="0"/>
+        </w:rPr>
+        <w:t xml:space="preserve">okia, a integração da </w:t>
+      </w:r>
+      <w:r>
+        <w:rPr>
+          <w:rFonts w:ascii="Arial" w:hAnsi="Arial" w:cs="Arial"/>
+          <w:noProof w:val="0"/>
+        </w:rPr>
+        <w:t>loja de aplicativos da Nokia com a da M</w:t>
+      </w:r>
+      <w:r>
+        <w:rPr>
+          <w:rFonts w:ascii="Arial" w:hAnsi="Arial" w:cs="Arial"/>
+          <w:noProof w:val="0"/>
+        </w:rPr>
+        <w:t xml:space="preserve">icrosoft e a junção do </w:t>
+      </w:r>
+      <w:proofErr w:type="spellStart"/>
+      <w:r>
+        <w:rPr>
+          <w:rFonts w:ascii="Arial" w:hAnsi="Arial" w:cs="Arial"/>
+          <w:noProof w:val="0"/>
+        </w:rPr>
+        <w:t>Ovi</w:t>
+      </w:r>
+      <w:proofErr w:type="spellEnd"/>
+      <w:r>
+        <w:rPr>
+          <w:rFonts w:ascii="Arial" w:hAnsi="Arial" w:cs="Arial"/>
+          <w:noProof w:val="0"/>
+        </w:rPr>
+        <w:t xml:space="preserve"> </w:t>
+      </w:r>
+      <w:proofErr w:type="spellStart"/>
+      <w:r>
+        <w:rPr>
+          <w:rFonts w:ascii="Arial" w:hAnsi="Arial" w:cs="Arial"/>
+          <w:noProof w:val="0"/>
+        </w:rPr>
+        <w:t>Maps</w:t>
+      </w:r>
+      <w:proofErr w:type="spellEnd"/>
+      <w:r>
+        <w:rPr>
+          <w:rFonts w:ascii="Arial" w:hAnsi="Arial" w:cs="Arial"/>
+          <w:noProof w:val="0"/>
+        </w:rPr>
+        <w:t xml:space="preserve"> e Bing </w:t>
+      </w:r>
+      <w:proofErr w:type="spellStart"/>
+      <w:r>
+        <w:rPr>
+          <w:rFonts w:ascii="Arial" w:hAnsi="Arial" w:cs="Arial"/>
+          <w:noProof w:val="0"/>
+        </w:rPr>
+        <w:t>Maps</w:t>
+      </w:r>
+      <w:proofErr w:type="spellEnd"/>
+      <w:r>
+        <w:rPr>
+          <w:rFonts w:ascii="Arial" w:hAnsi="Arial" w:cs="Arial"/>
+          <w:noProof w:val="0"/>
+        </w:rPr>
+        <w:t>. Os primei</w:t>
+      </w:r>
+      <w:r>
+        <w:rPr>
+          <w:rFonts w:ascii="Arial" w:hAnsi="Arial" w:cs="Arial"/>
+          <w:noProof w:val="0"/>
+        </w:rPr>
+        <w:t>ros dispositivos lançados pela</w:t>
+      </w:r>
+      <w:r>
+        <w:rPr>
+          <w:rFonts w:ascii="Arial" w:hAnsi="Arial" w:cs="Arial"/>
+          <w:noProof w:val="0"/>
+        </w:rPr>
+        <w:t xml:space="preserve"> Nokia utilizando o Windows Phone  foram o Nokia Lumia 800 e o Nokia Lumia 710</w:t>
+      </w:r>
+      <w:r>
+        <w:rPr>
+          <w:rFonts w:ascii="Arial" w:hAnsi="Arial" w:cs="Arial"/>
+          <w:noProof w:val="0"/>
+        </w:rPr>
+        <w:t>.</w:t>
+      </w:r>
+    </w:p>
+    <w:p>
+      <w:pPr>
+        <w:spacing w:after="120" w:line="360" w:lineRule="auto"/>
+        <w:jc w:val="both"/>
+        <w:rPr>
+          <w:rFonts w:ascii="Arial" w:hAnsi="Arial" w:cs="Arial"/>
+          <w:noProof w:val="0"/>
+        </w:rPr>
+      </w:pPr>
+      <w:r>
+        <w:rPr>
+          <w:rFonts w:ascii="Arial" w:hAnsi="Arial" w:cs="Arial"/>
+          <w:noProof w:val="0"/>
+        </w:rPr>
+        <w:tab/>
+        <w:t xml:space="preserve">A </w:t>
+      </w:r>
+      <w:r>
+        <w:rPr>
+          <w:rFonts w:ascii="Arial" w:hAnsi="Arial" w:cs="Arial"/>
+          <w:noProof w:val="0"/>
+        </w:rPr>
+        <w:t>mudança da Microsoft com seu design chama</w:t>
+      </w:r>
+      <w:r>
+        <w:rPr>
+          <w:rFonts w:ascii="Arial" w:hAnsi="Arial" w:cs="Arial"/>
+          <w:noProof w:val="0"/>
+        </w:rPr>
+        <w:t>do de ‘metro’ alavancou a venda de dispositivos que utilizavam o Windows Mobile. A interface por ser m</w:t>
+      </w:r>
+      <w:r>
+        <w:rPr>
+          <w:rFonts w:ascii="Arial" w:hAnsi="Arial" w:cs="Arial"/>
+          <w:noProof w:val="0"/>
+        </w:rPr>
+        <w:t>uito fác</w:t>
+      </w:r>
+      <w:r>
+        <w:rPr>
+          <w:rFonts w:ascii="Arial" w:hAnsi="Arial" w:cs="Arial"/>
+          <w:noProof w:val="0"/>
+        </w:rPr>
+        <w:t xml:space="preserve">il de usar foi o principal fator de aceitação dos usuários e </w:t>
+      </w:r>
+      <w:proofErr w:type="spellStart"/>
+      <w:r>
+        <w:rPr>
+          <w:rFonts w:ascii="Arial" w:hAnsi="Arial" w:cs="Arial"/>
+          <w:noProof w:val="0"/>
+        </w:rPr>
+        <w:t>tambem</w:t>
+      </w:r>
+      <w:proofErr w:type="spellEnd"/>
+      <w:r>
+        <w:rPr>
+          <w:rFonts w:ascii="Arial" w:hAnsi="Arial" w:cs="Arial"/>
+          <w:noProof w:val="0"/>
+        </w:rPr>
+        <w:t xml:space="preserve"> uma mudança nos designs da web e </w:t>
+      </w:r>
+      <w:r>
+        <w:rPr>
+          <w:rFonts w:ascii="Arial" w:hAnsi="Arial" w:cs="Arial"/>
+          <w:noProof w:val="0"/>
+        </w:rPr>
+        <w:t>gráficos,</w:t>
+      </w:r>
+      <w:r>
+        <w:rPr>
+          <w:rFonts w:ascii="Arial" w:hAnsi="Arial" w:cs="Arial"/>
+          <w:noProof w:val="0"/>
+        </w:rPr>
+        <w:t xml:space="preserve"> </w:t>
+      </w:r>
+      <w:r>
+        <w:rPr>
+          <w:rFonts w:ascii="Arial" w:hAnsi="Arial" w:cs="Arial"/>
+          <w:noProof w:val="0"/>
+        </w:rPr>
+        <w:t>surgindo um novo estil</w:t>
+      </w:r>
+      <w:r>
+        <w:rPr>
+          <w:rFonts w:ascii="Arial" w:hAnsi="Arial" w:cs="Arial"/>
+          <w:noProof w:val="0"/>
+        </w:rPr>
+        <w:t>o chamado de ‘flat‘ e também</w:t>
+      </w:r>
+      <w:r>
+        <w:rPr>
+          <w:rFonts w:ascii="Arial" w:hAnsi="Arial" w:cs="Arial"/>
+          <w:noProof w:val="0"/>
+        </w:rPr>
+        <w:t xml:space="preserve"> comumente</w:t>
+      </w:r>
       <w:bookmarkStart w:id="0" w:name="_GoBack"/>
       <w:bookmarkEnd w:id="0"/>
       <w:r>
@@ -10448,400 +10885,14 @@
           <w:rFonts w:ascii="Arial" w:hAnsi="Arial" w:cs="Arial"/>
           <w:noProof w:val="0"/>
         </w:rPr>
-        <w:t xml:space="preserve"> ele se to</w:t>
-      </w:r>
-      <w:r>
-        <w:rPr>
-          <w:rFonts w:ascii="Arial" w:hAnsi="Arial" w:cs="Arial"/>
-          <w:noProof w:val="0"/>
-        </w:rPr>
-        <w:t>rna bastante completo e estável possuindo vários drives, gerenciamento de processos, camada de segurança e gerenciamento de me</w:t>
-      </w:r>
-      <w:r>
-        <w:rPr>
-          <w:rFonts w:ascii="Arial" w:hAnsi="Arial" w:cs="Arial"/>
-          <w:noProof w:val="0"/>
-        </w:rPr>
-        <w:t xml:space="preserve">mória. Através do </w:t>
-      </w:r>
-      <w:proofErr w:type="spellStart"/>
-      <w:r>
-        <w:rPr>
-          <w:rFonts w:ascii="Arial" w:hAnsi="Arial" w:cs="Arial"/>
-          <w:noProof w:val="0"/>
-        </w:rPr>
-        <w:t>OpenGL</w:t>
-      </w:r>
-      <w:proofErr w:type="spellEnd"/>
-      <w:r>
-        <w:rPr>
-          <w:rFonts w:ascii="Arial" w:hAnsi="Arial" w:cs="Arial"/>
-          <w:noProof w:val="0"/>
-        </w:rPr>
-        <w:t xml:space="preserve"> ES, o </w:t>
-      </w:r>
-      <w:proofErr w:type="spellStart"/>
-      <w:r>
-        <w:rPr>
-          <w:rFonts w:ascii="Arial" w:hAnsi="Arial" w:cs="Arial"/>
-          <w:noProof w:val="0"/>
-        </w:rPr>
-        <w:t>A</w:t>
-      </w:r>
-      <w:r>
-        <w:rPr>
-          <w:rFonts w:ascii="Arial" w:hAnsi="Arial" w:cs="Arial"/>
-          <w:noProof w:val="0"/>
-        </w:rPr>
-        <w:t>ndroid</w:t>
-      </w:r>
-      <w:proofErr w:type="spellEnd"/>
-      <w:r>
-        <w:rPr>
-          <w:rFonts w:ascii="Arial" w:hAnsi="Arial" w:cs="Arial"/>
-          <w:noProof w:val="0"/>
-        </w:rPr>
-        <w:t xml:space="preserve"> é capaz de reproduzir excelentes </w:t>
-      </w:r>
-      <w:r>
-        <w:rPr>
-          <w:rFonts w:ascii="Arial" w:hAnsi="Arial" w:cs="Arial"/>
-          <w:noProof w:val="0"/>
-        </w:rPr>
-        <w:t>gráficos</w:t>
-      </w:r>
-      <w:r>
-        <w:rPr>
-          <w:rFonts w:ascii="Arial" w:hAnsi="Arial" w:cs="Arial"/>
-          <w:noProof w:val="0"/>
-        </w:rPr>
-        <w:t xml:space="preserve"> 2D e 3D.</w:t>
-      </w:r>
-    </w:p>
-    <w:p>
-      <w:pPr>
-        <w:spacing w:after="120" w:line="360" w:lineRule="auto"/>
-        <w:rPr>
-          <w:rFonts w:ascii="Arial" w:hAnsi="Arial" w:cs="Arial"/>
-          <w:noProof w:val="0"/>
-        </w:rPr>
-      </w:pPr>
-      <w:r>
-        <w:rPr>
-          <w:rFonts w:ascii="Arial" w:hAnsi="Arial" w:cs="Arial"/>
-          <w:noProof w:val="0"/>
-        </w:rPr>
-        <w:t>2.1.3 Windows Mobile</w:t>
-      </w:r>
-    </w:p>
-    <w:p>
-      <w:pPr>
-        <w:spacing w:after="120" w:line="360" w:lineRule="auto"/>
-        <w:jc w:val="both"/>
-        <w:rPr>
-          <w:rFonts w:ascii="Arial" w:hAnsi="Arial" w:cs="Arial"/>
-          <w:noProof w:val="0"/>
-        </w:rPr>
-      </w:pPr>
-      <w:r>
-        <w:rPr>
-          <w:rFonts w:ascii="Arial" w:hAnsi="Arial" w:cs="Arial"/>
-          <w:noProof w:val="0"/>
-        </w:rPr>
-        <w:tab/>
-      </w:r>
-      <w:r>
-        <w:rPr>
-          <w:rFonts w:ascii="Arial" w:hAnsi="Arial" w:cs="Arial"/>
-          <w:noProof w:val="0"/>
-        </w:rPr>
-        <w:t>Em 15 de F</w:t>
-      </w:r>
-      <w:r>
-        <w:rPr>
-          <w:rFonts w:ascii="Arial" w:hAnsi="Arial" w:cs="Arial"/>
-          <w:noProof w:val="0"/>
-        </w:rPr>
-        <w:t xml:space="preserve">evereiro a Microsoft anunciou oficialmente o lançamento de sua nova plataforma mobile na Mobile World </w:t>
-      </w:r>
-      <w:proofErr w:type="spellStart"/>
-      <w:r>
-        <w:rPr>
-          <w:rFonts w:ascii="Arial" w:hAnsi="Arial" w:cs="Arial"/>
-          <w:noProof w:val="0"/>
-        </w:rPr>
-        <w:t>Congress</w:t>
-      </w:r>
-      <w:proofErr w:type="spellEnd"/>
-      <w:r>
-        <w:rPr>
-          <w:rFonts w:ascii="Arial" w:hAnsi="Arial" w:cs="Arial"/>
-          <w:noProof w:val="0"/>
-        </w:rPr>
-        <w:t xml:space="preserve"> 2010 na cidade de Barcelona na Espanha</w:t>
-      </w:r>
-      <w:r>
-        <w:rPr>
-          <w:rFonts w:ascii="Arial" w:hAnsi="Arial" w:cs="Arial"/>
-          <w:noProof w:val="0"/>
-        </w:rPr>
-        <w:t xml:space="preserve">. O seu SDK </w:t>
-      </w:r>
-      <w:r>
-        <w:rPr>
-          <w:rFonts w:ascii="Arial" w:hAnsi="Arial" w:cs="Arial"/>
-          <w:noProof w:val="0"/>
-        </w:rPr>
-        <w:t xml:space="preserve">foi disponibilizado em 16 de setembro de 2010. O sistema operacional ganhou muita força a partir do momento que os presidentes executivos da Microsoft, Steve </w:t>
-      </w:r>
-      <w:proofErr w:type="spellStart"/>
-      <w:r>
-        <w:rPr>
-          <w:rFonts w:ascii="Arial" w:hAnsi="Arial" w:cs="Arial"/>
-          <w:noProof w:val="0"/>
-        </w:rPr>
-        <w:t>Balmer</w:t>
-      </w:r>
-      <w:proofErr w:type="spellEnd"/>
-      <w:r>
-        <w:rPr>
-          <w:rFonts w:ascii="Arial" w:hAnsi="Arial" w:cs="Arial"/>
-          <w:noProof w:val="0"/>
-        </w:rPr>
-        <w:t xml:space="preserve">, e da Nokia, Stephen </w:t>
-      </w:r>
-      <w:proofErr w:type="spellStart"/>
-      <w:r>
-        <w:rPr>
-          <w:rFonts w:ascii="Arial" w:hAnsi="Arial" w:cs="Arial"/>
-          <w:noProof w:val="0"/>
-        </w:rPr>
-        <w:t>Elop</w:t>
-      </w:r>
-      <w:proofErr w:type="spellEnd"/>
-      <w:r>
-        <w:rPr>
-          <w:rFonts w:ascii="Arial" w:hAnsi="Arial" w:cs="Arial"/>
-          <w:noProof w:val="0"/>
-        </w:rPr>
-        <w:t xml:space="preserve"> anunciaram a parceria entre as duas empresas entusiasmados por uma futura competição com o IOS e o </w:t>
-      </w:r>
-      <w:proofErr w:type="spellStart"/>
-      <w:r>
-        <w:rPr>
-          <w:rFonts w:ascii="Arial" w:hAnsi="Arial" w:cs="Arial"/>
-          <w:noProof w:val="0"/>
-        </w:rPr>
-        <w:t>Android</w:t>
-      </w:r>
-      <w:proofErr w:type="spellEnd"/>
-      <w:r>
-        <w:rPr>
-          <w:rFonts w:ascii="Arial" w:hAnsi="Arial" w:cs="Arial"/>
-          <w:noProof w:val="0"/>
-        </w:rPr>
-        <w:t xml:space="preserve">. Vários outros serviços da </w:t>
-      </w:r>
-      <w:proofErr w:type="spellStart"/>
-      <w:r>
-        <w:rPr>
-          <w:rFonts w:ascii="Arial" w:hAnsi="Arial" w:cs="Arial"/>
-          <w:noProof w:val="0"/>
-        </w:rPr>
-        <w:t>Microsft</w:t>
-      </w:r>
-      <w:proofErr w:type="spellEnd"/>
-      <w:r>
-        <w:rPr>
-          <w:rFonts w:ascii="Arial" w:hAnsi="Arial" w:cs="Arial"/>
-          <w:noProof w:val="0"/>
-        </w:rPr>
-        <w:t xml:space="preserve"> e da Nokia foram incorporado</w:t>
-      </w:r>
-      <w:r>
-        <w:rPr>
-          <w:rFonts w:ascii="Arial" w:hAnsi="Arial" w:cs="Arial"/>
-          <w:noProof w:val="0"/>
-        </w:rPr>
-        <w:t xml:space="preserve"> ao sistema operacional como o B</w:t>
-      </w:r>
-      <w:r>
-        <w:rPr>
-          <w:rFonts w:ascii="Arial" w:hAnsi="Arial" w:cs="Arial"/>
-          <w:noProof w:val="0"/>
-        </w:rPr>
-        <w:t xml:space="preserve">ing que iria fazer as pesquisas nos </w:t>
-      </w:r>
-      <w:r>
-        <w:rPr>
-          <w:rFonts w:ascii="Arial" w:hAnsi="Arial" w:cs="Arial"/>
-          <w:noProof w:val="0"/>
-        </w:rPr>
-        <w:t>dispositivos da N</w:t>
-      </w:r>
-      <w:r>
-        <w:rPr>
-          <w:rFonts w:ascii="Arial" w:hAnsi="Arial" w:cs="Arial"/>
-          <w:noProof w:val="0"/>
-        </w:rPr>
-        <w:t xml:space="preserve">okia, a integração da </w:t>
-      </w:r>
-      <w:r>
-        <w:rPr>
-          <w:rFonts w:ascii="Arial" w:hAnsi="Arial" w:cs="Arial"/>
-          <w:noProof w:val="0"/>
-        </w:rPr>
-        <w:t>loja de aplicativos da Nokia com a da M</w:t>
-      </w:r>
-      <w:r>
-        <w:rPr>
-          <w:rFonts w:ascii="Arial" w:hAnsi="Arial" w:cs="Arial"/>
-          <w:noProof w:val="0"/>
-        </w:rPr>
-        <w:t xml:space="preserve">icrosoft e a junção do </w:t>
-      </w:r>
-      <w:proofErr w:type="spellStart"/>
-      <w:r>
-        <w:rPr>
-          <w:rFonts w:ascii="Arial" w:hAnsi="Arial" w:cs="Arial"/>
-          <w:noProof w:val="0"/>
-        </w:rPr>
-        <w:t>Ovi</w:t>
-      </w:r>
-      <w:proofErr w:type="spellEnd"/>
-      <w:r>
-        <w:rPr>
-          <w:rFonts w:ascii="Arial" w:hAnsi="Arial" w:cs="Arial"/>
-          <w:noProof w:val="0"/>
-        </w:rPr>
-        <w:t xml:space="preserve"> </w:t>
-      </w:r>
-      <w:proofErr w:type="spellStart"/>
-      <w:r>
-        <w:rPr>
-          <w:rFonts w:ascii="Arial" w:hAnsi="Arial" w:cs="Arial"/>
-          <w:noProof w:val="0"/>
-        </w:rPr>
-        <w:t>Maps</w:t>
-      </w:r>
-      <w:proofErr w:type="spellEnd"/>
-      <w:r>
-        <w:rPr>
-          <w:rFonts w:ascii="Arial" w:hAnsi="Arial" w:cs="Arial"/>
-          <w:noProof w:val="0"/>
-        </w:rPr>
-        <w:t xml:space="preserve"> e Bing </w:t>
-      </w:r>
-      <w:proofErr w:type="spellStart"/>
-      <w:r>
-        <w:rPr>
-          <w:rFonts w:ascii="Arial" w:hAnsi="Arial" w:cs="Arial"/>
-          <w:noProof w:val="0"/>
-        </w:rPr>
-        <w:t>Maps</w:t>
-      </w:r>
-      <w:proofErr w:type="spellEnd"/>
-      <w:r>
-        <w:rPr>
-          <w:rFonts w:ascii="Arial" w:hAnsi="Arial" w:cs="Arial"/>
-          <w:noProof w:val="0"/>
-        </w:rPr>
-        <w:t>. Os primei</w:t>
-      </w:r>
-      <w:r>
-        <w:rPr>
-          <w:rFonts w:ascii="Arial" w:hAnsi="Arial" w:cs="Arial"/>
-          <w:noProof w:val="0"/>
-        </w:rPr>
-        <w:t>ros dispositivos lançados pela</w:t>
-      </w:r>
-      <w:r>
-        <w:rPr>
-          <w:rFonts w:ascii="Arial" w:hAnsi="Arial" w:cs="Arial"/>
-          <w:noProof w:val="0"/>
-        </w:rPr>
-        <w:t xml:space="preserve"> Nokia utilizando o Windows Phone  foram o Nokia Lumia 800 e o Nokia Lumia 710</w:t>
-      </w:r>
-      <w:r>
-        <w:rPr>
-          <w:rFonts w:ascii="Arial" w:hAnsi="Arial" w:cs="Arial"/>
-          <w:noProof w:val="0"/>
-        </w:rPr>
-        <w:t>.</w:t>
-      </w:r>
-    </w:p>
-    <w:p>
-      <w:pPr>
-        <w:spacing w:after="120" w:line="360" w:lineRule="auto"/>
-        <w:jc w:val="both"/>
-        <w:rPr>
-          <w:rFonts w:ascii="Arial" w:hAnsi="Arial" w:cs="Arial"/>
-          <w:noProof w:val="0"/>
-        </w:rPr>
-      </w:pPr>
-      <w:r>
-        <w:rPr>
-          <w:rFonts w:ascii="Arial" w:hAnsi="Arial" w:cs="Arial"/>
-          <w:noProof w:val="0"/>
-        </w:rPr>
-        <w:tab/>
-        <w:t xml:space="preserve">A </w:t>
-      </w:r>
-      <w:r>
-        <w:rPr>
-          <w:rFonts w:ascii="Arial" w:hAnsi="Arial" w:cs="Arial"/>
-          <w:noProof w:val="0"/>
-        </w:rPr>
-        <w:t>mudança da Microsoft com seu design chama</w:t>
-      </w:r>
-      <w:r>
-        <w:rPr>
-          <w:rFonts w:ascii="Arial" w:hAnsi="Arial" w:cs="Arial"/>
-          <w:noProof w:val="0"/>
-        </w:rPr>
-        <w:t xml:space="preserve">do de ‘metro’ alavancou a venda de dispositivos que utilizavam o Windows Mobile. A interface por ser muito fácil de usar caiu no gosto dos usuários e até uma mudança nos designs da web e </w:t>
-      </w:r>
-      <w:r>
-        <w:rPr>
-          <w:rFonts w:ascii="Arial" w:hAnsi="Arial" w:cs="Arial"/>
-          <w:noProof w:val="0"/>
-        </w:rPr>
-        <w:t>gráficos</w:t>
-      </w:r>
-      <w:r>
-        <w:rPr>
-          <w:rFonts w:ascii="Arial" w:hAnsi="Arial" w:cs="Arial"/>
-          <w:noProof w:val="0"/>
-        </w:rPr>
-        <w:t xml:space="preserve"> mudaram bastantes</w:t>
-      </w:r>
-      <w:r>
-        <w:rPr>
-          <w:rFonts w:ascii="Arial" w:hAnsi="Arial" w:cs="Arial"/>
-          <w:noProof w:val="0"/>
-        </w:rPr>
-        <w:t>,</w:t>
-      </w:r>
-      <w:r>
-        <w:rPr>
-          <w:rFonts w:ascii="Arial" w:hAnsi="Arial" w:cs="Arial"/>
-          <w:noProof w:val="0"/>
-        </w:rPr>
-        <w:t xml:space="preserve"> </w:t>
-      </w:r>
-      <w:r>
-        <w:rPr>
-          <w:rFonts w:ascii="Arial" w:hAnsi="Arial" w:cs="Arial"/>
-          <w:noProof w:val="0"/>
-        </w:rPr>
-        <w:t>surgindo um novo estil</w:t>
-      </w:r>
-      <w:r>
-        <w:rPr>
-          <w:rFonts w:ascii="Arial" w:hAnsi="Arial" w:cs="Arial"/>
-          <w:noProof w:val="0"/>
-        </w:rPr>
-        <w:t xml:space="preserve">o chamado de ‘flat‘ e também ‘chapado‘. A tela inicial é viva, com mosaicos que se animam e mudam de acordo com a configuração do usuário onde é </w:t>
+        <w:t xml:space="preserve"> conhecido como</w:t>
+      </w:r>
+      <w:r>
+        <w:rPr>
+          <w:rFonts w:ascii="Arial" w:hAnsi="Arial" w:cs="Arial"/>
+          <w:noProof w:val="0"/>
+        </w:rPr>
+        <w:t xml:space="preserve"> ‘chapado‘. A tela inicial é viva, com mosaicos que se animam e mudam de acordo com a configuração do usuário onde é </w:t>
       </w:r>
       <w:r>
         <w:rPr>
@@ -27219,7 +27270,7 @@
 </file>
 
 <file path=customXml/itemProps1.xml><?xml version="1.0" encoding="utf-8"?>
-<ds:datastoreItem xmlns:ds="http://schemas.openxmlformats.org/officeDocument/2006/customXml" ds:itemID="{B0BD7B4B-E1BA-7A40-BE8D-F50C56D5BD82}">
+<ds:datastoreItem xmlns:ds="http://schemas.openxmlformats.org/officeDocument/2006/customXml" ds:itemID="{CE8A7154-746A-B248-A541-C7238E5B2741}">
   <ds:schemaRefs>
     <ds:schemaRef ds:uri="http://schemas.openxmlformats.org/officeDocument/2006/bibliography"/>
   </ds:schemaRefs>

</xml_diff>

<commit_message>
Corrigindo trecho sobre BlackBerry
</commit_message>
<xml_diff>
--- a/TCC.docx
+++ b/TCC.docx
@@ -10876,354 +10876,374 @@
           <w:rFonts w:ascii="Arial" w:hAnsi="Arial" w:cs="Arial"/>
           <w:noProof w:val="0"/>
         </w:rPr>
-        <w:t xml:space="preserve"> comumente</w:t>
-      </w:r>
+        <w:t xml:space="preserve"> comumente conhecido como</w:t>
+      </w:r>
+      <w:r>
+        <w:rPr>
+          <w:rFonts w:ascii="Arial" w:hAnsi="Arial" w:cs="Arial"/>
+          <w:noProof w:val="0"/>
+        </w:rPr>
+        <w:t xml:space="preserve"> ‘chapado‘. A tela inicial é viva, com mosaicos que se animam e mudam de acordo com a configuração do usuário onde é </w:t>
+      </w:r>
+      <w:r>
+        <w:rPr>
+          <w:rFonts w:ascii="Arial" w:hAnsi="Arial" w:cs="Arial"/>
+          <w:noProof w:val="0"/>
+        </w:rPr>
+        <w:t>possível</w:t>
+      </w:r>
+      <w:r>
+        <w:rPr>
+          <w:rFonts w:ascii="Arial" w:hAnsi="Arial" w:cs="Arial"/>
+          <w:noProof w:val="0"/>
+        </w:rPr>
+        <w:t xml:space="preserve"> enxergar logo de primeira vista tudo o que está </w:t>
+      </w:r>
+      <w:r>
+        <w:rPr>
+          <w:rFonts w:ascii="Arial" w:hAnsi="Arial" w:cs="Arial"/>
+          <w:noProof w:val="0"/>
+        </w:rPr>
+        <w:t>acontecendo</w:t>
+      </w:r>
+      <w:r>
+        <w:rPr>
+          <w:rFonts w:ascii="Arial" w:hAnsi="Arial" w:cs="Arial"/>
+          <w:noProof w:val="0"/>
+        </w:rPr>
+        <w:t xml:space="preserve"> no</w:t>
+      </w:r>
+      <w:r>
+        <w:rPr>
+          <w:rFonts w:ascii="Arial" w:hAnsi="Arial" w:cs="Arial"/>
+          <w:noProof w:val="0"/>
+        </w:rPr>
+        <w:t xml:space="preserve"> seu dispositivos incluindo inclusive </w:t>
+      </w:r>
+      <w:r>
+        <w:rPr>
+          <w:rFonts w:ascii="Arial" w:hAnsi="Arial" w:cs="Arial"/>
+          <w:noProof w:val="0"/>
+        </w:rPr>
+        <w:t>status em redes sociais.</w:t>
+      </w:r>
+    </w:p>
+    <w:p>
+      <w:pPr>
+        <w:spacing w:after="120" w:line="360" w:lineRule="auto"/>
+        <w:rPr>
+          <w:rFonts w:ascii="Arial" w:hAnsi="Arial" w:cs="Arial"/>
+          <w:noProof w:val="0"/>
+        </w:rPr>
+      </w:pPr>
+      <w:r>
+        <w:rPr>
+          <w:rFonts w:ascii="Arial" w:hAnsi="Arial" w:cs="Arial"/>
+          <w:noProof w:val="0"/>
+        </w:rPr>
+        <w:t>2.1.4 BlackBerry</w:t>
+      </w:r>
+    </w:p>
+    <w:p>
+      <w:pPr>
+        <w:spacing w:after="120" w:line="360" w:lineRule="auto"/>
+        <w:jc w:val="both"/>
+        <w:rPr>
+          <w:rFonts w:ascii="Arial" w:hAnsi="Arial" w:cs="Arial"/>
+          <w:noProof w:val="0"/>
+        </w:rPr>
+      </w:pPr>
+      <w:r>
+        <w:rPr>
+          <w:rFonts w:ascii="Arial" w:hAnsi="Arial" w:cs="Arial"/>
+          <w:noProof w:val="0"/>
+        </w:rPr>
+        <w:tab/>
+      </w:r>
+      <w:r>
+        <w:rPr>
+          <w:rFonts w:ascii="Arial" w:hAnsi="Arial" w:cs="Arial"/>
+          <w:noProof w:val="0"/>
+        </w:rPr>
+        <w:t>Pertencente a RIM (</w:t>
+      </w:r>
+      <w:proofErr w:type="spellStart"/>
+      <w:r>
+        <w:rPr>
+          <w:rFonts w:ascii="Arial" w:hAnsi="Arial" w:cs="Arial"/>
+          <w:noProof w:val="0"/>
+        </w:rPr>
+        <w:t>Research</w:t>
+      </w:r>
+      <w:proofErr w:type="spellEnd"/>
+      <w:r>
+        <w:rPr>
+          <w:rFonts w:ascii="Arial" w:hAnsi="Arial" w:cs="Arial"/>
+          <w:noProof w:val="0"/>
+        </w:rPr>
+        <w:t xml:space="preserve"> in Motion), o sistema operacional BlackBerry foi uma das primeiras plataformas mobile e também uma das </w:t>
+      </w:r>
+      <w:r>
+        <w:rPr>
+          <w:rFonts w:ascii="Arial" w:hAnsi="Arial" w:cs="Arial"/>
+          <w:noProof w:val="0"/>
+        </w:rPr>
+        <w:t>responsáveis</w:t>
+      </w:r>
+      <w:r>
+        <w:rPr>
+          <w:rFonts w:ascii="Arial" w:hAnsi="Arial" w:cs="Arial"/>
+          <w:noProof w:val="0"/>
+        </w:rPr>
+        <w:t xml:space="preserve"> pelo </w:t>
+      </w:r>
+      <w:r>
+        <w:rPr>
+          <w:rFonts w:ascii="Arial" w:hAnsi="Arial" w:cs="Arial"/>
+          <w:noProof w:val="0"/>
+        </w:rPr>
+        <w:t>surgimento dos smartphones, estando sempre inovando e criando novas tecnologias inexistentes nas outras plataformas. Umas das sua</w:t>
+      </w:r>
+      <w:r>
+        <w:rPr>
+          <w:rFonts w:ascii="Arial" w:hAnsi="Arial" w:cs="Arial"/>
+          <w:noProof w:val="0"/>
+        </w:rPr>
+        <w:t>s</w:t>
+      </w:r>
+      <w:r>
+        <w:rPr>
+          <w:rFonts w:ascii="Arial" w:hAnsi="Arial" w:cs="Arial"/>
+          <w:noProof w:val="0"/>
+        </w:rPr>
+        <w:t xml:space="preserve"> </w:t>
+      </w:r>
+      <w:r>
+        <w:rPr>
+          <w:rFonts w:ascii="Arial" w:hAnsi="Arial" w:cs="Arial"/>
+          <w:noProof w:val="0"/>
+        </w:rPr>
+        <w:t>características</w:t>
+      </w:r>
+      <w:r>
+        <w:rPr>
+          <w:rFonts w:ascii="Arial" w:hAnsi="Arial" w:cs="Arial"/>
+          <w:noProof w:val="0"/>
+        </w:rPr>
+        <w:t xml:space="preserve"> mais forte é o seu teclado QWERT que tem como o foco facilitar a utilização dos serviços de </w:t>
+      </w:r>
+      <w:proofErr w:type="spellStart"/>
+      <w:r>
+        <w:rPr>
+          <w:rFonts w:ascii="Arial" w:hAnsi="Arial" w:cs="Arial"/>
+          <w:noProof w:val="0"/>
+        </w:rPr>
+        <w:t>email</w:t>
+      </w:r>
+      <w:proofErr w:type="spellEnd"/>
+      <w:r>
+        <w:rPr>
+          <w:rFonts w:ascii="Arial" w:hAnsi="Arial" w:cs="Arial"/>
+          <w:noProof w:val="0"/>
+        </w:rPr>
+        <w:t>, internet e mensagens de texto. Com isso a BlackBerry conquistou o mercado corporativo, se tornando o dispositivo móvel preferido entre as grandes companhias e seus executivos.</w:t>
+      </w:r>
+    </w:p>
+    <w:p>
+      <w:pPr>
+        <w:spacing w:after="120" w:line="360" w:lineRule="auto"/>
+        <w:jc w:val="both"/>
+        <w:rPr>
+          <w:rFonts w:ascii="Arial" w:hAnsi="Arial" w:cs="Arial"/>
+          <w:noProof w:val="0"/>
+        </w:rPr>
+      </w:pPr>
+      <w:r>
+        <w:rPr>
+          <w:rFonts w:ascii="Arial" w:hAnsi="Arial" w:cs="Arial"/>
+          <w:noProof w:val="0"/>
+        </w:rPr>
+        <w:tab/>
+        <w:t xml:space="preserve">Uma </w:t>
+      </w:r>
+      <w:r>
+        <w:rPr>
+          <w:rFonts w:ascii="Arial" w:hAnsi="Arial" w:cs="Arial"/>
+          <w:noProof w:val="0"/>
+        </w:rPr>
+        <w:t>característica</w:t>
+      </w:r>
+      <w:r>
+        <w:rPr>
+          <w:rFonts w:ascii="Arial" w:hAnsi="Arial" w:cs="Arial"/>
+          <w:noProof w:val="0"/>
+        </w:rPr>
+        <w:t xml:space="preserve"> interessante da RIM que se </w:t>
+      </w:r>
+      <w:r>
+        <w:rPr>
+          <w:rFonts w:ascii="Arial" w:hAnsi="Arial" w:cs="Arial"/>
+          <w:noProof w:val="0"/>
+        </w:rPr>
+        <w:t>assemelha</w:t>
+      </w:r>
+      <w:r>
+        <w:rPr>
+          <w:rFonts w:ascii="Arial" w:hAnsi="Arial" w:cs="Arial"/>
+          <w:noProof w:val="0"/>
+        </w:rPr>
+        <w:t xml:space="preserve"> com a Apple</w:t>
+      </w:r>
+      <w:r>
+        <w:rPr>
+          <w:rFonts w:ascii="Arial" w:hAnsi="Arial" w:cs="Arial"/>
+          <w:noProof w:val="0"/>
+        </w:rPr>
+        <w:t>,</w:t>
+      </w:r>
+      <w:r>
+        <w:rPr>
+          <w:rFonts w:ascii="Arial" w:hAnsi="Arial" w:cs="Arial"/>
+          <w:noProof w:val="0"/>
+        </w:rPr>
+        <w:t xml:space="preserve"> é que a própria RIM </w:t>
+      </w:r>
+      <w:r>
+        <w:rPr>
+          <w:rFonts w:ascii="Arial" w:hAnsi="Arial" w:cs="Arial"/>
+          <w:noProof w:val="0"/>
+        </w:rPr>
+        <w:t xml:space="preserve">é </w:t>
+      </w:r>
+      <w:r>
+        <w:rPr>
+          <w:rFonts w:ascii="Arial" w:hAnsi="Arial" w:cs="Arial"/>
+          <w:noProof w:val="0"/>
+        </w:rPr>
+        <w:t>responsável</w:t>
+      </w:r>
+      <w:r>
+        <w:rPr>
+          <w:rFonts w:ascii="Arial" w:hAnsi="Arial" w:cs="Arial"/>
+          <w:noProof w:val="0"/>
+        </w:rPr>
+        <w:t xml:space="preserve"> por desenvolver seus próprios aparelhos, sistema ope</w:t>
+      </w:r>
+      <w:r>
+        <w:rPr>
+          <w:rFonts w:ascii="Arial" w:hAnsi="Arial" w:cs="Arial"/>
+          <w:noProof w:val="0"/>
+        </w:rPr>
+        <w:t>racional e aplicativos que já vê</w:t>
+      </w:r>
+      <w:r>
+        <w:rPr>
+          <w:rFonts w:ascii="Arial" w:hAnsi="Arial" w:cs="Arial"/>
+          <w:noProof w:val="0"/>
+        </w:rPr>
+        <w:t xml:space="preserve">m instalados na plataforma. Com isso é </w:t>
+      </w:r>
+      <w:r>
+        <w:rPr>
+          <w:rFonts w:ascii="Arial" w:hAnsi="Arial" w:cs="Arial"/>
+          <w:noProof w:val="0"/>
+        </w:rPr>
+        <w:t>possível</w:t>
+      </w:r>
+      <w:r>
+        <w:rPr>
+          <w:rFonts w:ascii="Arial" w:hAnsi="Arial" w:cs="Arial"/>
+          <w:noProof w:val="0"/>
+        </w:rPr>
+        <w:t xml:space="preserve"> o sistema operacional consumir ainda mais e em alto nível seu hardware já que um foi desenvolvido em função do outro, o que em outras plataformas é um ponto fraco porque um sistema operacional como o </w:t>
+      </w:r>
+      <w:proofErr w:type="spellStart"/>
+      <w:r>
+        <w:rPr>
+          <w:rFonts w:ascii="Arial" w:hAnsi="Arial" w:cs="Arial"/>
+          <w:noProof w:val="0"/>
+        </w:rPr>
+        <w:t>Android</w:t>
+      </w:r>
+      <w:proofErr w:type="spellEnd"/>
+      <w:r>
+        <w:rPr>
+          <w:rFonts w:ascii="Arial" w:hAnsi="Arial" w:cs="Arial"/>
+          <w:noProof w:val="0"/>
+        </w:rPr>
+        <w:t xml:space="preserve"> deve se comportar em plataformas que são desconhecidas e ainda sim tentar manter uma boa </w:t>
+      </w:r>
+      <w:r>
+        <w:rPr>
+          <w:rFonts w:ascii="Arial" w:hAnsi="Arial" w:cs="Arial"/>
+          <w:noProof w:val="0"/>
+        </w:rPr>
+        <w:t>performance</w:t>
+      </w:r>
+      <w:r>
+        <w:rPr>
+          <w:rFonts w:ascii="Arial" w:hAnsi="Arial" w:cs="Arial"/>
+          <w:noProof w:val="0"/>
+        </w:rPr>
+        <w:t>. Mas mesmo assim a plataforma vem perdendo espaço no mercado par</w:t>
+      </w:r>
+      <w:r>
+        <w:rPr>
+          <w:rFonts w:ascii="Arial" w:hAnsi="Arial" w:cs="Arial"/>
+          <w:noProof w:val="0"/>
+        </w:rPr>
+        <w:t>a seus concorrentes, então a RIM resolve</w:t>
+      </w:r>
+      <w:r>
+        <w:rPr>
+          <w:rFonts w:ascii="Arial" w:hAnsi="Arial" w:cs="Arial"/>
+          <w:noProof w:val="0"/>
+        </w:rPr>
+        <w:t>u</w:t>
+      </w:r>
+      <w:r>
+        <w:rPr>
+          <w:rFonts w:ascii="Arial" w:hAnsi="Arial" w:cs="Arial"/>
+          <w:noProof w:val="0"/>
+        </w:rPr>
+        <w:t xml:space="preserve"> comprar o sistema operacional QNX</w:t>
+      </w:r>
+      <w:r>
+        <w:rPr>
+          <w:rFonts w:ascii="Arial" w:hAnsi="Arial" w:cs="Arial"/>
+          <w:noProof w:val="0"/>
+        </w:rPr>
+        <w:t>,</w:t>
+      </w:r>
+      <w:r>
+        <w:rPr>
+          <w:rFonts w:ascii="Arial" w:hAnsi="Arial" w:cs="Arial"/>
+          <w:noProof w:val="0"/>
+        </w:rPr>
+        <w:t xml:space="preserve"> e já está trabalhando em uma nova geração chamada de BBX.</w:t>
+      </w:r>
+    </w:p>
+    <w:p>
+      <w:pPr>
+        <w:spacing w:after="120" w:line="360" w:lineRule="auto"/>
+        <w:jc w:val="both"/>
+        <w:rPr>
+          <w:rFonts w:ascii="Arial" w:hAnsi="Arial" w:cs="Arial"/>
+          <w:noProof w:val="0"/>
+        </w:rPr>
+      </w:pPr>
+    </w:p>
+    <w:p>
+      <w:pPr>
+        <w:spacing w:after="120" w:line="360" w:lineRule="auto"/>
+        <w:jc w:val="both"/>
+        <w:rPr>
+          <w:rFonts w:ascii="Arial" w:hAnsi="Arial" w:cs="Arial"/>
+          <w:noProof w:val="0"/>
+        </w:rPr>
+      </w:pPr>
       <w:bookmarkStart w:id="0" w:name="_GoBack"/>
       <w:bookmarkEnd w:id="0"/>
-      <w:r>
-        <w:rPr>
-          <w:rFonts w:ascii="Arial" w:hAnsi="Arial" w:cs="Arial"/>
-          <w:noProof w:val="0"/>
-        </w:rPr>
-        <w:t xml:space="preserve"> conhecido como</w:t>
-      </w:r>
-      <w:r>
-        <w:rPr>
-          <w:rFonts w:ascii="Arial" w:hAnsi="Arial" w:cs="Arial"/>
-          <w:noProof w:val="0"/>
-        </w:rPr>
-        <w:t xml:space="preserve"> ‘chapado‘. A tela inicial é viva, com mosaicos que se animam e mudam de acordo com a configuração do usuário onde é </w:t>
-      </w:r>
-      <w:r>
-        <w:rPr>
-          <w:rFonts w:ascii="Arial" w:hAnsi="Arial" w:cs="Arial"/>
-          <w:noProof w:val="0"/>
-        </w:rPr>
-        <w:t>possível</w:t>
-      </w:r>
-      <w:r>
-        <w:rPr>
-          <w:rFonts w:ascii="Arial" w:hAnsi="Arial" w:cs="Arial"/>
-          <w:noProof w:val="0"/>
-        </w:rPr>
-        <w:t xml:space="preserve"> enxergar logo de primeira vista tudo o que está </w:t>
-      </w:r>
-      <w:r>
-        <w:rPr>
-          <w:rFonts w:ascii="Arial" w:hAnsi="Arial" w:cs="Arial"/>
-          <w:noProof w:val="0"/>
-        </w:rPr>
-        <w:t>acontecendo</w:t>
-      </w:r>
-      <w:r>
-        <w:rPr>
-          <w:rFonts w:ascii="Arial" w:hAnsi="Arial" w:cs="Arial"/>
-          <w:noProof w:val="0"/>
-        </w:rPr>
-        <w:t xml:space="preserve"> no</w:t>
-      </w:r>
-      <w:r>
-        <w:rPr>
-          <w:rFonts w:ascii="Arial" w:hAnsi="Arial" w:cs="Arial"/>
-          <w:noProof w:val="0"/>
-        </w:rPr>
-        <w:t xml:space="preserve"> seu dispositivos incluindo inclusive </w:t>
-      </w:r>
-      <w:r>
-        <w:rPr>
-          <w:rFonts w:ascii="Arial" w:hAnsi="Arial" w:cs="Arial"/>
-          <w:noProof w:val="0"/>
-        </w:rPr>
-        <w:t>status em redes sociais.</w:t>
-      </w:r>
-    </w:p>
-    <w:p>
-      <w:pPr>
-        <w:spacing w:after="120" w:line="360" w:lineRule="auto"/>
-        <w:rPr>
-          <w:rFonts w:ascii="Arial" w:hAnsi="Arial" w:cs="Arial"/>
-          <w:noProof w:val="0"/>
-        </w:rPr>
-      </w:pPr>
-      <w:r>
-        <w:rPr>
-          <w:rFonts w:ascii="Arial" w:hAnsi="Arial" w:cs="Arial"/>
-          <w:noProof w:val="0"/>
-        </w:rPr>
-        <w:t>2.1.4 BlackBerry</w:t>
-      </w:r>
-    </w:p>
-    <w:p>
-      <w:pPr>
-        <w:spacing w:after="120" w:line="360" w:lineRule="auto"/>
-        <w:jc w:val="both"/>
-        <w:rPr>
-          <w:rFonts w:ascii="Arial" w:hAnsi="Arial" w:cs="Arial"/>
-          <w:noProof w:val="0"/>
-        </w:rPr>
-      </w:pPr>
-      <w:r>
-        <w:rPr>
-          <w:rFonts w:ascii="Arial" w:hAnsi="Arial" w:cs="Arial"/>
-          <w:noProof w:val="0"/>
-        </w:rPr>
-        <w:tab/>
-      </w:r>
-      <w:r>
-        <w:rPr>
-          <w:rFonts w:ascii="Arial" w:hAnsi="Arial" w:cs="Arial"/>
-          <w:noProof w:val="0"/>
-        </w:rPr>
-        <w:t>Pertencente a RIM (</w:t>
-      </w:r>
-      <w:proofErr w:type="spellStart"/>
-      <w:r>
-        <w:rPr>
-          <w:rFonts w:ascii="Arial" w:hAnsi="Arial" w:cs="Arial"/>
-          <w:noProof w:val="0"/>
-        </w:rPr>
-        <w:t>Research</w:t>
-      </w:r>
-      <w:proofErr w:type="spellEnd"/>
-      <w:r>
-        <w:rPr>
-          <w:rFonts w:ascii="Arial" w:hAnsi="Arial" w:cs="Arial"/>
-          <w:noProof w:val="0"/>
-        </w:rPr>
-        <w:t xml:space="preserve"> in Motion), o sistema operacional BlackBerry foi uma das primeiras plataformas mobile e também uma das </w:t>
-      </w:r>
-      <w:r>
-        <w:rPr>
-          <w:rFonts w:ascii="Arial" w:hAnsi="Arial" w:cs="Arial"/>
-          <w:noProof w:val="0"/>
-        </w:rPr>
-        <w:t>responsáveis</w:t>
-      </w:r>
-      <w:r>
-        <w:rPr>
-          <w:rFonts w:ascii="Arial" w:hAnsi="Arial" w:cs="Arial"/>
-          <w:noProof w:val="0"/>
-        </w:rPr>
-        <w:t xml:space="preserve"> pelo </w:t>
-      </w:r>
-      <w:r>
-        <w:rPr>
-          <w:rFonts w:ascii="Arial" w:hAnsi="Arial" w:cs="Arial"/>
-          <w:noProof w:val="0"/>
-        </w:rPr>
-        <w:t>surgimento dos smartphones, estando sempre inovando e criando novas tecnologias inexistentes nas outras plataformas. Umas das sua</w:t>
-      </w:r>
-      <w:r>
-        <w:rPr>
-          <w:rFonts w:ascii="Arial" w:hAnsi="Arial" w:cs="Arial"/>
-          <w:noProof w:val="0"/>
-        </w:rPr>
-        <w:t>s</w:t>
-      </w:r>
-      <w:r>
-        <w:rPr>
-          <w:rFonts w:ascii="Arial" w:hAnsi="Arial" w:cs="Arial"/>
-          <w:noProof w:val="0"/>
-        </w:rPr>
-        <w:t xml:space="preserve"> </w:t>
-      </w:r>
-      <w:r>
-        <w:rPr>
-          <w:rFonts w:ascii="Arial" w:hAnsi="Arial" w:cs="Arial"/>
-          <w:noProof w:val="0"/>
-        </w:rPr>
-        <w:t>características</w:t>
-      </w:r>
-      <w:r>
-        <w:rPr>
-          <w:rFonts w:ascii="Arial" w:hAnsi="Arial" w:cs="Arial"/>
-          <w:noProof w:val="0"/>
-        </w:rPr>
-        <w:t xml:space="preserve"> mais forte é o seu teclado QWERT que tem como o foco facilitar a utilização dos serviços de </w:t>
-      </w:r>
-      <w:proofErr w:type="spellStart"/>
-      <w:r>
-        <w:rPr>
-          <w:rFonts w:ascii="Arial" w:hAnsi="Arial" w:cs="Arial"/>
-          <w:noProof w:val="0"/>
-        </w:rPr>
-        <w:t>email</w:t>
-      </w:r>
-      <w:proofErr w:type="spellEnd"/>
-      <w:r>
-        <w:rPr>
-          <w:rFonts w:ascii="Arial" w:hAnsi="Arial" w:cs="Arial"/>
-          <w:noProof w:val="0"/>
-        </w:rPr>
-        <w:t>, internet e mensagens de texto. Com isso a BlackBerry conquistou o mercado corporativo, se tornando o dispositivo móvel preferido entre as grandes companhias e seus executivos.</w:t>
-      </w:r>
-    </w:p>
-    <w:p>
-      <w:pPr>
-        <w:spacing w:after="120" w:line="360" w:lineRule="auto"/>
-        <w:jc w:val="both"/>
-        <w:rPr>
-          <w:rFonts w:ascii="Arial" w:hAnsi="Arial" w:cs="Arial"/>
-          <w:noProof w:val="0"/>
-        </w:rPr>
-      </w:pPr>
-      <w:r>
-        <w:rPr>
-          <w:rFonts w:ascii="Arial" w:hAnsi="Arial" w:cs="Arial"/>
-          <w:noProof w:val="0"/>
-        </w:rPr>
-        <w:tab/>
-        <w:t xml:space="preserve">Uma </w:t>
-      </w:r>
-      <w:r>
-        <w:rPr>
-          <w:rFonts w:ascii="Arial" w:hAnsi="Arial" w:cs="Arial"/>
-          <w:noProof w:val="0"/>
-        </w:rPr>
-        <w:t>característica</w:t>
-      </w:r>
-      <w:r>
-        <w:rPr>
-          <w:rFonts w:ascii="Arial" w:hAnsi="Arial" w:cs="Arial"/>
-          <w:noProof w:val="0"/>
-        </w:rPr>
-        <w:t xml:space="preserve"> interessante da RIM que se </w:t>
-      </w:r>
-      <w:r>
-        <w:rPr>
-          <w:rFonts w:ascii="Arial" w:hAnsi="Arial" w:cs="Arial"/>
-          <w:noProof w:val="0"/>
-        </w:rPr>
-        <w:t>assemelha</w:t>
-      </w:r>
-      <w:r>
-        <w:rPr>
-          <w:rFonts w:ascii="Arial" w:hAnsi="Arial" w:cs="Arial"/>
-          <w:noProof w:val="0"/>
-        </w:rPr>
-        <w:t xml:space="preserve"> com a Apple</w:t>
-      </w:r>
-      <w:r>
-        <w:rPr>
-          <w:rFonts w:ascii="Arial" w:hAnsi="Arial" w:cs="Arial"/>
-          <w:noProof w:val="0"/>
-        </w:rPr>
-        <w:t>,</w:t>
-      </w:r>
-      <w:r>
-        <w:rPr>
-          <w:rFonts w:ascii="Arial" w:hAnsi="Arial" w:cs="Arial"/>
-          <w:noProof w:val="0"/>
-        </w:rPr>
-        <w:t xml:space="preserve"> e é um lado positivo da empresa é que a própria RIM </w:t>
-      </w:r>
-      <w:r>
-        <w:rPr>
-          <w:rFonts w:ascii="Arial" w:hAnsi="Arial" w:cs="Arial"/>
-          <w:noProof w:val="0"/>
-        </w:rPr>
-        <w:t xml:space="preserve">é </w:t>
-      </w:r>
-      <w:r>
-        <w:rPr>
-          <w:rFonts w:ascii="Arial" w:hAnsi="Arial" w:cs="Arial"/>
-          <w:noProof w:val="0"/>
-        </w:rPr>
-        <w:t>responsável</w:t>
-      </w:r>
-      <w:r>
-        <w:rPr>
-          <w:rFonts w:ascii="Arial" w:hAnsi="Arial" w:cs="Arial"/>
-          <w:noProof w:val="0"/>
-        </w:rPr>
-        <w:t xml:space="preserve"> por desenvolver seus próprios aparelhos, sistema ope</w:t>
-      </w:r>
-      <w:r>
-        <w:rPr>
-          <w:rFonts w:ascii="Arial" w:hAnsi="Arial" w:cs="Arial"/>
-          <w:noProof w:val="0"/>
-        </w:rPr>
-        <w:t>racional e aplicativos que já vê</w:t>
-      </w:r>
-      <w:r>
-        <w:rPr>
-          <w:rFonts w:ascii="Arial" w:hAnsi="Arial" w:cs="Arial"/>
-          <w:noProof w:val="0"/>
-        </w:rPr>
-        <w:t xml:space="preserve">m instalados na plataforma. Com isso é </w:t>
-      </w:r>
-      <w:r>
-        <w:rPr>
-          <w:rFonts w:ascii="Arial" w:hAnsi="Arial" w:cs="Arial"/>
-          <w:noProof w:val="0"/>
-        </w:rPr>
-        <w:t>possível</w:t>
-      </w:r>
-      <w:r>
-        <w:rPr>
-          <w:rFonts w:ascii="Arial" w:hAnsi="Arial" w:cs="Arial"/>
-          <w:noProof w:val="0"/>
-        </w:rPr>
-        <w:t xml:space="preserve"> o sistema operacional consumir ainda mais e em alto nível seu hardware já que um foi desenvolvido em função do outro, o que em outras plataformas é um ponto fraco porque um sistema operacional como o </w:t>
-      </w:r>
-      <w:proofErr w:type="spellStart"/>
-      <w:r>
-        <w:rPr>
-          <w:rFonts w:ascii="Arial" w:hAnsi="Arial" w:cs="Arial"/>
-          <w:noProof w:val="0"/>
-        </w:rPr>
-        <w:t>Android</w:t>
-      </w:r>
-      <w:proofErr w:type="spellEnd"/>
-      <w:r>
-        <w:rPr>
-          <w:rFonts w:ascii="Arial" w:hAnsi="Arial" w:cs="Arial"/>
-          <w:noProof w:val="0"/>
-        </w:rPr>
-        <w:t xml:space="preserve"> deve se comportar em plataformas que são desconhecidas e ainda sim tentar manter uma boa </w:t>
-      </w:r>
-      <w:r>
-        <w:rPr>
-          <w:rFonts w:ascii="Arial" w:hAnsi="Arial" w:cs="Arial"/>
-          <w:noProof w:val="0"/>
-        </w:rPr>
-        <w:t>performance</w:t>
-      </w:r>
-      <w:r>
-        <w:rPr>
-          <w:rFonts w:ascii="Arial" w:hAnsi="Arial" w:cs="Arial"/>
-          <w:noProof w:val="0"/>
-        </w:rPr>
-        <w:t>. Mas mesmo assim a plataforma vem perdendo espaço no mercado par</w:t>
-      </w:r>
-      <w:r>
-        <w:rPr>
-          <w:rFonts w:ascii="Arial" w:hAnsi="Arial" w:cs="Arial"/>
-          <w:noProof w:val="0"/>
-        </w:rPr>
-        <w:t>a seus concorrentes, então a RIM resolve</w:t>
-      </w:r>
-      <w:r>
-        <w:rPr>
-          <w:rFonts w:ascii="Arial" w:hAnsi="Arial" w:cs="Arial"/>
-          <w:noProof w:val="0"/>
-        </w:rPr>
-        <w:t xml:space="preserve"> comprar o sistema operacional QNX</w:t>
-      </w:r>
-      <w:r>
-        <w:rPr>
-          <w:rFonts w:ascii="Arial" w:hAnsi="Arial" w:cs="Arial"/>
-          <w:noProof w:val="0"/>
-        </w:rPr>
-        <w:t>,</w:t>
-      </w:r>
-      <w:r>
-        <w:rPr>
-          <w:rFonts w:ascii="Arial" w:hAnsi="Arial" w:cs="Arial"/>
-          <w:noProof w:val="0"/>
-        </w:rPr>
-        <w:t xml:space="preserve"> e já está trabalhando em uma nova geração chamada de BBX.</w:t>
-      </w:r>
     </w:p>
     <w:p>
       <w:pPr>
@@ -27270,7 +27290,7 @@
 </file>
 
 <file path=customXml/itemProps1.xml><?xml version="1.0" encoding="utf-8"?>
-<ds:datastoreItem xmlns:ds="http://schemas.openxmlformats.org/officeDocument/2006/customXml" ds:itemID="{CE8A7154-746A-B248-A541-C7238E5B2741}">
+<ds:datastoreItem xmlns:ds="http://schemas.openxmlformats.org/officeDocument/2006/customXml" ds:itemID="{2C8A5075-2D6C-AE4B-B0D7-CADF480824B8}">
   <ds:schemaRefs>
     <ds:schemaRef ds:uri="http://schemas.openxmlformats.org/officeDocument/2006/bibliography"/>
   </ds:schemaRefs>

</xml_diff>